<commit_message>
CIV-17201 - Update address + seals on discontinuance
</commit_message>
<xml_diff>
--- a/docker/docmosis/templates/CV-SPC-GNO-ENG-SD0001.docx
+++ b/docker/docmosis/templates/CV-SPC-GNO-ENG-SD0001.docx
@@ -15,7 +15,7 @@
         <mc:AlternateContent>
           <mc:Choice Requires="wps">
             <w:drawing>
-              <wp:anchor distT="45720" distB="45720" distL="114300" distR="114300" simplePos="0" relativeHeight="251660288" behindDoc="0" locked="0" layoutInCell="1" allowOverlap="1" wp14:anchorId="3B625B4C" wp14:editId="47554016">
+              <wp:anchor distT="45720" distB="45720" distL="114300" distR="114300" simplePos="0" relativeHeight="251660288" behindDoc="0" locked="0" layoutInCell="1" allowOverlap="1" wp14:anchorId="3B625B4C" wp14:editId="1122829C">
                 <wp:simplePos x="0" y="0"/>
                 <wp:positionH relativeFrom="margin">
                   <wp:posOffset>2604770</wp:posOffset>
@@ -135,7 +135,7 @@
                 <v:stroke joinstyle="miter"/>
                 <v:path gradientshapeok="t" o:connecttype="rect"/>
               </v:shapetype>
-              <v:shape id="Text Box 2" o:spid="_x0000_s1026" type="#_x0000_t202" style="position:absolute;margin-left:205.1pt;margin-top:0;width:249pt;height:81.95pt;z-index:251660288;visibility:visible;mso-wrap-style:square;mso-width-percent:0;mso-height-percent:0;mso-wrap-distance-left:9pt;mso-wrap-distance-top:3.6pt;mso-wrap-distance-right:9pt;mso-wrap-distance-bottom:3.6pt;mso-position-horizontal:absolute;mso-position-horizontal-relative:margin;mso-position-vertical:absolute;mso-position-vertical-relative:text;mso-width-percent:0;mso-height-percent:0;mso-width-relative:margin;mso-height-relative:margin;v-text-anchor:top" o:gfxdata="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" stroked="f">
+              <v:shape id="Text Box 2" o:spid="_x0000_s1026" type="#_x0000_t202" style="position:absolute;margin-left:205.1pt;margin-top:0;width:249pt;height:81.95pt;z-index:251660288;visibility:visible;mso-wrap-style:square;mso-width-percent:0;mso-height-percent:0;mso-wrap-distance-left:9pt;mso-wrap-distance-top:3.6pt;mso-wrap-distance-right:9pt;mso-wrap-distance-bottom:3.6pt;mso-position-horizontal:absolute;mso-position-horizontal-relative:margin;mso-position-vertical:absolute;mso-position-vertical-relative:text;mso-width-percent:0;mso-height-percent:0;mso-width-relative:margin;mso-height-relative:margin;v-text-anchor:top" o:gfxdata="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" stroked="f">
                 <v:textbox>
                   <w:txbxContent>
                     <w:p>
@@ -207,10 +207,10 @@
           <w:noProof/>
         </w:rPr>
         <w:drawing>
-          <wp:inline distT="0" distB="0" distL="0" distR="0" wp14:anchorId="2C885ECA" wp14:editId="06A93A36">
-            <wp:extent cx="1943100" cy="1085850"/>
-            <wp:effectExtent l="0" t="0" r="0" b="0"/>
-            <wp:docPr id="1061758491" name="Picture 1061758491" descr="Shape&#10;&#10;Description automatically generated with medium confidence"/>
+          <wp:inline distT="0" distB="0" distL="0" distR="0" wp14:anchorId="4E150387" wp14:editId="00F8681C">
+            <wp:extent cx="2121535" cy="1104661"/>
+            <wp:effectExtent l="0" t="0" r="0" b="635"/>
+            <wp:docPr id="1650771333" name="Picture 4" descr="A logo with text overlay&#10;&#10;AI-generated content may be incorrect."/>
             <wp:cNvGraphicFramePr>
               <a:graphicFrameLocks xmlns:a="http://schemas.openxmlformats.org/drawingml/2006/main" noChangeAspect="1"/>
             </wp:cNvGraphicFramePr>
@@ -218,29 +218,36 @@
               <a:graphicData uri="http://schemas.openxmlformats.org/drawingml/2006/picture">
                 <pic:pic xmlns:pic="http://schemas.openxmlformats.org/drawingml/2006/picture">
                   <pic:nvPicPr>
-                    <pic:cNvPr id="0" name=""/>
+                    <pic:cNvPr id="1650771333" name="Picture 4" descr="A logo with text overlay&#10;&#10;AI-generated content may be incorrect."/>
                     <pic:cNvPicPr/>
                   </pic:nvPicPr>
-                  <pic:blipFill>
-                    <a:blip r:embed="rId7">
+                  <pic:blipFill rotWithShape="1">
+                    <a:blip r:embed="rId8">
                       <a:extLst>
                         <a:ext uri="{28A0092B-C50C-407E-A947-70E740481C1C}">
                           <a14:useLocalDpi xmlns:a14="http://schemas.microsoft.com/office/drawing/2010/main" val="0"/>
                         </a:ext>
                       </a:extLst>
                     </a:blip>
-                    <a:stretch>
-                      <a:fillRect/>
-                    </a:stretch>
+                    <a:srcRect l="4297"/>
+                    <a:stretch/>
                   </pic:blipFill>
-                  <pic:spPr>
+                  <pic:spPr bwMode="auto">
                     <a:xfrm>
                       <a:off x="0" y="0"/>
-                      <a:ext cx="1943100" cy="1085850"/>
+                      <a:ext cx="2128664" cy="1108373"/>
                     </a:xfrm>
                     <a:prstGeom prst="rect">
                       <a:avLst/>
                     </a:prstGeom>
+                    <a:ln>
+                      <a:noFill/>
+                    </a:ln>
+                    <a:extLst>
+                      <a:ext uri="{53640926-AAD7-44D8-BBD7-CCE9431645EC}">
+                        <a14:shadowObscured xmlns:a14="http://schemas.microsoft.com/office/drawing/2010/main"/>
+                      </a:ext>
+                    </a:extLst>
                   </pic:spPr>
                 </pic:pic>
               </a:graphicData>
@@ -251,6 +258,13 @@
     </w:p>
     <w:p>
       <w:pPr>
+        <w:rPr>
+          <w:noProof/>
+        </w:rPr>
+      </w:pPr>
+    </w:p>
+    <w:p>
+      <w:pPr>
         <w:pStyle w:val="NoSpacing"/>
         <w:rPr>
           <w:sz w:val="24"/>
@@ -281,6 +295,7 @@
         </w:rPr>
         <w:t>&lt;</w:t>
       </w:r>
+      <w:proofErr w:type="spellStart"/>
       <w:r>
         <w:rPr>
           <w:sz w:val="24"/>
@@ -288,6 +303,7 @@
         </w:rPr>
         <w:t>coverLetterName</w:t>
       </w:r>
+      <w:proofErr w:type="spellEnd"/>
       <w:r>
         <w:rPr>
           <w:sz w:val="24"/>
@@ -355,7 +371,21 @@
         <w:rPr>
           <w:rFonts w:ascii="Arial" w:hAnsi="Arial" w:cs="Arial"/>
         </w:rPr>
-        <w:t>&lt;&lt;postCode&gt;&gt;</w:t>
+        <w:t>&lt;&lt;</w:t>
+      </w:r>
+      <w:proofErr w:type="spellStart"/>
+      <w:r>
+        <w:rPr>
+          <w:rFonts w:ascii="Arial" w:hAnsi="Arial" w:cs="Arial"/>
+        </w:rPr>
+        <w:t>postCode</w:t>
+      </w:r>
+      <w:proofErr w:type="spellEnd"/>
+      <w:r>
+        <w:rPr>
+          <w:rFonts w:ascii="Arial" w:hAnsi="Arial" w:cs="Arial"/>
+        </w:rPr>
+        <w:t>&gt;&gt;</w:t>
       </w:r>
     </w:p>
     <w:p>
@@ -377,12 +407,14 @@
         </w:rPr>
         <w:t>Dear &lt;&lt;</w:t>
       </w:r>
+      <w:proofErr w:type="spellStart"/>
       <w:r>
         <w:rPr>
           <w:rFonts w:ascii="Arial" w:hAnsi="Arial" w:cs="Arial"/>
         </w:rPr>
         <w:t>coverLetterName</w:t>
       </w:r>
+      <w:proofErr w:type="spellEnd"/>
       <w:r>
         <w:rPr>
           <w:rFonts w:ascii="Arial" w:hAnsi="Arial" w:cs="Arial"/>
@@ -405,12 +437,14 @@
         </w:rPr>
         <w:t>We’ve attached the notice of discontinuance to this letter, for the claim number &lt;&lt;</w:t>
       </w:r>
+      <w:proofErr w:type="spellStart"/>
       <w:r>
         <w:rPr>
           <w:rFonts w:ascii="Arial" w:eastAsia="Tahoma" w:hAnsi="Arial" w:cs="Arial"/>
         </w:rPr>
         <w:t>claimReferenceNumber</w:t>
       </w:r>
+      <w:proofErr w:type="spellEnd"/>
       <w:r>
         <w:rPr>
           <w:rFonts w:ascii="Arial" w:eastAsia="Tahoma" w:hAnsi="Arial" w:cs="Arial"/>
@@ -453,7 +487,7 @@
       <w:r>
         <w:t xml:space="preserve">Find out about call charges: </w:t>
       </w:r>
-      <w:hyperlink r:id="rId8" w:history="1">
+      <w:hyperlink r:id="rId9" w:history="1">
         <w:r>
           <w:rPr>
             <w:rStyle w:val="Hyperlink"/>
@@ -466,7 +500,7 @@
       <w:r>
         <w:t xml:space="preserve">Email: </w:t>
       </w:r>
-      <w:hyperlink r:id="rId9" w:history="1">
+      <w:hyperlink r:id="rId10" w:history="1">
         <w:r>
           <w:rPr>
             <w:rStyle w:val="Hyperlink"/>
@@ -617,57 +651,129 @@
               <w:rPr>
                 <w:rFonts w:ascii="Arial" w:eastAsia="Tahoma" w:hAnsi="Arial" w:cs="Arial"/>
               </w:rPr>
+              <w:t>&lt;</w:t>
+            </w:r>
+            <w:proofErr w:type="gramStart"/>
+            <w:r>
+              <w:rPr>
+                <w:rFonts w:ascii="Arial" w:eastAsia="Tahoma" w:hAnsi="Arial" w:cs="Arial"/>
+              </w:rPr>
+              <w:t>&lt;</w:t>
+            </w:r>
+            <w:r>
+              <w:rPr>
+                <w:rFonts w:ascii="Arial" w:eastAsia="Tahoma" w:hAnsi="Arial" w:cs="Arial"/>
+              </w:rPr>
+              <w:t>{</w:t>
+            </w:r>
+            <w:proofErr w:type="spellStart"/>
+            <w:r>
+              <w:rPr>
+                <w:rFonts w:ascii="Arial" w:eastAsia="Tahoma" w:hAnsi="Arial" w:cs="Arial"/>
+              </w:rPr>
+              <w:t>dateFormat</w:t>
+            </w:r>
+            <w:proofErr w:type="spellEnd"/>
+            <w:r>
+              <w:rPr>
+                <w:rFonts w:ascii="Arial" w:eastAsia="Tahoma" w:hAnsi="Arial" w:cs="Arial"/>
+              </w:rPr>
+              <w:t>(</w:t>
+            </w:r>
+            <w:proofErr w:type="gramEnd"/>
+            <w:r>
+              <w:rPr>
+                <w:rFonts w:ascii="Arial" w:eastAsia="Tahoma" w:hAnsi="Arial" w:cs="Arial"/>
+              </w:rPr>
+              <w:t>$</w:t>
+            </w:r>
+            <w:proofErr w:type="spellStart"/>
+            <w:proofErr w:type="gramStart"/>
+            <w:r>
+              <w:rPr>
+                <w:rFonts w:ascii="Arial" w:eastAsia="Tahoma" w:hAnsi="Arial" w:cs="Arial"/>
+              </w:rPr>
+              <w:t>nowUTC</w:t>
+            </w:r>
+            <w:proofErr w:type="spellEnd"/>
+            <w:r>
+              <w:rPr>
+                <w:rFonts w:ascii="Arial" w:eastAsia="Tahoma" w:hAnsi="Arial" w:cs="Arial"/>
+              </w:rPr>
+              <w:t xml:space="preserve"> ,</w:t>
+            </w:r>
+            <w:proofErr w:type="gramEnd"/>
+            <w:r>
+              <w:rPr>
+                <w:rFonts w:ascii="Arial" w:eastAsia="Tahoma" w:hAnsi="Arial" w:cs="Arial"/>
+              </w:rPr>
+              <w:t xml:space="preserve">‘d MMMM </w:t>
+            </w:r>
+            <w:proofErr w:type="spellStart"/>
+            <w:r>
+              <w:rPr>
+                <w:rFonts w:ascii="Arial" w:eastAsia="Tahoma" w:hAnsi="Arial" w:cs="Arial"/>
+              </w:rPr>
+              <w:t>yyyy</w:t>
+            </w:r>
+            <w:proofErr w:type="spellEnd"/>
+            <w:r>
+              <w:rPr>
+                <w:rFonts w:ascii="Arial" w:eastAsia="Tahoma" w:hAnsi="Arial" w:cs="Arial"/>
+              </w:rPr>
+              <w:t>’)} &gt;&gt;</w:t>
+            </w:r>
+          </w:p>
+        </w:tc>
+        <w:tc>
+          <w:tcPr>
+            <w:tcW w:w="3698" w:type="dxa"/>
+          </w:tcPr>
+          <w:p>
+            <w:pPr>
+              <w:jc w:val="center"/>
+              <w:rPr>
+                <w:rFonts w:ascii="Arial" w:eastAsia="Tahoma" w:hAnsi="Arial" w:cs="Arial"/>
+              </w:rPr>
+            </w:pPr>
+            <w:r>
+              <w:rPr>
+                <w:rFonts w:ascii="Arial" w:eastAsia="Tahoma" w:hAnsi="Arial" w:cs="Arial"/>
+              </w:rPr>
+              <w:t>Online Civil Money Claims</w:t>
+            </w:r>
+          </w:p>
+        </w:tc>
+        <w:tc>
+          <w:tcPr>
+            <w:tcW w:w="2835" w:type="dxa"/>
+          </w:tcPr>
+          <w:p>
+            <w:pPr>
+              <w:jc w:val="center"/>
+              <w:rPr>
+                <w:rFonts w:ascii="Arial" w:eastAsia="Tahoma" w:hAnsi="Arial" w:cs="Arial"/>
+              </w:rPr>
+            </w:pPr>
+            <w:r>
+              <w:rPr>
+                <w:rFonts w:ascii="Arial" w:eastAsia="Tahoma" w:hAnsi="Arial" w:cs="Arial"/>
+              </w:rPr>
               <w:t>&lt;&lt;</w:t>
             </w:r>
-            <w:r>
-              <w:rPr>
-                <w:rFonts w:ascii="Arial" w:eastAsia="Tahoma" w:hAnsi="Arial" w:cs="Arial"/>
-              </w:rPr>
-              <w:t>{</w:t>
-            </w:r>
-            <w:r>
-              <w:rPr>
-                <w:rFonts w:ascii="Arial" w:eastAsia="Tahoma" w:hAnsi="Arial" w:cs="Arial"/>
-              </w:rPr>
-              <w:t>dateFormat($nowUTC ,‘d MMMM yyyy’)} &gt;&gt;</w:t>
-            </w:r>
-          </w:p>
-        </w:tc>
-        <w:tc>
-          <w:tcPr>
-            <w:tcW w:w="3698" w:type="dxa"/>
-          </w:tcPr>
-          <w:p>
-            <w:pPr>
-              <w:jc w:val="center"/>
-              <w:rPr>
-                <w:rFonts w:ascii="Arial" w:eastAsia="Tahoma" w:hAnsi="Arial" w:cs="Arial"/>
-              </w:rPr>
-            </w:pPr>
-            <w:r>
-              <w:rPr>
-                <w:rFonts w:ascii="Arial" w:eastAsia="Tahoma" w:hAnsi="Arial" w:cs="Arial"/>
-              </w:rPr>
-              <w:t>Online Civil Money Claims</w:t>
-            </w:r>
-          </w:p>
-        </w:tc>
-        <w:tc>
-          <w:tcPr>
-            <w:tcW w:w="2835" w:type="dxa"/>
-          </w:tcPr>
-          <w:p>
-            <w:pPr>
-              <w:jc w:val="center"/>
-              <w:rPr>
-                <w:rFonts w:ascii="Arial" w:eastAsia="Tahoma" w:hAnsi="Arial" w:cs="Arial"/>
-              </w:rPr>
-            </w:pPr>
-            <w:r>
-              <w:rPr>
-                <w:rFonts w:ascii="Arial" w:eastAsia="Tahoma" w:hAnsi="Arial" w:cs="Arial"/>
-              </w:rPr>
-              <w:t>&lt;&lt;caseNumber&gt;&gt;</w:t>
+            <w:proofErr w:type="spellStart"/>
+            <w:r>
+              <w:rPr>
+                <w:rFonts w:ascii="Arial" w:eastAsia="Tahoma" w:hAnsi="Arial" w:cs="Arial"/>
+              </w:rPr>
+              <w:t>caseNumber</w:t>
+            </w:r>
+            <w:proofErr w:type="spellEnd"/>
+            <w:r>
+              <w:rPr>
+                <w:rFonts w:ascii="Arial" w:eastAsia="Tahoma" w:hAnsi="Arial" w:cs="Arial"/>
+              </w:rPr>
+              <w:t>&gt;&gt;</w:t>
             </w:r>
           </w:p>
         </w:tc>
@@ -730,10 +836,10 @@
                 <w:noProof/>
               </w:rPr>
               <w:drawing>
-                <wp:inline distT="0" distB="0" distL="0" distR="0" wp14:anchorId="5503AA12" wp14:editId="78A41CB3">
-                  <wp:extent cx="648000" cy="648000"/>
-                  <wp:effectExtent l="0" t="0" r="0" b="0"/>
-                  <wp:docPr id="1" name="Picture 1" descr="page1image59464608"/>
+                <wp:inline distT="0" distB="0" distL="0" distR="0" wp14:anchorId="0619DABE" wp14:editId="457FDB46">
+                  <wp:extent cx="704850" cy="701352"/>
+                  <wp:effectExtent l="0" t="0" r="0" b="3810"/>
+                  <wp:docPr id="291810910" name="Picture 5" descr="A black crown and stars in a circle&#10;&#10;AI-generated content may be incorrect."/>
                   <wp:cNvGraphicFramePr>
                     <a:graphicFrameLocks xmlns:a="http://schemas.openxmlformats.org/drawingml/2006/main" noChangeAspect="1"/>
                   </wp:cNvGraphicFramePr>
@@ -741,36 +847,29 @@
                     <a:graphicData uri="http://schemas.openxmlformats.org/drawingml/2006/picture">
                       <pic:pic xmlns:pic="http://schemas.openxmlformats.org/drawingml/2006/picture">
                         <pic:nvPicPr>
-                          <pic:cNvPr id="0" name="Picture 1" descr="page1image59464608"/>
-                          <pic:cNvPicPr>
-                            <a:picLocks noChangeAspect="1" noChangeArrowheads="1"/>
-                          </pic:cNvPicPr>
+                          <pic:cNvPr id="291810910" name="Picture 5" descr="A black crown and stars in a circle&#10;&#10;AI-generated content may be incorrect."/>
+                          <pic:cNvPicPr/>
                         </pic:nvPicPr>
                         <pic:blipFill>
-                          <a:blip r:embed="rId10">
+                          <a:blip r:embed="rId11" cstate="print">
                             <a:extLst>
                               <a:ext uri="{28A0092B-C50C-407E-A947-70E740481C1C}">
                                 <a14:useLocalDpi xmlns:a14="http://schemas.microsoft.com/office/drawing/2010/main" val="0"/>
                               </a:ext>
                             </a:extLst>
                           </a:blip>
-                          <a:srcRect/>
                           <a:stretch>
                             <a:fillRect/>
                           </a:stretch>
                         </pic:blipFill>
-                        <pic:spPr bwMode="auto">
+                        <pic:spPr>
                           <a:xfrm>
                             <a:off x="0" y="0"/>
-                            <a:ext cx="648000" cy="648000"/>
+                            <a:ext cx="718275" cy="714710"/>
                           </a:xfrm>
                           <a:prstGeom prst="rect">
                             <a:avLst/>
                           </a:prstGeom>
-                          <a:noFill/>
-                          <a:ln>
-                            <a:noFill/>
-                          </a:ln>
                         </pic:spPr>
                       </pic:pic>
                     </a:graphicData>
@@ -873,7 +972,21 @@
               <w:rPr>
                 <w:rFonts w:ascii="Arial" w:eastAsia="Tahoma" w:hAnsi="Arial" w:cs="Arial"/>
               </w:rPr>
-              <w:t>&lt;&lt;claimantNum&gt;&gt;</w:t>
+              <w:t>&lt;&lt;</w:t>
+            </w:r>
+            <w:proofErr w:type="spellStart"/>
+            <w:r>
+              <w:rPr>
+                <w:rFonts w:ascii="Arial" w:eastAsia="Tahoma" w:hAnsi="Arial" w:cs="Arial"/>
+              </w:rPr>
+              <w:t>claimantNum</w:t>
+            </w:r>
+            <w:proofErr w:type="spellEnd"/>
+            <w:r>
+              <w:rPr>
+                <w:rFonts w:ascii="Arial" w:eastAsia="Tahoma" w:hAnsi="Arial" w:cs="Arial"/>
+              </w:rPr>
+              <w:t>&gt;&gt;</w:t>
             </w:r>
           </w:p>
         </w:tc>
@@ -897,27 +1010,44 @@
           <w:rFonts w:ascii="Arial" w:hAnsi="Arial" w:cs="Arial"/>
           <w:lang w:val="en-US"/>
         </w:rPr>
-        <w:t>&lt;&lt;cs_{</w:t>
-      </w:r>
-      <w:r>
-        <w:rPr>
-          <w:rFonts w:ascii="Arial" w:eastAsia="Tahoma" w:hAnsi="Arial" w:cs="Arial"/>
-        </w:rPr>
-        <w:t>claimant2Name</w:t>
-      </w:r>
-      <w:r>
-        <w:rPr>
-          <w:rFonts w:ascii="Arial" w:eastAsia="Tahoma" w:hAnsi="Arial" w:cs="Arial"/>
-        </w:rPr>
-        <w:t>!</w:t>
-      </w:r>
+        <w:t>&lt;&lt;</w:t>
+      </w:r>
+      <w:proofErr w:type="gramStart"/>
       <w:r>
         <w:rPr>
           <w:rFonts w:ascii="Arial" w:hAnsi="Arial" w:cs="Arial"/>
           <w:lang w:val="en-US"/>
         </w:rPr>
+        <w:t>cs_{</w:t>
+      </w:r>
+      <w:proofErr w:type="gramEnd"/>
+      <w:r>
+        <w:rPr>
+          <w:rFonts w:ascii="Arial" w:eastAsia="Tahoma" w:hAnsi="Arial" w:cs="Arial"/>
+        </w:rPr>
+        <w:t>claimant2</w:t>
+      </w:r>
+      <w:proofErr w:type="gramStart"/>
+      <w:r>
+        <w:rPr>
+          <w:rFonts w:ascii="Arial" w:eastAsia="Tahoma" w:hAnsi="Arial" w:cs="Arial"/>
+        </w:rPr>
+        <w:t>Name</w:t>
+      </w:r>
+      <w:r>
+        <w:rPr>
+          <w:rFonts w:ascii="Arial" w:eastAsia="Tahoma" w:hAnsi="Arial" w:cs="Arial"/>
+        </w:rPr>
+        <w:t>!</w:t>
+      </w:r>
+      <w:r>
+        <w:rPr>
+          <w:rFonts w:ascii="Arial" w:hAnsi="Arial" w:cs="Arial"/>
+          <w:lang w:val="en-US"/>
+        </w:rPr>
         <w:t>=</w:t>
       </w:r>
+      <w:proofErr w:type="gramEnd"/>
       <w:r>
         <w:rPr>
           <w:rFonts w:ascii="Arial" w:hAnsi="Arial" w:cs="Arial"/>
@@ -1135,7 +1265,21 @@
               <w:rPr>
                 <w:rFonts w:ascii="Arial" w:eastAsia="Tahoma" w:hAnsi="Arial" w:cs="Arial"/>
               </w:rPr>
-              <w:t>&lt;&lt;defendantNum&gt;&gt;</w:t>
+              <w:t>&lt;&lt;</w:t>
+            </w:r>
+            <w:proofErr w:type="spellStart"/>
+            <w:r>
+              <w:rPr>
+                <w:rFonts w:ascii="Arial" w:eastAsia="Tahoma" w:hAnsi="Arial" w:cs="Arial"/>
+              </w:rPr>
+              <w:t>defendantNum</w:t>
+            </w:r>
+            <w:proofErr w:type="spellEnd"/>
+            <w:r>
+              <w:rPr>
+                <w:rFonts w:ascii="Arial" w:eastAsia="Tahoma" w:hAnsi="Arial" w:cs="Arial"/>
+              </w:rPr>
+              <w:t>&gt;&gt;</w:t>
             </w:r>
           </w:p>
         </w:tc>
@@ -1159,19 +1303,42 @@
           <w:rFonts w:ascii="Arial" w:hAnsi="Arial" w:cs="Arial"/>
           <w:lang w:val="en-US"/>
         </w:rPr>
-        <w:t>&lt;&lt;cs_{</w:t>
-      </w:r>
+        <w:t>&lt;&lt;</w:t>
+      </w:r>
+      <w:proofErr w:type="gramStart"/>
+      <w:r>
+        <w:rPr>
+          <w:rFonts w:ascii="Arial" w:hAnsi="Arial" w:cs="Arial"/>
+          <w:lang w:val="en-US"/>
+        </w:rPr>
+        <w:t>cs_{</w:t>
+      </w:r>
+      <w:proofErr w:type="gramEnd"/>
       <w:r>
         <w:rPr>
           <w:rFonts w:ascii="Arial" w:eastAsia="Tahoma" w:hAnsi="Arial" w:cs="Arial"/>
         </w:rPr>
-        <w:t>defendant2Name</w:t>
-      </w:r>
+        <w:t>defendant2</w:t>
+      </w:r>
+      <w:proofErr w:type="gramStart"/>
       <w:r>
         <w:rPr>
           <w:rFonts w:ascii="Arial" w:eastAsia="Tahoma" w:hAnsi="Arial" w:cs="Arial"/>
         </w:rPr>
-        <w:t>!=null</w:t>
+        <w:t>Name</w:t>
+      </w:r>
+      <w:r>
+        <w:rPr>
+          <w:rFonts w:ascii="Arial" w:eastAsia="Tahoma" w:hAnsi="Arial" w:cs="Arial"/>
+        </w:rPr>
+        <w:t>!=</w:t>
+      </w:r>
+      <w:proofErr w:type="gramEnd"/>
+      <w:r>
+        <w:rPr>
+          <w:rFonts w:ascii="Arial" w:eastAsia="Tahoma" w:hAnsi="Arial" w:cs="Arial"/>
+        </w:rPr>
+        <w:t>null</w:t>
       </w:r>
       <w:r>
         <w:rPr>
@@ -1410,7 +1577,43 @@
               <w:rPr>
                 <w:rFonts w:ascii="Arial" w:eastAsia="Tahoma" w:hAnsi="Arial" w:cs="Arial"/>
               </w:rPr>
-              <w:t>&lt;&lt;cr_{claimantWhoIsDiscontinue!=null}&gt;&gt;</w:t>
+              <w:t>&lt;&lt;</w:t>
+            </w:r>
+            <w:proofErr w:type="spellStart"/>
+            <w:r>
+              <w:rPr>
+                <w:rFonts w:ascii="Arial" w:eastAsia="Tahoma" w:hAnsi="Arial" w:cs="Arial"/>
+              </w:rPr>
+              <w:t>cr</w:t>
+            </w:r>
+            <w:proofErr w:type="spellEnd"/>
+            <w:r>
+              <w:rPr>
+                <w:rFonts w:ascii="Arial" w:eastAsia="Tahoma" w:hAnsi="Arial" w:cs="Arial"/>
+              </w:rPr>
+              <w:t>_{</w:t>
+            </w:r>
+            <w:proofErr w:type="spellStart"/>
+            <w:proofErr w:type="gramStart"/>
+            <w:r>
+              <w:rPr>
+                <w:rFonts w:ascii="Arial" w:eastAsia="Tahoma" w:hAnsi="Arial" w:cs="Arial"/>
+              </w:rPr>
+              <w:t>claimantWhoIsDiscontinue</w:t>
+            </w:r>
+            <w:proofErr w:type="spellEnd"/>
+            <w:r>
+              <w:rPr>
+                <w:rFonts w:ascii="Arial" w:eastAsia="Tahoma" w:hAnsi="Arial" w:cs="Arial"/>
+              </w:rPr>
+              <w:t>!=</w:t>
+            </w:r>
+            <w:proofErr w:type="gramEnd"/>
+            <w:r>
+              <w:rPr>
+                <w:rFonts w:ascii="Arial" w:eastAsia="Tahoma" w:hAnsi="Arial" w:cs="Arial"/>
+              </w:rPr>
+              <w:t>null}&gt;&gt;</w:t>
             </w:r>
           </w:p>
         </w:tc>
@@ -1473,7 +1676,21 @@
               <w:rPr>
                 <w:rFonts w:ascii="Arial" w:eastAsia="Tahoma" w:hAnsi="Arial" w:cs="Arial"/>
               </w:rPr>
-              <w:t>&lt;&lt;claimantWhoIsDiscontinue&gt;&gt;</w:t>
+              <w:t>&lt;&lt;</w:t>
+            </w:r>
+            <w:proofErr w:type="spellStart"/>
+            <w:r>
+              <w:rPr>
+                <w:rFonts w:ascii="Arial" w:eastAsia="Tahoma" w:hAnsi="Arial" w:cs="Arial"/>
+              </w:rPr>
+              <w:t>claimantWhoIsDiscontinue</w:t>
+            </w:r>
+            <w:proofErr w:type="spellEnd"/>
+            <w:r>
+              <w:rPr>
+                <w:rFonts w:ascii="Arial" w:eastAsia="Tahoma" w:hAnsi="Arial" w:cs="Arial"/>
+              </w:rPr>
+              <w:t>&gt;&gt;</w:t>
             </w:r>
           </w:p>
         </w:tc>
@@ -1531,7 +1748,43 @@
               <w:rPr>
                 <w:rFonts w:ascii="Arial" w:eastAsia="Tahoma" w:hAnsi="Arial" w:cs="Arial"/>
               </w:rPr>
-              <w:t>&lt;&lt;cr_{claimantsConsentToDiscontinuance!=null}&gt;&gt;</w:t>
+              <w:t>&lt;&lt;</w:t>
+            </w:r>
+            <w:proofErr w:type="spellStart"/>
+            <w:r>
+              <w:rPr>
+                <w:rFonts w:ascii="Arial" w:eastAsia="Tahoma" w:hAnsi="Arial" w:cs="Arial"/>
+              </w:rPr>
+              <w:t>cr</w:t>
+            </w:r>
+            <w:proofErr w:type="spellEnd"/>
+            <w:r>
+              <w:rPr>
+                <w:rFonts w:ascii="Arial" w:eastAsia="Tahoma" w:hAnsi="Arial" w:cs="Arial"/>
+              </w:rPr>
+              <w:t>_{</w:t>
+            </w:r>
+            <w:proofErr w:type="spellStart"/>
+            <w:proofErr w:type="gramStart"/>
+            <w:r>
+              <w:rPr>
+                <w:rFonts w:ascii="Arial" w:eastAsia="Tahoma" w:hAnsi="Arial" w:cs="Arial"/>
+              </w:rPr>
+              <w:t>claimantsConsentToDiscontinuance</w:t>
+            </w:r>
+            <w:proofErr w:type="spellEnd"/>
+            <w:r>
+              <w:rPr>
+                <w:rFonts w:ascii="Arial" w:eastAsia="Tahoma" w:hAnsi="Arial" w:cs="Arial"/>
+              </w:rPr>
+              <w:t>!=</w:t>
+            </w:r>
+            <w:proofErr w:type="gramEnd"/>
+            <w:r>
+              <w:rPr>
+                <w:rFonts w:ascii="Arial" w:eastAsia="Tahoma" w:hAnsi="Arial" w:cs="Arial"/>
+              </w:rPr>
+              <w:t>null}&gt;&gt;</w:t>
             </w:r>
           </w:p>
         </w:tc>
@@ -1587,7 +1840,21 @@
               <w:rPr>
                 <w:rFonts w:ascii="Arial" w:eastAsia="Tahoma" w:hAnsi="Arial" w:cs="Arial"/>
               </w:rPr>
-              <w:t>&lt;&lt;claimantsConsentToDiscontinuance &gt;&gt;</w:t>
+              <w:t>&lt;&lt;</w:t>
+            </w:r>
+            <w:proofErr w:type="spellStart"/>
+            <w:r>
+              <w:rPr>
+                <w:rFonts w:ascii="Arial" w:eastAsia="Tahoma" w:hAnsi="Arial" w:cs="Arial"/>
+              </w:rPr>
+              <w:t>claimantsConsentToDiscontinuance</w:t>
+            </w:r>
+            <w:proofErr w:type="spellEnd"/>
+            <w:r>
+              <w:rPr>
+                <w:rFonts w:ascii="Arial" w:eastAsia="Tahoma" w:hAnsi="Arial" w:cs="Arial"/>
+              </w:rPr>
+              <w:t xml:space="preserve"> &gt;&gt;</w:t>
             </w:r>
           </w:p>
         </w:tc>
@@ -1645,7 +1912,43 @@
               <w:rPr>
                 <w:rFonts w:ascii="Arial" w:eastAsia="Tahoma" w:hAnsi="Arial" w:cs="Arial"/>
               </w:rPr>
-              <w:t>&lt;&lt;cr_{courtPermission!=null}&gt;&gt;</w:t>
+              <w:t>&lt;&lt;</w:t>
+            </w:r>
+            <w:proofErr w:type="spellStart"/>
+            <w:r>
+              <w:rPr>
+                <w:rFonts w:ascii="Arial" w:eastAsia="Tahoma" w:hAnsi="Arial" w:cs="Arial"/>
+              </w:rPr>
+              <w:t>cr</w:t>
+            </w:r>
+            <w:proofErr w:type="spellEnd"/>
+            <w:r>
+              <w:rPr>
+                <w:rFonts w:ascii="Arial" w:eastAsia="Tahoma" w:hAnsi="Arial" w:cs="Arial"/>
+              </w:rPr>
+              <w:t>_{</w:t>
+            </w:r>
+            <w:proofErr w:type="spellStart"/>
+            <w:proofErr w:type="gramStart"/>
+            <w:r>
+              <w:rPr>
+                <w:rFonts w:ascii="Arial" w:eastAsia="Tahoma" w:hAnsi="Arial" w:cs="Arial"/>
+              </w:rPr>
+              <w:t>courtPermission</w:t>
+            </w:r>
+            <w:proofErr w:type="spellEnd"/>
+            <w:r>
+              <w:rPr>
+                <w:rFonts w:ascii="Arial" w:eastAsia="Tahoma" w:hAnsi="Arial" w:cs="Arial"/>
+              </w:rPr>
+              <w:t>!=</w:t>
+            </w:r>
+            <w:proofErr w:type="gramEnd"/>
+            <w:r>
+              <w:rPr>
+                <w:rFonts w:ascii="Arial" w:eastAsia="Tahoma" w:hAnsi="Arial" w:cs="Arial"/>
+              </w:rPr>
+              <w:t>null}&gt;&gt;</w:t>
             </w:r>
           </w:p>
         </w:tc>
@@ -1701,7 +2004,21 @@
               <w:rPr>
                 <w:rFonts w:ascii="Arial" w:eastAsia="Tahoma" w:hAnsi="Arial" w:cs="Arial"/>
               </w:rPr>
-              <w:t>&lt;&lt;courtPermission&gt;&gt;</w:t>
+              <w:t>&lt;&lt;</w:t>
+            </w:r>
+            <w:proofErr w:type="spellStart"/>
+            <w:r>
+              <w:rPr>
+                <w:rFonts w:ascii="Arial" w:eastAsia="Tahoma" w:hAnsi="Arial" w:cs="Arial"/>
+              </w:rPr>
+              <w:t>courtPermission</w:t>
+            </w:r>
+            <w:proofErr w:type="spellEnd"/>
+            <w:r>
+              <w:rPr>
+                <w:rFonts w:ascii="Arial" w:eastAsia="Tahoma" w:hAnsi="Arial" w:cs="Arial"/>
+              </w:rPr>
+              <w:t>&gt;&gt;</w:t>
             </w:r>
           </w:p>
         </w:tc>
@@ -1759,7 +2076,37 @@
               <w:rPr>
                 <w:rFonts w:ascii="Arial" w:eastAsia="Tahoma" w:hAnsi="Arial" w:cs="Arial"/>
               </w:rPr>
-              <w:t>&lt;&lt;cr_{ permissionGranted=’Yes’}&gt;&gt;</w:t>
+              <w:t>&lt;&lt;</w:t>
+            </w:r>
+            <w:proofErr w:type="spellStart"/>
+            <w:r>
+              <w:rPr>
+                <w:rFonts w:ascii="Arial" w:eastAsia="Tahoma" w:hAnsi="Arial" w:cs="Arial"/>
+              </w:rPr>
+              <w:t>cr</w:t>
+            </w:r>
+            <w:proofErr w:type="spellEnd"/>
+            <w:proofErr w:type="gramStart"/>
+            <w:r>
+              <w:rPr>
+                <w:rFonts w:ascii="Arial" w:eastAsia="Tahoma" w:hAnsi="Arial" w:cs="Arial"/>
+              </w:rPr>
+              <w:t xml:space="preserve">_{ </w:t>
+            </w:r>
+            <w:proofErr w:type="spellStart"/>
+            <w:r>
+              <w:rPr>
+                <w:rFonts w:ascii="Arial" w:eastAsia="Tahoma" w:hAnsi="Arial" w:cs="Arial"/>
+              </w:rPr>
+              <w:t>permissionGranted</w:t>
+            </w:r>
+            <w:proofErr w:type="spellEnd"/>
+            <w:proofErr w:type="gramEnd"/>
+            <w:r>
+              <w:rPr>
+                <w:rFonts w:ascii="Arial" w:eastAsia="Tahoma" w:hAnsi="Arial" w:cs="Arial"/>
+              </w:rPr>
+              <w:t>=’Yes’}&gt;&gt;</w:t>
             </w:r>
           </w:p>
         </w:tc>
@@ -1815,7 +2162,21 @@
               <w:rPr>
                 <w:rFonts w:ascii="Arial" w:eastAsia="Tahoma" w:hAnsi="Arial" w:cs="Arial"/>
               </w:rPr>
-              <w:t>&lt;&lt;permissionGranted&gt;&gt;</w:t>
+              <w:t>&lt;&lt;</w:t>
+            </w:r>
+            <w:proofErr w:type="spellStart"/>
+            <w:r>
+              <w:rPr>
+                <w:rFonts w:ascii="Arial" w:eastAsia="Tahoma" w:hAnsi="Arial" w:cs="Arial"/>
+              </w:rPr>
+              <w:t>permissionGranted</w:t>
+            </w:r>
+            <w:proofErr w:type="spellEnd"/>
+            <w:r>
+              <w:rPr>
+                <w:rFonts w:ascii="Arial" w:eastAsia="Tahoma" w:hAnsi="Arial" w:cs="Arial"/>
+              </w:rPr>
+              <w:t>&gt;&gt;</w:t>
             </w:r>
           </w:p>
         </w:tc>
@@ -1861,14 +2222,42 @@
               <w:rPr>
                 <w:rFonts w:ascii="Arial" w:eastAsia="Tahoma" w:hAnsi="Arial" w:cs="Arial"/>
               </w:rPr>
-              <w:t>&lt;&lt;judgeName&gt;&gt;</w:t>
+              <w:t>&lt;&lt;</w:t>
+            </w:r>
+            <w:proofErr w:type="spellStart"/>
+            <w:r>
+              <w:rPr>
+                <w:rFonts w:ascii="Arial" w:eastAsia="Tahoma" w:hAnsi="Arial" w:cs="Arial"/>
+              </w:rPr>
+              <w:t>judgeName</w:t>
+            </w:r>
+            <w:proofErr w:type="spellEnd"/>
+            <w:r>
+              <w:rPr>
+                <w:rFonts w:ascii="Arial" w:eastAsia="Tahoma" w:hAnsi="Arial" w:cs="Arial"/>
+              </w:rPr>
+              <w:t>&gt;&gt;</w:t>
             </w:r>
             <w:r>
               <w:rPr>
                 <w:rFonts w:ascii="Arial" w:eastAsia="Tahoma" w:hAnsi="Arial" w:cs="Arial"/>
               </w:rPr>
               <w:br/>
-              <w:t>&lt;&lt;judgementDate&gt;&gt;</w:t>
+              <w:t>&lt;&lt;</w:t>
+            </w:r>
+            <w:proofErr w:type="spellStart"/>
+            <w:r>
+              <w:rPr>
+                <w:rFonts w:ascii="Arial" w:eastAsia="Tahoma" w:hAnsi="Arial" w:cs="Arial"/>
+              </w:rPr>
+              <w:t>judgementDate</w:t>
+            </w:r>
+            <w:proofErr w:type="spellEnd"/>
+            <w:r>
+              <w:rPr>
+                <w:rFonts w:ascii="Arial" w:eastAsia="Tahoma" w:hAnsi="Arial" w:cs="Arial"/>
+              </w:rPr>
+              <w:t>&gt;&gt;</w:t>
             </w:r>
           </w:p>
         </w:tc>
@@ -1926,7 +2315,43 @@
               <w:rPr>
                 <w:rFonts w:ascii="Arial" w:eastAsia="Tahoma" w:hAnsi="Arial" w:cs="Arial"/>
               </w:rPr>
-              <w:t>&lt;&lt;cr_{discontinuingAgainstBothDefendants!=null}&gt;&gt;</w:t>
+              <w:t>&lt;&lt;</w:t>
+            </w:r>
+            <w:proofErr w:type="spellStart"/>
+            <w:r>
+              <w:rPr>
+                <w:rFonts w:ascii="Arial" w:eastAsia="Tahoma" w:hAnsi="Arial" w:cs="Arial"/>
+              </w:rPr>
+              <w:t>cr</w:t>
+            </w:r>
+            <w:proofErr w:type="spellEnd"/>
+            <w:r>
+              <w:rPr>
+                <w:rFonts w:ascii="Arial" w:eastAsia="Tahoma" w:hAnsi="Arial" w:cs="Arial"/>
+              </w:rPr>
+              <w:t>_{</w:t>
+            </w:r>
+            <w:proofErr w:type="spellStart"/>
+            <w:proofErr w:type="gramStart"/>
+            <w:r>
+              <w:rPr>
+                <w:rFonts w:ascii="Arial" w:eastAsia="Tahoma" w:hAnsi="Arial" w:cs="Arial"/>
+              </w:rPr>
+              <w:t>discontinuingAgainstBothDefendants</w:t>
+            </w:r>
+            <w:proofErr w:type="spellEnd"/>
+            <w:r>
+              <w:rPr>
+                <w:rFonts w:ascii="Arial" w:eastAsia="Tahoma" w:hAnsi="Arial" w:cs="Arial"/>
+              </w:rPr>
+              <w:t>!=</w:t>
+            </w:r>
+            <w:proofErr w:type="gramEnd"/>
+            <w:r>
+              <w:rPr>
+                <w:rFonts w:ascii="Arial" w:eastAsia="Tahoma" w:hAnsi="Arial" w:cs="Arial"/>
+              </w:rPr>
+              <w:t>null}&gt;&gt;</w:t>
             </w:r>
           </w:p>
         </w:tc>
@@ -1983,7 +2408,21 @@
               <w:rPr>
                 <w:rFonts w:ascii="Arial" w:eastAsia="Tahoma" w:hAnsi="Arial" w:cs="Arial"/>
               </w:rPr>
-              <w:t>&lt;&lt;discontinuingAgainstBothDefendants&gt;&gt;</w:t>
+              <w:t>&lt;&lt;</w:t>
+            </w:r>
+            <w:proofErr w:type="spellStart"/>
+            <w:r>
+              <w:rPr>
+                <w:rFonts w:ascii="Arial" w:eastAsia="Tahoma" w:hAnsi="Arial" w:cs="Arial"/>
+              </w:rPr>
+              <w:t>discontinuingAgainstBothDefendants</w:t>
+            </w:r>
+            <w:proofErr w:type="spellEnd"/>
+            <w:r>
+              <w:rPr>
+                <w:rFonts w:ascii="Arial" w:eastAsia="Tahoma" w:hAnsi="Arial" w:cs="Arial"/>
+              </w:rPr>
+              <w:t>&gt;&gt;</w:t>
             </w:r>
           </w:p>
         </w:tc>
@@ -2006,7 +2445,35 @@
               <w:rPr>
                 <w:rFonts w:ascii="Arial" w:eastAsia="Tahoma" w:hAnsi="Arial" w:cs="Arial"/>
               </w:rPr>
-              <w:t>&lt;&lt;cr_{discontinuingAgainstBothDefendants=’No’}&gt;&gt;</w:t>
+              <w:t>&lt;&lt;</w:t>
+            </w:r>
+            <w:proofErr w:type="spellStart"/>
+            <w:r>
+              <w:rPr>
+                <w:rFonts w:ascii="Arial" w:eastAsia="Tahoma" w:hAnsi="Arial" w:cs="Arial"/>
+              </w:rPr>
+              <w:t>cr</w:t>
+            </w:r>
+            <w:proofErr w:type="spellEnd"/>
+            <w:r>
+              <w:rPr>
+                <w:rFonts w:ascii="Arial" w:eastAsia="Tahoma" w:hAnsi="Arial" w:cs="Arial"/>
+              </w:rPr>
+              <w:t>_{</w:t>
+            </w:r>
+            <w:proofErr w:type="spellStart"/>
+            <w:r>
+              <w:rPr>
+                <w:rFonts w:ascii="Arial" w:eastAsia="Tahoma" w:hAnsi="Arial" w:cs="Arial"/>
+              </w:rPr>
+              <w:t>discontinuingAgainstBothDefendants</w:t>
+            </w:r>
+            <w:proofErr w:type="spellEnd"/>
+            <w:r>
+              <w:rPr>
+                <w:rFonts w:ascii="Arial" w:eastAsia="Tahoma" w:hAnsi="Arial" w:cs="Arial"/>
+              </w:rPr>
+              <w:t>=’No’}&gt;&gt;</w:t>
             </w:r>
           </w:p>
         </w:tc>
@@ -2065,7 +2532,21 @@
               <w:rPr>
                 <w:rFonts w:ascii="Arial" w:eastAsia="Tahoma" w:hAnsi="Arial" w:cs="Arial"/>
               </w:rPr>
-              <w:t>&lt;&lt;discontinuingAgainstOneDefendant&gt;&gt;</w:t>
+              <w:t>&lt;&lt;</w:t>
+            </w:r>
+            <w:proofErr w:type="spellStart"/>
+            <w:r>
+              <w:rPr>
+                <w:rFonts w:ascii="Arial" w:eastAsia="Tahoma" w:hAnsi="Arial" w:cs="Arial"/>
+              </w:rPr>
+              <w:t>discontinuingAgainstOneDefendant</w:t>
+            </w:r>
+            <w:proofErr w:type="spellEnd"/>
+            <w:r>
+              <w:rPr>
+                <w:rFonts w:ascii="Arial" w:eastAsia="Tahoma" w:hAnsi="Arial" w:cs="Arial"/>
+              </w:rPr>
+              <w:t>&gt;&gt;</w:t>
             </w:r>
           </w:p>
         </w:tc>
@@ -2179,7 +2660,21 @@
               <w:rPr>
                 <w:rFonts w:ascii="Arial" w:eastAsia="Tahoma" w:hAnsi="Arial" w:cs="Arial"/>
               </w:rPr>
-              <w:t>&lt;&lt;typeOfDiscontinuanceTxt&gt;&gt;</w:t>
+              <w:t>&lt;&lt;</w:t>
+            </w:r>
+            <w:proofErr w:type="spellStart"/>
+            <w:r>
+              <w:rPr>
+                <w:rFonts w:ascii="Arial" w:eastAsia="Tahoma" w:hAnsi="Arial" w:cs="Arial"/>
+              </w:rPr>
+              <w:t>typeOfDiscontinuanceTxt</w:t>
+            </w:r>
+            <w:proofErr w:type="spellEnd"/>
+            <w:r>
+              <w:rPr>
+                <w:rFonts w:ascii="Arial" w:eastAsia="Tahoma" w:hAnsi="Arial" w:cs="Arial"/>
+              </w:rPr>
+              <w:t>&gt;&gt;</w:t>
             </w:r>
           </w:p>
         </w:tc>
@@ -2202,7 +2697,65 @@
               <w:rPr>
                 <w:rFonts w:ascii="Arial" w:eastAsia="Tahoma" w:hAnsi="Arial" w:cs="Arial"/>
               </w:rPr>
-              <w:t>&lt;&lt;cr_{typeOfDiscontinuance =‘PART_DISCONTINUANCE‘}&gt;&gt;</w:t>
+              <w:t>&lt;&lt;</w:t>
+            </w:r>
+            <w:proofErr w:type="spellStart"/>
+            <w:r>
+              <w:rPr>
+                <w:rFonts w:ascii="Arial" w:eastAsia="Tahoma" w:hAnsi="Arial" w:cs="Arial"/>
+              </w:rPr>
+              <w:t>cr</w:t>
+            </w:r>
+            <w:proofErr w:type="spellEnd"/>
+            <w:proofErr w:type="gramStart"/>
+            <w:r>
+              <w:rPr>
+                <w:rFonts w:ascii="Arial" w:eastAsia="Tahoma" w:hAnsi="Arial" w:cs="Arial"/>
+              </w:rPr>
+              <w:t>_{</w:t>
+            </w:r>
+            <w:proofErr w:type="spellStart"/>
+            <w:proofErr w:type="gramEnd"/>
+            <w:r>
+              <w:rPr>
+                <w:rFonts w:ascii="Arial" w:eastAsia="Tahoma" w:hAnsi="Arial" w:cs="Arial"/>
+              </w:rPr>
+              <w:t>typeOfDiscontinuance</w:t>
+            </w:r>
+            <w:proofErr w:type="spellEnd"/>
+            <w:r>
+              <w:rPr>
+                <w:rFonts w:ascii="Arial" w:eastAsia="Tahoma" w:hAnsi="Arial" w:cs="Arial"/>
+              </w:rPr>
+              <w:t xml:space="preserve"> </w:t>
+            </w:r>
+            <w:proofErr w:type="gramStart"/>
+            <w:r>
+              <w:rPr>
+                <w:rFonts w:ascii="Arial" w:eastAsia="Tahoma" w:hAnsi="Arial" w:cs="Arial"/>
+              </w:rPr>
+              <w:t>=‘</w:t>
+            </w:r>
+            <w:proofErr w:type="gramEnd"/>
+            <w:r>
+              <w:rPr>
+                <w:rFonts w:ascii="Arial" w:eastAsia="Tahoma" w:hAnsi="Arial" w:cs="Arial"/>
+              </w:rPr>
+              <w:t>PART_</w:t>
+            </w:r>
+            <w:proofErr w:type="gramStart"/>
+            <w:r>
+              <w:rPr>
+                <w:rFonts w:ascii="Arial" w:eastAsia="Tahoma" w:hAnsi="Arial" w:cs="Arial"/>
+              </w:rPr>
+              <w:t>DISCONTINUANCE‘</w:t>
+            </w:r>
+            <w:proofErr w:type="gramEnd"/>
+            <w:r>
+              <w:rPr>
+                <w:rFonts w:ascii="Arial" w:eastAsia="Tahoma" w:hAnsi="Arial" w:cs="Arial"/>
+              </w:rPr>
+              <w:t>}&gt;&gt;</w:t>
             </w:r>
           </w:p>
         </w:tc>
@@ -2262,7 +2815,21 @@
               <w:rPr>
                 <w:rFonts w:ascii="Arial" w:eastAsia="Tahoma" w:hAnsi="Arial" w:cs="Arial"/>
               </w:rPr>
-              <w:t>&lt;&lt;partOfDiscontinuanceTxt&gt;&gt;</w:t>
+              <w:t>&lt;&lt;</w:t>
+            </w:r>
+            <w:proofErr w:type="spellStart"/>
+            <w:r>
+              <w:rPr>
+                <w:rFonts w:ascii="Arial" w:eastAsia="Tahoma" w:hAnsi="Arial" w:cs="Arial"/>
+              </w:rPr>
+              <w:t>partOfDiscontinuanceTxt</w:t>
+            </w:r>
+            <w:proofErr w:type="spellEnd"/>
+            <w:r>
+              <w:rPr>
+                <w:rFonts w:ascii="Arial" w:eastAsia="Tahoma" w:hAnsi="Arial" w:cs="Arial"/>
+              </w:rPr>
+              <w:t>&gt;&gt;</w:t>
             </w:r>
           </w:p>
           <w:p>
@@ -2371,7 +2938,71 @@
               <w:rPr>
                 <w:rFonts w:ascii="Arial" w:eastAsia="Tahoma" w:hAnsi="Arial" w:cs="Arial"/>
               </w:rPr>
-              <w:t>iscontinued as set out above on &lt;&lt;{dateFormat($nowUTC ,‘d MMMM yyyy’)} &gt;&gt;.</w:t>
+              <w:t>iscontinued as set out above on &lt;</w:t>
+            </w:r>
+            <w:proofErr w:type="gramStart"/>
+            <w:r>
+              <w:rPr>
+                <w:rFonts w:ascii="Arial" w:eastAsia="Tahoma" w:hAnsi="Arial" w:cs="Arial"/>
+              </w:rPr>
+              <w:t>&lt;{</w:t>
+            </w:r>
+            <w:proofErr w:type="spellStart"/>
+            <w:r>
+              <w:rPr>
+                <w:rFonts w:ascii="Arial" w:eastAsia="Tahoma" w:hAnsi="Arial" w:cs="Arial"/>
+              </w:rPr>
+              <w:t>dateFormat</w:t>
+            </w:r>
+            <w:proofErr w:type="spellEnd"/>
+            <w:r>
+              <w:rPr>
+                <w:rFonts w:ascii="Arial" w:eastAsia="Tahoma" w:hAnsi="Arial" w:cs="Arial"/>
+              </w:rPr>
+              <w:t>(</w:t>
+            </w:r>
+            <w:proofErr w:type="gramEnd"/>
+            <w:r>
+              <w:rPr>
+                <w:rFonts w:ascii="Arial" w:eastAsia="Tahoma" w:hAnsi="Arial" w:cs="Arial"/>
+              </w:rPr>
+              <w:t>$</w:t>
+            </w:r>
+            <w:proofErr w:type="spellStart"/>
+            <w:proofErr w:type="gramStart"/>
+            <w:r>
+              <w:rPr>
+                <w:rFonts w:ascii="Arial" w:eastAsia="Tahoma" w:hAnsi="Arial" w:cs="Arial"/>
+              </w:rPr>
+              <w:t>nowUTC</w:t>
+            </w:r>
+            <w:proofErr w:type="spellEnd"/>
+            <w:r>
+              <w:rPr>
+                <w:rFonts w:ascii="Arial" w:eastAsia="Tahoma" w:hAnsi="Arial" w:cs="Arial"/>
+              </w:rPr>
+              <w:t xml:space="preserve"> ,</w:t>
+            </w:r>
+            <w:proofErr w:type="gramEnd"/>
+            <w:r>
+              <w:rPr>
+                <w:rFonts w:ascii="Arial" w:eastAsia="Tahoma" w:hAnsi="Arial" w:cs="Arial"/>
+              </w:rPr>
+              <w:t xml:space="preserve">‘d MMMM </w:t>
+            </w:r>
+            <w:proofErr w:type="spellStart"/>
+            <w:r>
+              <w:rPr>
+                <w:rFonts w:ascii="Arial" w:eastAsia="Tahoma" w:hAnsi="Arial" w:cs="Arial"/>
+              </w:rPr>
+              <w:t>yyyy</w:t>
+            </w:r>
+            <w:proofErr w:type="spellEnd"/>
+            <w:r>
+              <w:rPr>
+                <w:rFonts w:ascii="Arial" w:eastAsia="Tahoma" w:hAnsi="Arial" w:cs="Arial"/>
+              </w:rPr>
+              <w:t>’)} &gt;&gt;.</w:t>
             </w:r>
           </w:p>
         </w:tc>
@@ -2456,7 +3087,21 @@
               <w:rPr>
                 <w:rFonts w:ascii="Arial" w:eastAsia="Tahoma" w:hAnsi="Arial" w:cs="Arial"/>
               </w:rPr>
-              <w:t>The claimant(s) may be required to pay costs as a result of the discontinuance – further information can be found in the Civil Procedure Rules under Part 38. You should seek legal advice if you are unsure about how this applies to your claim.</w:t>
+              <w:t xml:space="preserve">The claimant(s) may be required to pay costs </w:t>
+            </w:r>
+            <w:proofErr w:type="gramStart"/>
+            <w:r>
+              <w:rPr>
+                <w:rFonts w:ascii="Arial" w:eastAsia="Tahoma" w:hAnsi="Arial" w:cs="Arial"/>
+              </w:rPr>
+              <w:t>as a result of</w:t>
+            </w:r>
+            <w:proofErr w:type="gramEnd"/>
+            <w:r>
+              <w:rPr>
+                <w:rFonts w:ascii="Arial" w:eastAsia="Tahoma" w:hAnsi="Arial" w:cs="Arial"/>
+              </w:rPr>
+              <w:t xml:space="preserve"> the discontinuance – further information can be found in the Civil Procedure Rules under Part 38. You should seek legal advice if you are unsure about how this applies to your claim.</w:t>
             </w:r>
           </w:p>
         </w:tc>
@@ -2471,7 +3116,7 @@
       </w:pPr>
     </w:p>
     <w:sectPr>
-      <w:footerReference w:type="default" r:id="rId11"/>
+      <w:footerReference w:type="default" r:id="rId12"/>
       <w:pgSz w:w="11906" w:h="16838"/>
       <w:pgMar w:top="1440" w:right="1440" w:bottom="1440" w:left="1440" w:header="680" w:footer="737" w:gutter="0"/>
       <w:cols w:space="708"/>
@@ -2517,7 +3162,16 @@
         <w:sz w:val="16"/>
         <w:szCs w:val="16"/>
       </w:rPr>
-      <w:t>Courts and Tribunals Service Centre Telephone: 0300 123 7050 (Monday to Friday, 9am to 5pm)</w:t>
+      <w:t>Courts and Tribunals Service Centre Telephone: 0300 123 7050 (Monday to Friday, 9am to 5pm</w:t>
+    </w:r>
+    <w:proofErr w:type="gramStart"/>
+    <w:r>
+      <w:rPr>
+        <w:rFonts w:ascii="Arial" w:hAnsi="Arial" w:cs="Arial"/>
+        <w:sz w:val="16"/>
+        <w:szCs w:val="16"/>
+      </w:rPr>
+      <w:t>)</w:t>
     </w:r>
     <w:r>
       <w:rPr>
@@ -2533,7 +3187,16 @@
         <w:sz w:val="16"/>
         <w:szCs w:val="16"/>
       </w:rPr>
-      <w:t>Call charges: www.gov.uk/call-charge</w:t>
+      <w:t>Call</w:t>
+    </w:r>
+    <w:proofErr w:type="gramEnd"/>
+    <w:r>
+      <w:rPr>
+        <w:rFonts w:ascii="Arial" w:hAnsi="Arial" w:cs="Arial"/>
+        <w:sz w:val="16"/>
+        <w:szCs w:val="16"/>
+      </w:rPr>
+      <w:t xml:space="preserve"> charges: www.gov.uk/call-charge</w:t>
     </w:r>
     <w:r>
       <w:rPr>
@@ -3124,7 +3787,6 @@
   <w:style w:type="character" w:default="1" w:styleId="DefaultParagraphFont">
     <w:name w:val="Default Paragraph Font"/>
     <w:uiPriority w:val="1"/>
-    <w:semiHidden/>
     <w:unhideWhenUsed/>
   </w:style>
   <w:style w:type="table" w:default="1" w:styleId="TableNormal">
@@ -3618,6 +4280,18 @@
 </a:theme>
 </file>
 
+<file path=customXml/item1.xml><?xml version="1.0" encoding="utf-8"?>
+<b:Sources xmlns:b="http://schemas.openxmlformats.org/officeDocument/2006/bibliography" xmlns="http://schemas.openxmlformats.org/officeDocument/2006/bibliography" SelectedStyle="\APASixthEditionOfficeOnline.xsl" StyleName="APA" Version="6"/>
+</file>
+
+<file path=customXml/itemProps1.xml><?xml version="1.0" encoding="utf-8"?>
+<ds:datastoreItem xmlns:ds="http://schemas.openxmlformats.org/officeDocument/2006/customXml" ds:itemID="{F7F1D7D9-CA0A-4FA9-8FEA-22BBB2D18C12}">
+  <ds:schemaRefs>
+    <ds:schemaRef ds:uri="http://schemas.openxmlformats.org/officeDocument/2006/bibliography"/>
+  </ds:schemaRefs>
+</ds:datastoreItem>
+</file>
+
 <file path=docMetadata/LabelInfo.xml><?xml version="1.0" encoding="utf-8"?>
 <clbl:labelList xmlns:clbl="http://schemas.microsoft.com/office/2020/mipLabelMetadata">
   <clbl:label id="{fa22dce2-39a9-4bf4-a557-7a50b593b56a}" enabled="1" method="Privileged" siteId="{3e0088dc-0629-4ae6-aa8c-813e7a296f50}" contentBits="0" removed="0"/>

</xml_diff>

<commit_message>
CIV-17201 - Update address + seals on discontinuance (#6570)
* CIV-17201 - Update address + seals on discontinuance

* CIV-17201 - checkstyle fixes

---------

Co-authored-by: krishnanuthalapati <32389208+krishnanuthalapati@users.noreply.github.com>
Co-authored-by: Azam <106387766+Azam-Hmcts@users.noreply.github.com>
</commit_message>
<xml_diff>
--- a/docker/docmosis/templates/CV-SPC-GNO-ENG-SD0001.docx
+++ b/docker/docmosis/templates/CV-SPC-GNO-ENG-SD0001.docx
@@ -15,7 +15,7 @@
         <mc:AlternateContent>
           <mc:Choice Requires="wps">
             <w:drawing>
-              <wp:anchor distT="45720" distB="45720" distL="114300" distR="114300" simplePos="0" relativeHeight="251660288" behindDoc="0" locked="0" layoutInCell="1" allowOverlap="1" wp14:anchorId="3B625B4C" wp14:editId="47554016">
+              <wp:anchor distT="45720" distB="45720" distL="114300" distR="114300" simplePos="0" relativeHeight="251660288" behindDoc="0" locked="0" layoutInCell="1" allowOverlap="1" wp14:anchorId="3B625B4C" wp14:editId="1122829C">
                 <wp:simplePos x="0" y="0"/>
                 <wp:positionH relativeFrom="margin">
                   <wp:posOffset>2604770</wp:posOffset>
@@ -135,7 +135,7 @@
                 <v:stroke joinstyle="miter"/>
                 <v:path gradientshapeok="t" o:connecttype="rect"/>
               </v:shapetype>
-              <v:shape id="Text Box 2" o:spid="_x0000_s1026" type="#_x0000_t202" style="position:absolute;margin-left:205.1pt;margin-top:0;width:249pt;height:81.95pt;z-index:251660288;visibility:visible;mso-wrap-style:square;mso-width-percent:0;mso-height-percent:0;mso-wrap-distance-left:9pt;mso-wrap-distance-top:3.6pt;mso-wrap-distance-right:9pt;mso-wrap-distance-bottom:3.6pt;mso-position-horizontal:absolute;mso-position-horizontal-relative:margin;mso-position-vertical:absolute;mso-position-vertical-relative:text;mso-width-percent:0;mso-height-percent:0;mso-width-relative:margin;mso-height-relative:margin;v-text-anchor:top" o:gfxdata="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" stroked="f">
+              <v:shape id="Text Box 2" o:spid="_x0000_s1026" type="#_x0000_t202" style="position:absolute;margin-left:205.1pt;margin-top:0;width:249pt;height:81.95pt;z-index:251660288;visibility:visible;mso-wrap-style:square;mso-width-percent:0;mso-height-percent:0;mso-wrap-distance-left:9pt;mso-wrap-distance-top:3.6pt;mso-wrap-distance-right:9pt;mso-wrap-distance-bottom:3.6pt;mso-position-horizontal:absolute;mso-position-horizontal-relative:margin;mso-position-vertical:absolute;mso-position-vertical-relative:text;mso-width-percent:0;mso-height-percent:0;mso-width-relative:margin;mso-height-relative:margin;v-text-anchor:top" o:gfxdata="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" stroked="f">
                 <v:textbox>
                   <w:txbxContent>
                     <w:p>
@@ -207,10 +207,10 @@
           <w:noProof/>
         </w:rPr>
         <w:drawing>
-          <wp:inline distT="0" distB="0" distL="0" distR="0" wp14:anchorId="2C885ECA" wp14:editId="06A93A36">
-            <wp:extent cx="1943100" cy="1085850"/>
-            <wp:effectExtent l="0" t="0" r="0" b="0"/>
-            <wp:docPr id="1061758491" name="Picture 1061758491" descr="Shape&#10;&#10;Description automatically generated with medium confidence"/>
+          <wp:inline distT="0" distB="0" distL="0" distR="0" wp14:anchorId="4E150387" wp14:editId="00F8681C">
+            <wp:extent cx="2121535" cy="1104661"/>
+            <wp:effectExtent l="0" t="0" r="0" b="635"/>
+            <wp:docPr id="1650771333" name="Picture 4" descr="A logo with text overlay&#10;&#10;AI-generated content may be incorrect."/>
             <wp:cNvGraphicFramePr>
               <a:graphicFrameLocks xmlns:a="http://schemas.openxmlformats.org/drawingml/2006/main" noChangeAspect="1"/>
             </wp:cNvGraphicFramePr>
@@ -218,29 +218,36 @@
               <a:graphicData uri="http://schemas.openxmlformats.org/drawingml/2006/picture">
                 <pic:pic xmlns:pic="http://schemas.openxmlformats.org/drawingml/2006/picture">
                   <pic:nvPicPr>
-                    <pic:cNvPr id="0" name=""/>
+                    <pic:cNvPr id="1650771333" name="Picture 4" descr="A logo with text overlay&#10;&#10;AI-generated content may be incorrect."/>
                     <pic:cNvPicPr/>
                   </pic:nvPicPr>
-                  <pic:blipFill>
-                    <a:blip r:embed="rId7">
+                  <pic:blipFill rotWithShape="1">
+                    <a:blip r:embed="rId8">
                       <a:extLst>
                         <a:ext uri="{28A0092B-C50C-407E-A947-70E740481C1C}">
                           <a14:useLocalDpi xmlns:a14="http://schemas.microsoft.com/office/drawing/2010/main" val="0"/>
                         </a:ext>
                       </a:extLst>
                     </a:blip>
-                    <a:stretch>
-                      <a:fillRect/>
-                    </a:stretch>
+                    <a:srcRect l="4297"/>
+                    <a:stretch/>
                   </pic:blipFill>
-                  <pic:spPr>
+                  <pic:spPr bwMode="auto">
                     <a:xfrm>
                       <a:off x="0" y="0"/>
-                      <a:ext cx="1943100" cy="1085850"/>
+                      <a:ext cx="2128664" cy="1108373"/>
                     </a:xfrm>
                     <a:prstGeom prst="rect">
                       <a:avLst/>
                     </a:prstGeom>
+                    <a:ln>
+                      <a:noFill/>
+                    </a:ln>
+                    <a:extLst>
+                      <a:ext uri="{53640926-AAD7-44D8-BBD7-CCE9431645EC}">
+                        <a14:shadowObscured xmlns:a14="http://schemas.microsoft.com/office/drawing/2010/main"/>
+                      </a:ext>
+                    </a:extLst>
                   </pic:spPr>
                 </pic:pic>
               </a:graphicData>
@@ -251,6 +258,13 @@
     </w:p>
     <w:p>
       <w:pPr>
+        <w:rPr>
+          <w:noProof/>
+        </w:rPr>
+      </w:pPr>
+    </w:p>
+    <w:p>
+      <w:pPr>
         <w:pStyle w:val="NoSpacing"/>
         <w:rPr>
           <w:sz w:val="24"/>
@@ -281,6 +295,7 @@
         </w:rPr>
         <w:t>&lt;</w:t>
       </w:r>
+      <w:proofErr w:type="spellStart"/>
       <w:r>
         <w:rPr>
           <w:sz w:val="24"/>
@@ -288,6 +303,7 @@
         </w:rPr>
         <w:t>coverLetterName</w:t>
       </w:r>
+      <w:proofErr w:type="spellEnd"/>
       <w:r>
         <w:rPr>
           <w:sz w:val="24"/>
@@ -355,7 +371,21 @@
         <w:rPr>
           <w:rFonts w:ascii="Arial" w:hAnsi="Arial" w:cs="Arial"/>
         </w:rPr>
-        <w:t>&lt;&lt;postCode&gt;&gt;</w:t>
+        <w:t>&lt;&lt;</w:t>
+      </w:r>
+      <w:proofErr w:type="spellStart"/>
+      <w:r>
+        <w:rPr>
+          <w:rFonts w:ascii="Arial" w:hAnsi="Arial" w:cs="Arial"/>
+        </w:rPr>
+        <w:t>postCode</w:t>
+      </w:r>
+      <w:proofErr w:type="spellEnd"/>
+      <w:r>
+        <w:rPr>
+          <w:rFonts w:ascii="Arial" w:hAnsi="Arial" w:cs="Arial"/>
+        </w:rPr>
+        <w:t>&gt;&gt;</w:t>
       </w:r>
     </w:p>
     <w:p>
@@ -377,12 +407,14 @@
         </w:rPr>
         <w:t>Dear &lt;&lt;</w:t>
       </w:r>
+      <w:proofErr w:type="spellStart"/>
       <w:r>
         <w:rPr>
           <w:rFonts w:ascii="Arial" w:hAnsi="Arial" w:cs="Arial"/>
         </w:rPr>
         <w:t>coverLetterName</w:t>
       </w:r>
+      <w:proofErr w:type="spellEnd"/>
       <w:r>
         <w:rPr>
           <w:rFonts w:ascii="Arial" w:hAnsi="Arial" w:cs="Arial"/>
@@ -405,12 +437,14 @@
         </w:rPr>
         <w:t>We’ve attached the notice of discontinuance to this letter, for the claim number &lt;&lt;</w:t>
       </w:r>
+      <w:proofErr w:type="spellStart"/>
       <w:r>
         <w:rPr>
           <w:rFonts w:ascii="Arial" w:eastAsia="Tahoma" w:hAnsi="Arial" w:cs="Arial"/>
         </w:rPr>
         <w:t>claimReferenceNumber</w:t>
       </w:r>
+      <w:proofErr w:type="spellEnd"/>
       <w:r>
         <w:rPr>
           <w:rFonts w:ascii="Arial" w:eastAsia="Tahoma" w:hAnsi="Arial" w:cs="Arial"/>
@@ -453,7 +487,7 @@
       <w:r>
         <w:t xml:space="preserve">Find out about call charges: </w:t>
       </w:r>
-      <w:hyperlink r:id="rId8" w:history="1">
+      <w:hyperlink r:id="rId9" w:history="1">
         <w:r>
           <w:rPr>
             <w:rStyle w:val="Hyperlink"/>
@@ -466,7 +500,7 @@
       <w:r>
         <w:t xml:space="preserve">Email: </w:t>
       </w:r>
-      <w:hyperlink r:id="rId9" w:history="1">
+      <w:hyperlink r:id="rId10" w:history="1">
         <w:r>
           <w:rPr>
             <w:rStyle w:val="Hyperlink"/>
@@ -617,57 +651,129 @@
               <w:rPr>
                 <w:rFonts w:ascii="Arial" w:eastAsia="Tahoma" w:hAnsi="Arial" w:cs="Arial"/>
               </w:rPr>
+              <w:t>&lt;</w:t>
+            </w:r>
+            <w:proofErr w:type="gramStart"/>
+            <w:r>
+              <w:rPr>
+                <w:rFonts w:ascii="Arial" w:eastAsia="Tahoma" w:hAnsi="Arial" w:cs="Arial"/>
+              </w:rPr>
+              <w:t>&lt;</w:t>
+            </w:r>
+            <w:r>
+              <w:rPr>
+                <w:rFonts w:ascii="Arial" w:eastAsia="Tahoma" w:hAnsi="Arial" w:cs="Arial"/>
+              </w:rPr>
+              <w:t>{</w:t>
+            </w:r>
+            <w:proofErr w:type="spellStart"/>
+            <w:r>
+              <w:rPr>
+                <w:rFonts w:ascii="Arial" w:eastAsia="Tahoma" w:hAnsi="Arial" w:cs="Arial"/>
+              </w:rPr>
+              <w:t>dateFormat</w:t>
+            </w:r>
+            <w:proofErr w:type="spellEnd"/>
+            <w:r>
+              <w:rPr>
+                <w:rFonts w:ascii="Arial" w:eastAsia="Tahoma" w:hAnsi="Arial" w:cs="Arial"/>
+              </w:rPr>
+              <w:t>(</w:t>
+            </w:r>
+            <w:proofErr w:type="gramEnd"/>
+            <w:r>
+              <w:rPr>
+                <w:rFonts w:ascii="Arial" w:eastAsia="Tahoma" w:hAnsi="Arial" w:cs="Arial"/>
+              </w:rPr>
+              <w:t>$</w:t>
+            </w:r>
+            <w:proofErr w:type="spellStart"/>
+            <w:proofErr w:type="gramStart"/>
+            <w:r>
+              <w:rPr>
+                <w:rFonts w:ascii="Arial" w:eastAsia="Tahoma" w:hAnsi="Arial" w:cs="Arial"/>
+              </w:rPr>
+              <w:t>nowUTC</w:t>
+            </w:r>
+            <w:proofErr w:type="spellEnd"/>
+            <w:r>
+              <w:rPr>
+                <w:rFonts w:ascii="Arial" w:eastAsia="Tahoma" w:hAnsi="Arial" w:cs="Arial"/>
+              </w:rPr>
+              <w:t xml:space="preserve"> ,</w:t>
+            </w:r>
+            <w:proofErr w:type="gramEnd"/>
+            <w:r>
+              <w:rPr>
+                <w:rFonts w:ascii="Arial" w:eastAsia="Tahoma" w:hAnsi="Arial" w:cs="Arial"/>
+              </w:rPr>
+              <w:t xml:space="preserve">‘d MMMM </w:t>
+            </w:r>
+            <w:proofErr w:type="spellStart"/>
+            <w:r>
+              <w:rPr>
+                <w:rFonts w:ascii="Arial" w:eastAsia="Tahoma" w:hAnsi="Arial" w:cs="Arial"/>
+              </w:rPr>
+              <w:t>yyyy</w:t>
+            </w:r>
+            <w:proofErr w:type="spellEnd"/>
+            <w:r>
+              <w:rPr>
+                <w:rFonts w:ascii="Arial" w:eastAsia="Tahoma" w:hAnsi="Arial" w:cs="Arial"/>
+              </w:rPr>
+              <w:t>’)} &gt;&gt;</w:t>
+            </w:r>
+          </w:p>
+        </w:tc>
+        <w:tc>
+          <w:tcPr>
+            <w:tcW w:w="3698" w:type="dxa"/>
+          </w:tcPr>
+          <w:p>
+            <w:pPr>
+              <w:jc w:val="center"/>
+              <w:rPr>
+                <w:rFonts w:ascii="Arial" w:eastAsia="Tahoma" w:hAnsi="Arial" w:cs="Arial"/>
+              </w:rPr>
+            </w:pPr>
+            <w:r>
+              <w:rPr>
+                <w:rFonts w:ascii="Arial" w:eastAsia="Tahoma" w:hAnsi="Arial" w:cs="Arial"/>
+              </w:rPr>
+              <w:t>Online Civil Money Claims</w:t>
+            </w:r>
+          </w:p>
+        </w:tc>
+        <w:tc>
+          <w:tcPr>
+            <w:tcW w:w="2835" w:type="dxa"/>
+          </w:tcPr>
+          <w:p>
+            <w:pPr>
+              <w:jc w:val="center"/>
+              <w:rPr>
+                <w:rFonts w:ascii="Arial" w:eastAsia="Tahoma" w:hAnsi="Arial" w:cs="Arial"/>
+              </w:rPr>
+            </w:pPr>
+            <w:r>
+              <w:rPr>
+                <w:rFonts w:ascii="Arial" w:eastAsia="Tahoma" w:hAnsi="Arial" w:cs="Arial"/>
+              </w:rPr>
               <w:t>&lt;&lt;</w:t>
             </w:r>
-            <w:r>
-              <w:rPr>
-                <w:rFonts w:ascii="Arial" w:eastAsia="Tahoma" w:hAnsi="Arial" w:cs="Arial"/>
-              </w:rPr>
-              <w:t>{</w:t>
-            </w:r>
-            <w:r>
-              <w:rPr>
-                <w:rFonts w:ascii="Arial" w:eastAsia="Tahoma" w:hAnsi="Arial" w:cs="Arial"/>
-              </w:rPr>
-              <w:t>dateFormat($nowUTC ,‘d MMMM yyyy’)} &gt;&gt;</w:t>
-            </w:r>
-          </w:p>
-        </w:tc>
-        <w:tc>
-          <w:tcPr>
-            <w:tcW w:w="3698" w:type="dxa"/>
-          </w:tcPr>
-          <w:p>
-            <w:pPr>
-              <w:jc w:val="center"/>
-              <w:rPr>
-                <w:rFonts w:ascii="Arial" w:eastAsia="Tahoma" w:hAnsi="Arial" w:cs="Arial"/>
-              </w:rPr>
-            </w:pPr>
-            <w:r>
-              <w:rPr>
-                <w:rFonts w:ascii="Arial" w:eastAsia="Tahoma" w:hAnsi="Arial" w:cs="Arial"/>
-              </w:rPr>
-              <w:t>Online Civil Money Claims</w:t>
-            </w:r>
-          </w:p>
-        </w:tc>
-        <w:tc>
-          <w:tcPr>
-            <w:tcW w:w="2835" w:type="dxa"/>
-          </w:tcPr>
-          <w:p>
-            <w:pPr>
-              <w:jc w:val="center"/>
-              <w:rPr>
-                <w:rFonts w:ascii="Arial" w:eastAsia="Tahoma" w:hAnsi="Arial" w:cs="Arial"/>
-              </w:rPr>
-            </w:pPr>
-            <w:r>
-              <w:rPr>
-                <w:rFonts w:ascii="Arial" w:eastAsia="Tahoma" w:hAnsi="Arial" w:cs="Arial"/>
-              </w:rPr>
-              <w:t>&lt;&lt;caseNumber&gt;&gt;</w:t>
+            <w:proofErr w:type="spellStart"/>
+            <w:r>
+              <w:rPr>
+                <w:rFonts w:ascii="Arial" w:eastAsia="Tahoma" w:hAnsi="Arial" w:cs="Arial"/>
+              </w:rPr>
+              <w:t>caseNumber</w:t>
+            </w:r>
+            <w:proofErr w:type="spellEnd"/>
+            <w:r>
+              <w:rPr>
+                <w:rFonts w:ascii="Arial" w:eastAsia="Tahoma" w:hAnsi="Arial" w:cs="Arial"/>
+              </w:rPr>
+              <w:t>&gt;&gt;</w:t>
             </w:r>
           </w:p>
         </w:tc>
@@ -730,10 +836,10 @@
                 <w:noProof/>
               </w:rPr>
               <w:drawing>
-                <wp:inline distT="0" distB="0" distL="0" distR="0" wp14:anchorId="5503AA12" wp14:editId="78A41CB3">
-                  <wp:extent cx="648000" cy="648000"/>
-                  <wp:effectExtent l="0" t="0" r="0" b="0"/>
-                  <wp:docPr id="1" name="Picture 1" descr="page1image59464608"/>
+                <wp:inline distT="0" distB="0" distL="0" distR="0" wp14:anchorId="0619DABE" wp14:editId="457FDB46">
+                  <wp:extent cx="704850" cy="701352"/>
+                  <wp:effectExtent l="0" t="0" r="0" b="3810"/>
+                  <wp:docPr id="291810910" name="Picture 5" descr="A black crown and stars in a circle&#10;&#10;AI-generated content may be incorrect."/>
                   <wp:cNvGraphicFramePr>
                     <a:graphicFrameLocks xmlns:a="http://schemas.openxmlformats.org/drawingml/2006/main" noChangeAspect="1"/>
                   </wp:cNvGraphicFramePr>
@@ -741,36 +847,29 @@
                     <a:graphicData uri="http://schemas.openxmlformats.org/drawingml/2006/picture">
                       <pic:pic xmlns:pic="http://schemas.openxmlformats.org/drawingml/2006/picture">
                         <pic:nvPicPr>
-                          <pic:cNvPr id="0" name="Picture 1" descr="page1image59464608"/>
-                          <pic:cNvPicPr>
-                            <a:picLocks noChangeAspect="1" noChangeArrowheads="1"/>
-                          </pic:cNvPicPr>
+                          <pic:cNvPr id="291810910" name="Picture 5" descr="A black crown and stars in a circle&#10;&#10;AI-generated content may be incorrect."/>
+                          <pic:cNvPicPr/>
                         </pic:nvPicPr>
                         <pic:blipFill>
-                          <a:blip r:embed="rId10">
+                          <a:blip r:embed="rId11" cstate="print">
                             <a:extLst>
                               <a:ext uri="{28A0092B-C50C-407E-A947-70E740481C1C}">
                                 <a14:useLocalDpi xmlns:a14="http://schemas.microsoft.com/office/drawing/2010/main" val="0"/>
                               </a:ext>
                             </a:extLst>
                           </a:blip>
-                          <a:srcRect/>
                           <a:stretch>
                             <a:fillRect/>
                           </a:stretch>
                         </pic:blipFill>
-                        <pic:spPr bwMode="auto">
+                        <pic:spPr>
                           <a:xfrm>
                             <a:off x="0" y="0"/>
-                            <a:ext cx="648000" cy="648000"/>
+                            <a:ext cx="718275" cy="714710"/>
                           </a:xfrm>
                           <a:prstGeom prst="rect">
                             <a:avLst/>
                           </a:prstGeom>
-                          <a:noFill/>
-                          <a:ln>
-                            <a:noFill/>
-                          </a:ln>
                         </pic:spPr>
                       </pic:pic>
                     </a:graphicData>
@@ -873,7 +972,21 @@
               <w:rPr>
                 <w:rFonts w:ascii="Arial" w:eastAsia="Tahoma" w:hAnsi="Arial" w:cs="Arial"/>
               </w:rPr>
-              <w:t>&lt;&lt;claimantNum&gt;&gt;</w:t>
+              <w:t>&lt;&lt;</w:t>
+            </w:r>
+            <w:proofErr w:type="spellStart"/>
+            <w:r>
+              <w:rPr>
+                <w:rFonts w:ascii="Arial" w:eastAsia="Tahoma" w:hAnsi="Arial" w:cs="Arial"/>
+              </w:rPr>
+              <w:t>claimantNum</w:t>
+            </w:r>
+            <w:proofErr w:type="spellEnd"/>
+            <w:r>
+              <w:rPr>
+                <w:rFonts w:ascii="Arial" w:eastAsia="Tahoma" w:hAnsi="Arial" w:cs="Arial"/>
+              </w:rPr>
+              <w:t>&gt;&gt;</w:t>
             </w:r>
           </w:p>
         </w:tc>
@@ -897,27 +1010,44 @@
           <w:rFonts w:ascii="Arial" w:hAnsi="Arial" w:cs="Arial"/>
           <w:lang w:val="en-US"/>
         </w:rPr>
-        <w:t>&lt;&lt;cs_{</w:t>
-      </w:r>
-      <w:r>
-        <w:rPr>
-          <w:rFonts w:ascii="Arial" w:eastAsia="Tahoma" w:hAnsi="Arial" w:cs="Arial"/>
-        </w:rPr>
-        <w:t>claimant2Name</w:t>
-      </w:r>
-      <w:r>
-        <w:rPr>
-          <w:rFonts w:ascii="Arial" w:eastAsia="Tahoma" w:hAnsi="Arial" w:cs="Arial"/>
-        </w:rPr>
-        <w:t>!</w:t>
-      </w:r>
+        <w:t>&lt;&lt;</w:t>
+      </w:r>
+      <w:proofErr w:type="gramStart"/>
       <w:r>
         <w:rPr>
           <w:rFonts w:ascii="Arial" w:hAnsi="Arial" w:cs="Arial"/>
           <w:lang w:val="en-US"/>
         </w:rPr>
+        <w:t>cs_{</w:t>
+      </w:r>
+      <w:proofErr w:type="gramEnd"/>
+      <w:r>
+        <w:rPr>
+          <w:rFonts w:ascii="Arial" w:eastAsia="Tahoma" w:hAnsi="Arial" w:cs="Arial"/>
+        </w:rPr>
+        <w:t>claimant2</w:t>
+      </w:r>
+      <w:proofErr w:type="gramStart"/>
+      <w:r>
+        <w:rPr>
+          <w:rFonts w:ascii="Arial" w:eastAsia="Tahoma" w:hAnsi="Arial" w:cs="Arial"/>
+        </w:rPr>
+        <w:t>Name</w:t>
+      </w:r>
+      <w:r>
+        <w:rPr>
+          <w:rFonts w:ascii="Arial" w:eastAsia="Tahoma" w:hAnsi="Arial" w:cs="Arial"/>
+        </w:rPr>
+        <w:t>!</w:t>
+      </w:r>
+      <w:r>
+        <w:rPr>
+          <w:rFonts w:ascii="Arial" w:hAnsi="Arial" w:cs="Arial"/>
+          <w:lang w:val="en-US"/>
+        </w:rPr>
         <w:t>=</w:t>
       </w:r>
+      <w:proofErr w:type="gramEnd"/>
       <w:r>
         <w:rPr>
           <w:rFonts w:ascii="Arial" w:hAnsi="Arial" w:cs="Arial"/>
@@ -1135,7 +1265,21 @@
               <w:rPr>
                 <w:rFonts w:ascii="Arial" w:eastAsia="Tahoma" w:hAnsi="Arial" w:cs="Arial"/>
               </w:rPr>
-              <w:t>&lt;&lt;defendantNum&gt;&gt;</w:t>
+              <w:t>&lt;&lt;</w:t>
+            </w:r>
+            <w:proofErr w:type="spellStart"/>
+            <w:r>
+              <w:rPr>
+                <w:rFonts w:ascii="Arial" w:eastAsia="Tahoma" w:hAnsi="Arial" w:cs="Arial"/>
+              </w:rPr>
+              <w:t>defendantNum</w:t>
+            </w:r>
+            <w:proofErr w:type="spellEnd"/>
+            <w:r>
+              <w:rPr>
+                <w:rFonts w:ascii="Arial" w:eastAsia="Tahoma" w:hAnsi="Arial" w:cs="Arial"/>
+              </w:rPr>
+              <w:t>&gt;&gt;</w:t>
             </w:r>
           </w:p>
         </w:tc>
@@ -1159,19 +1303,42 @@
           <w:rFonts w:ascii="Arial" w:hAnsi="Arial" w:cs="Arial"/>
           <w:lang w:val="en-US"/>
         </w:rPr>
-        <w:t>&lt;&lt;cs_{</w:t>
-      </w:r>
+        <w:t>&lt;&lt;</w:t>
+      </w:r>
+      <w:proofErr w:type="gramStart"/>
+      <w:r>
+        <w:rPr>
+          <w:rFonts w:ascii="Arial" w:hAnsi="Arial" w:cs="Arial"/>
+          <w:lang w:val="en-US"/>
+        </w:rPr>
+        <w:t>cs_{</w:t>
+      </w:r>
+      <w:proofErr w:type="gramEnd"/>
       <w:r>
         <w:rPr>
           <w:rFonts w:ascii="Arial" w:eastAsia="Tahoma" w:hAnsi="Arial" w:cs="Arial"/>
         </w:rPr>
-        <w:t>defendant2Name</w:t>
-      </w:r>
+        <w:t>defendant2</w:t>
+      </w:r>
+      <w:proofErr w:type="gramStart"/>
       <w:r>
         <w:rPr>
           <w:rFonts w:ascii="Arial" w:eastAsia="Tahoma" w:hAnsi="Arial" w:cs="Arial"/>
         </w:rPr>
-        <w:t>!=null</w:t>
+        <w:t>Name</w:t>
+      </w:r>
+      <w:r>
+        <w:rPr>
+          <w:rFonts w:ascii="Arial" w:eastAsia="Tahoma" w:hAnsi="Arial" w:cs="Arial"/>
+        </w:rPr>
+        <w:t>!=</w:t>
+      </w:r>
+      <w:proofErr w:type="gramEnd"/>
+      <w:r>
+        <w:rPr>
+          <w:rFonts w:ascii="Arial" w:eastAsia="Tahoma" w:hAnsi="Arial" w:cs="Arial"/>
+        </w:rPr>
+        <w:t>null</w:t>
       </w:r>
       <w:r>
         <w:rPr>
@@ -1410,7 +1577,43 @@
               <w:rPr>
                 <w:rFonts w:ascii="Arial" w:eastAsia="Tahoma" w:hAnsi="Arial" w:cs="Arial"/>
               </w:rPr>
-              <w:t>&lt;&lt;cr_{claimantWhoIsDiscontinue!=null}&gt;&gt;</w:t>
+              <w:t>&lt;&lt;</w:t>
+            </w:r>
+            <w:proofErr w:type="spellStart"/>
+            <w:r>
+              <w:rPr>
+                <w:rFonts w:ascii="Arial" w:eastAsia="Tahoma" w:hAnsi="Arial" w:cs="Arial"/>
+              </w:rPr>
+              <w:t>cr</w:t>
+            </w:r>
+            <w:proofErr w:type="spellEnd"/>
+            <w:r>
+              <w:rPr>
+                <w:rFonts w:ascii="Arial" w:eastAsia="Tahoma" w:hAnsi="Arial" w:cs="Arial"/>
+              </w:rPr>
+              <w:t>_{</w:t>
+            </w:r>
+            <w:proofErr w:type="spellStart"/>
+            <w:proofErr w:type="gramStart"/>
+            <w:r>
+              <w:rPr>
+                <w:rFonts w:ascii="Arial" w:eastAsia="Tahoma" w:hAnsi="Arial" w:cs="Arial"/>
+              </w:rPr>
+              <w:t>claimantWhoIsDiscontinue</w:t>
+            </w:r>
+            <w:proofErr w:type="spellEnd"/>
+            <w:r>
+              <w:rPr>
+                <w:rFonts w:ascii="Arial" w:eastAsia="Tahoma" w:hAnsi="Arial" w:cs="Arial"/>
+              </w:rPr>
+              <w:t>!=</w:t>
+            </w:r>
+            <w:proofErr w:type="gramEnd"/>
+            <w:r>
+              <w:rPr>
+                <w:rFonts w:ascii="Arial" w:eastAsia="Tahoma" w:hAnsi="Arial" w:cs="Arial"/>
+              </w:rPr>
+              <w:t>null}&gt;&gt;</w:t>
             </w:r>
           </w:p>
         </w:tc>
@@ -1473,7 +1676,21 @@
               <w:rPr>
                 <w:rFonts w:ascii="Arial" w:eastAsia="Tahoma" w:hAnsi="Arial" w:cs="Arial"/>
               </w:rPr>
-              <w:t>&lt;&lt;claimantWhoIsDiscontinue&gt;&gt;</w:t>
+              <w:t>&lt;&lt;</w:t>
+            </w:r>
+            <w:proofErr w:type="spellStart"/>
+            <w:r>
+              <w:rPr>
+                <w:rFonts w:ascii="Arial" w:eastAsia="Tahoma" w:hAnsi="Arial" w:cs="Arial"/>
+              </w:rPr>
+              <w:t>claimantWhoIsDiscontinue</w:t>
+            </w:r>
+            <w:proofErr w:type="spellEnd"/>
+            <w:r>
+              <w:rPr>
+                <w:rFonts w:ascii="Arial" w:eastAsia="Tahoma" w:hAnsi="Arial" w:cs="Arial"/>
+              </w:rPr>
+              <w:t>&gt;&gt;</w:t>
             </w:r>
           </w:p>
         </w:tc>
@@ -1531,7 +1748,43 @@
               <w:rPr>
                 <w:rFonts w:ascii="Arial" w:eastAsia="Tahoma" w:hAnsi="Arial" w:cs="Arial"/>
               </w:rPr>
-              <w:t>&lt;&lt;cr_{claimantsConsentToDiscontinuance!=null}&gt;&gt;</w:t>
+              <w:t>&lt;&lt;</w:t>
+            </w:r>
+            <w:proofErr w:type="spellStart"/>
+            <w:r>
+              <w:rPr>
+                <w:rFonts w:ascii="Arial" w:eastAsia="Tahoma" w:hAnsi="Arial" w:cs="Arial"/>
+              </w:rPr>
+              <w:t>cr</w:t>
+            </w:r>
+            <w:proofErr w:type="spellEnd"/>
+            <w:r>
+              <w:rPr>
+                <w:rFonts w:ascii="Arial" w:eastAsia="Tahoma" w:hAnsi="Arial" w:cs="Arial"/>
+              </w:rPr>
+              <w:t>_{</w:t>
+            </w:r>
+            <w:proofErr w:type="spellStart"/>
+            <w:proofErr w:type="gramStart"/>
+            <w:r>
+              <w:rPr>
+                <w:rFonts w:ascii="Arial" w:eastAsia="Tahoma" w:hAnsi="Arial" w:cs="Arial"/>
+              </w:rPr>
+              <w:t>claimantsConsentToDiscontinuance</w:t>
+            </w:r>
+            <w:proofErr w:type="spellEnd"/>
+            <w:r>
+              <w:rPr>
+                <w:rFonts w:ascii="Arial" w:eastAsia="Tahoma" w:hAnsi="Arial" w:cs="Arial"/>
+              </w:rPr>
+              <w:t>!=</w:t>
+            </w:r>
+            <w:proofErr w:type="gramEnd"/>
+            <w:r>
+              <w:rPr>
+                <w:rFonts w:ascii="Arial" w:eastAsia="Tahoma" w:hAnsi="Arial" w:cs="Arial"/>
+              </w:rPr>
+              <w:t>null}&gt;&gt;</w:t>
             </w:r>
           </w:p>
         </w:tc>
@@ -1587,7 +1840,21 @@
               <w:rPr>
                 <w:rFonts w:ascii="Arial" w:eastAsia="Tahoma" w:hAnsi="Arial" w:cs="Arial"/>
               </w:rPr>
-              <w:t>&lt;&lt;claimantsConsentToDiscontinuance &gt;&gt;</w:t>
+              <w:t>&lt;&lt;</w:t>
+            </w:r>
+            <w:proofErr w:type="spellStart"/>
+            <w:r>
+              <w:rPr>
+                <w:rFonts w:ascii="Arial" w:eastAsia="Tahoma" w:hAnsi="Arial" w:cs="Arial"/>
+              </w:rPr>
+              <w:t>claimantsConsentToDiscontinuance</w:t>
+            </w:r>
+            <w:proofErr w:type="spellEnd"/>
+            <w:r>
+              <w:rPr>
+                <w:rFonts w:ascii="Arial" w:eastAsia="Tahoma" w:hAnsi="Arial" w:cs="Arial"/>
+              </w:rPr>
+              <w:t xml:space="preserve"> &gt;&gt;</w:t>
             </w:r>
           </w:p>
         </w:tc>
@@ -1645,7 +1912,43 @@
               <w:rPr>
                 <w:rFonts w:ascii="Arial" w:eastAsia="Tahoma" w:hAnsi="Arial" w:cs="Arial"/>
               </w:rPr>
-              <w:t>&lt;&lt;cr_{courtPermission!=null}&gt;&gt;</w:t>
+              <w:t>&lt;&lt;</w:t>
+            </w:r>
+            <w:proofErr w:type="spellStart"/>
+            <w:r>
+              <w:rPr>
+                <w:rFonts w:ascii="Arial" w:eastAsia="Tahoma" w:hAnsi="Arial" w:cs="Arial"/>
+              </w:rPr>
+              <w:t>cr</w:t>
+            </w:r>
+            <w:proofErr w:type="spellEnd"/>
+            <w:r>
+              <w:rPr>
+                <w:rFonts w:ascii="Arial" w:eastAsia="Tahoma" w:hAnsi="Arial" w:cs="Arial"/>
+              </w:rPr>
+              <w:t>_{</w:t>
+            </w:r>
+            <w:proofErr w:type="spellStart"/>
+            <w:proofErr w:type="gramStart"/>
+            <w:r>
+              <w:rPr>
+                <w:rFonts w:ascii="Arial" w:eastAsia="Tahoma" w:hAnsi="Arial" w:cs="Arial"/>
+              </w:rPr>
+              <w:t>courtPermission</w:t>
+            </w:r>
+            <w:proofErr w:type="spellEnd"/>
+            <w:r>
+              <w:rPr>
+                <w:rFonts w:ascii="Arial" w:eastAsia="Tahoma" w:hAnsi="Arial" w:cs="Arial"/>
+              </w:rPr>
+              <w:t>!=</w:t>
+            </w:r>
+            <w:proofErr w:type="gramEnd"/>
+            <w:r>
+              <w:rPr>
+                <w:rFonts w:ascii="Arial" w:eastAsia="Tahoma" w:hAnsi="Arial" w:cs="Arial"/>
+              </w:rPr>
+              <w:t>null}&gt;&gt;</w:t>
             </w:r>
           </w:p>
         </w:tc>
@@ -1701,7 +2004,21 @@
               <w:rPr>
                 <w:rFonts w:ascii="Arial" w:eastAsia="Tahoma" w:hAnsi="Arial" w:cs="Arial"/>
               </w:rPr>
-              <w:t>&lt;&lt;courtPermission&gt;&gt;</w:t>
+              <w:t>&lt;&lt;</w:t>
+            </w:r>
+            <w:proofErr w:type="spellStart"/>
+            <w:r>
+              <w:rPr>
+                <w:rFonts w:ascii="Arial" w:eastAsia="Tahoma" w:hAnsi="Arial" w:cs="Arial"/>
+              </w:rPr>
+              <w:t>courtPermission</w:t>
+            </w:r>
+            <w:proofErr w:type="spellEnd"/>
+            <w:r>
+              <w:rPr>
+                <w:rFonts w:ascii="Arial" w:eastAsia="Tahoma" w:hAnsi="Arial" w:cs="Arial"/>
+              </w:rPr>
+              <w:t>&gt;&gt;</w:t>
             </w:r>
           </w:p>
         </w:tc>
@@ -1759,7 +2076,37 @@
               <w:rPr>
                 <w:rFonts w:ascii="Arial" w:eastAsia="Tahoma" w:hAnsi="Arial" w:cs="Arial"/>
               </w:rPr>
-              <w:t>&lt;&lt;cr_{ permissionGranted=’Yes’}&gt;&gt;</w:t>
+              <w:t>&lt;&lt;</w:t>
+            </w:r>
+            <w:proofErr w:type="spellStart"/>
+            <w:r>
+              <w:rPr>
+                <w:rFonts w:ascii="Arial" w:eastAsia="Tahoma" w:hAnsi="Arial" w:cs="Arial"/>
+              </w:rPr>
+              <w:t>cr</w:t>
+            </w:r>
+            <w:proofErr w:type="spellEnd"/>
+            <w:proofErr w:type="gramStart"/>
+            <w:r>
+              <w:rPr>
+                <w:rFonts w:ascii="Arial" w:eastAsia="Tahoma" w:hAnsi="Arial" w:cs="Arial"/>
+              </w:rPr>
+              <w:t xml:space="preserve">_{ </w:t>
+            </w:r>
+            <w:proofErr w:type="spellStart"/>
+            <w:r>
+              <w:rPr>
+                <w:rFonts w:ascii="Arial" w:eastAsia="Tahoma" w:hAnsi="Arial" w:cs="Arial"/>
+              </w:rPr>
+              <w:t>permissionGranted</w:t>
+            </w:r>
+            <w:proofErr w:type="spellEnd"/>
+            <w:proofErr w:type="gramEnd"/>
+            <w:r>
+              <w:rPr>
+                <w:rFonts w:ascii="Arial" w:eastAsia="Tahoma" w:hAnsi="Arial" w:cs="Arial"/>
+              </w:rPr>
+              <w:t>=’Yes’}&gt;&gt;</w:t>
             </w:r>
           </w:p>
         </w:tc>
@@ -1815,7 +2162,21 @@
               <w:rPr>
                 <w:rFonts w:ascii="Arial" w:eastAsia="Tahoma" w:hAnsi="Arial" w:cs="Arial"/>
               </w:rPr>
-              <w:t>&lt;&lt;permissionGranted&gt;&gt;</w:t>
+              <w:t>&lt;&lt;</w:t>
+            </w:r>
+            <w:proofErr w:type="spellStart"/>
+            <w:r>
+              <w:rPr>
+                <w:rFonts w:ascii="Arial" w:eastAsia="Tahoma" w:hAnsi="Arial" w:cs="Arial"/>
+              </w:rPr>
+              <w:t>permissionGranted</w:t>
+            </w:r>
+            <w:proofErr w:type="spellEnd"/>
+            <w:r>
+              <w:rPr>
+                <w:rFonts w:ascii="Arial" w:eastAsia="Tahoma" w:hAnsi="Arial" w:cs="Arial"/>
+              </w:rPr>
+              <w:t>&gt;&gt;</w:t>
             </w:r>
           </w:p>
         </w:tc>
@@ -1861,14 +2222,42 @@
               <w:rPr>
                 <w:rFonts w:ascii="Arial" w:eastAsia="Tahoma" w:hAnsi="Arial" w:cs="Arial"/>
               </w:rPr>
-              <w:t>&lt;&lt;judgeName&gt;&gt;</w:t>
+              <w:t>&lt;&lt;</w:t>
+            </w:r>
+            <w:proofErr w:type="spellStart"/>
+            <w:r>
+              <w:rPr>
+                <w:rFonts w:ascii="Arial" w:eastAsia="Tahoma" w:hAnsi="Arial" w:cs="Arial"/>
+              </w:rPr>
+              <w:t>judgeName</w:t>
+            </w:r>
+            <w:proofErr w:type="spellEnd"/>
+            <w:r>
+              <w:rPr>
+                <w:rFonts w:ascii="Arial" w:eastAsia="Tahoma" w:hAnsi="Arial" w:cs="Arial"/>
+              </w:rPr>
+              <w:t>&gt;&gt;</w:t>
             </w:r>
             <w:r>
               <w:rPr>
                 <w:rFonts w:ascii="Arial" w:eastAsia="Tahoma" w:hAnsi="Arial" w:cs="Arial"/>
               </w:rPr>
               <w:br/>
-              <w:t>&lt;&lt;judgementDate&gt;&gt;</w:t>
+              <w:t>&lt;&lt;</w:t>
+            </w:r>
+            <w:proofErr w:type="spellStart"/>
+            <w:r>
+              <w:rPr>
+                <w:rFonts w:ascii="Arial" w:eastAsia="Tahoma" w:hAnsi="Arial" w:cs="Arial"/>
+              </w:rPr>
+              <w:t>judgementDate</w:t>
+            </w:r>
+            <w:proofErr w:type="spellEnd"/>
+            <w:r>
+              <w:rPr>
+                <w:rFonts w:ascii="Arial" w:eastAsia="Tahoma" w:hAnsi="Arial" w:cs="Arial"/>
+              </w:rPr>
+              <w:t>&gt;&gt;</w:t>
             </w:r>
           </w:p>
         </w:tc>
@@ -1926,7 +2315,43 @@
               <w:rPr>
                 <w:rFonts w:ascii="Arial" w:eastAsia="Tahoma" w:hAnsi="Arial" w:cs="Arial"/>
               </w:rPr>
-              <w:t>&lt;&lt;cr_{discontinuingAgainstBothDefendants!=null}&gt;&gt;</w:t>
+              <w:t>&lt;&lt;</w:t>
+            </w:r>
+            <w:proofErr w:type="spellStart"/>
+            <w:r>
+              <w:rPr>
+                <w:rFonts w:ascii="Arial" w:eastAsia="Tahoma" w:hAnsi="Arial" w:cs="Arial"/>
+              </w:rPr>
+              <w:t>cr</w:t>
+            </w:r>
+            <w:proofErr w:type="spellEnd"/>
+            <w:r>
+              <w:rPr>
+                <w:rFonts w:ascii="Arial" w:eastAsia="Tahoma" w:hAnsi="Arial" w:cs="Arial"/>
+              </w:rPr>
+              <w:t>_{</w:t>
+            </w:r>
+            <w:proofErr w:type="spellStart"/>
+            <w:proofErr w:type="gramStart"/>
+            <w:r>
+              <w:rPr>
+                <w:rFonts w:ascii="Arial" w:eastAsia="Tahoma" w:hAnsi="Arial" w:cs="Arial"/>
+              </w:rPr>
+              <w:t>discontinuingAgainstBothDefendants</w:t>
+            </w:r>
+            <w:proofErr w:type="spellEnd"/>
+            <w:r>
+              <w:rPr>
+                <w:rFonts w:ascii="Arial" w:eastAsia="Tahoma" w:hAnsi="Arial" w:cs="Arial"/>
+              </w:rPr>
+              <w:t>!=</w:t>
+            </w:r>
+            <w:proofErr w:type="gramEnd"/>
+            <w:r>
+              <w:rPr>
+                <w:rFonts w:ascii="Arial" w:eastAsia="Tahoma" w:hAnsi="Arial" w:cs="Arial"/>
+              </w:rPr>
+              <w:t>null}&gt;&gt;</w:t>
             </w:r>
           </w:p>
         </w:tc>
@@ -1983,7 +2408,21 @@
               <w:rPr>
                 <w:rFonts w:ascii="Arial" w:eastAsia="Tahoma" w:hAnsi="Arial" w:cs="Arial"/>
               </w:rPr>
-              <w:t>&lt;&lt;discontinuingAgainstBothDefendants&gt;&gt;</w:t>
+              <w:t>&lt;&lt;</w:t>
+            </w:r>
+            <w:proofErr w:type="spellStart"/>
+            <w:r>
+              <w:rPr>
+                <w:rFonts w:ascii="Arial" w:eastAsia="Tahoma" w:hAnsi="Arial" w:cs="Arial"/>
+              </w:rPr>
+              <w:t>discontinuingAgainstBothDefendants</w:t>
+            </w:r>
+            <w:proofErr w:type="spellEnd"/>
+            <w:r>
+              <w:rPr>
+                <w:rFonts w:ascii="Arial" w:eastAsia="Tahoma" w:hAnsi="Arial" w:cs="Arial"/>
+              </w:rPr>
+              <w:t>&gt;&gt;</w:t>
             </w:r>
           </w:p>
         </w:tc>
@@ -2006,7 +2445,35 @@
               <w:rPr>
                 <w:rFonts w:ascii="Arial" w:eastAsia="Tahoma" w:hAnsi="Arial" w:cs="Arial"/>
               </w:rPr>
-              <w:t>&lt;&lt;cr_{discontinuingAgainstBothDefendants=’No’}&gt;&gt;</w:t>
+              <w:t>&lt;&lt;</w:t>
+            </w:r>
+            <w:proofErr w:type="spellStart"/>
+            <w:r>
+              <w:rPr>
+                <w:rFonts w:ascii="Arial" w:eastAsia="Tahoma" w:hAnsi="Arial" w:cs="Arial"/>
+              </w:rPr>
+              <w:t>cr</w:t>
+            </w:r>
+            <w:proofErr w:type="spellEnd"/>
+            <w:r>
+              <w:rPr>
+                <w:rFonts w:ascii="Arial" w:eastAsia="Tahoma" w:hAnsi="Arial" w:cs="Arial"/>
+              </w:rPr>
+              <w:t>_{</w:t>
+            </w:r>
+            <w:proofErr w:type="spellStart"/>
+            <w:r>
+              <w:rPr>
+                <w:rFonts w:ascii="Arial" w:eastAsia="Tahoma" w:hAnsi="Arial" w:cs="Arial"/>
+              </w:rPr>
+              <w:t>discontinuingAgainstBothDefendants</w:t>
+            </w:r>
+            <w:proofErr w:type="spellEnd"/>
+            <w:r>
+              <w:rPr>
+                <w:rFonts w:ascii="Arial" w:eastAsia="Tahoma" w:hAnsi="Arial" w:cs="Arial"/>
+              </w:rPr>
+              <w:t>=’No’}&gt;&gt;</w:t>
             </w:r>
           </w:p>
         </w:tc>
@@ -2065,7 +2532,21 @@
               <w:rPr>
                 <w:rFonts w:ascii="Arial" w:eastAsia="Tahoma" w:hAnsi="Arial" w:cs="Arial"/>
               </w:rPr>
-              <w:t>&lt;&lt;discontinuingAgainstOneDefendant&gt;&gt;</w:t>
+              <w:t>&lt;&lt;</w:t>
+            </w:r>
+            <w:proofErr w:type="spellStart"/>
+            <w:r>
+              <w:rPr>
+                <w:rFonts w:ascii="Arial" w:eastAsia="Tahoma" w:hAnsi="Arial" w:cs="Arial"/>
+              </w:rPr>
+              <w:t>discontinuingAgainstOneDefendant</w:t>
+            </w:r>
+            <w:proofErr w:type="spellEnd"/>
+            <w:r>
+              <w:rPr>
+                <w:rFonts w:ascii="Arial" w:eastAsia="Tahoma" w:hAnsi="Arial" w:cs="Arial"/>
+              </w:rPr>
+              <w:t>&gt;&gt;</w:t>
             </w:r>
           </w:p>
         </w:tc>
@@ -2179,7 +2660,21 @@
               <w:rPr>
                 <w:rFonts w:ascii="Arial" w:eastAsia="Tahoma" w:hAnsi="Arial" w:cs="Arial"/>
               </w:rPr>
-              <w:t>&lt;&lt;typeOfDiscontinuanceTxt&gt;&gt;</w:t>
+              <w:t>&lt;&lt;</w:t>
+            </w:r>
+            <w:proofErr w:type="spellStart"/>
+            <w:r>
+              <w:rPr>
+                <w:rFonts w:ascii="Arial" w:eastAsia="Tahoma" w:hAnsi="Arial" w:cs="Arial"/>
+              </w:rPr>
+              <w:t>typeOfDiscontinuanceTxt</w:t>
+            </w:r>
+            <w:proofErr w:type="spellEnd"/>
+            <w:r>
+              <w:rPr>
+                <w:rFonts w:ascii="Arial" w:eastAsia="Tahoma" w:hAnsi="Arial" w:cs="Arial"/>
+              </w:rPr>
+              <w:t>&gt;&gt;</w:t>
             </w:r>
           </w:p>
         </w:tc>
@@ -2202,7 +2697,65 @@
               <w:rPr>
                 <w:rFonts w:ascii="Arial" w:eastAsia="Tahoma" w:hAnsi="Arial" w:cs="Arial"/>
               </w:rPr>
-              <w:t>&lt;&lt;cr_{typeOfDiscontinuance =‘PART_DISCONTINUANCE‘}&gt;&gt;</w:t>
+              <w:t>&lt;&lt;</w:t>
+            </w:r>
+            <w:proofErr w:type="spellStart"/>
+            <w:r>
+              <w:rPr>
+                <w:rFonts w:ascii="Arial" w:eastAsia="Tahoma" w:hAnsi="Arial" w:cs="Arial"/>
+              </w:rPr>
+              <w:t>cr</w:t>
+            </w:r>
+            <w:proofErr w:type="spellEnd"/>
+            <w:proofErr w:type="gramStart"/>
+            <w:r>
+              <w:rPr>
+                <w:rFonts w:ascii="Arial" w:eastAsia="Tahoma" w:hAnsi="Arial" w:cs="Arial"/>
+              </w:rPr>
+              <w:t>_{</w:t>
+            </w:r>
+            <w:proofErr w:type="spellStart"/>
+            <w:proofErr w:type="gramEnd"/>
+            <w:r>
+              <w:rPr>
+                <w:rFonts w:ascii="Arial" w:eastAsia="Tahoma" w:hAnsi="Arial" w:cs="Arial"/>
+              </w:rPr>
+              <w:t>typeOfDiscontinuance</w:t>
+            </w:r>
+            <w:proofErr w:type="spellEnd"/>
+            <w:r>
+              <w:rPr>
+                <w:rFonts w:ascii="Arial" w:eastAsia="Tahoma" w:hAnsi="Arial" w:cs="Arial"/>
+              </w:rPr>
+              <w:t xml:space="preserve"> </w:t>
+            </w:r>
+            <w:proofErr w:type="gramStart"/>
+            <w:r>
+              <w:rPr>
+                <w:rFonts w:ascii="Arial" w:eastAsia="Tahoma" w:hAnsi="Arial" w:cs="Arial"/>
+              </w:rPr>
+              <w:t>=‘</w:t>
+            </w:r>
+            <w:proofErr w:type="gramEnd"/>
+            <w:r>
+              <w:rPr>
+                <w:rFonts w:ascii="Arial" w:eastAsia="Tahoma" w:hAnsi="Arial" w:cs="Arial"/>
+              </w:rPr>
+              <w:t>PART_</w:t>
+            </w:r>
+            <w:proofErr w:type="gramStart"/>
+            <w:r>
+              <w:rPr>
+                <w:rFonts w:ascii="Arial" w:eastAsia="Tahoma" w:hAnsi="Arial" w:cs="Arial"/>
+              </w:rPr>
+              <w:t>DISCONTINUANCE‘</w:t>
+            </w:r>
+            <w:proofErr w:type="gramEnd"/>
+            <w:r>
+              <w:rPr>
+                <w:rFonts w:ascii="Arial" w:eastAsia="Tahoma" w:hAnsi="Arial" w:cs="Arial"/>
+              </w:rPr>
+              <w:t>}&gt;&gt;</w:t>
             </w:r>
           </w:p>
         </w:tc>
@@ -2262,7 +2815,21 @@
               <w:rPr>
                 <w:rFonts w:ascii="Arial" w:eastAsia="Tahoma" w:hAnsi="Arial" w:cs="Arial"/>
               </w:rPr>
-              <w:t>&lt;&lt;partOfDiscontinuanceTxt&gt;&gt;</w:t>
+              <w:t>&lt;&lt;</w:t>
+            </w:r>
+            <w:proofErr w:type="spellStart"/>
+            <w:r>
+              <w:rPr>
+                <w:rFonts w:ascii="Arial" w:eastAsia="Tahoma" w:hAnsi="Arial" w:cs="Arial"/>
+              </w:rPr>
+              <w:t>partOfDiscontinuanceTxt</w:t>
+            </w:r>
+            <w:proofErr w:type="spellEnd"/>
+            <w:r>
+              <w:rPr>
+                <w:rFonts w:ascii="Arial" w:eastAsia="Tahoma" w:hAnsi="Arial" w:cs="Arial"/>
+              </w:rPr>
+              <w:t>&gt;&gt;</w:t>
             </w:r>
           </w:p>
           <w:p>
@@ -2371,7 +2938,71 @@
               <w:rPr>
                 <w:rFonts w:ascii="Arial" w:eastAsia="Tahoma" w:hAnsi="Arial" w:cs="Arial"/>
               </w:rPr>
-              <w:t>iscontinued as set out above on &lt;&lt;{dateFormat($nowUTC ,‘d MMMM yyyy’)} &gt;&gt;.</w:t>
+              <w:t>iscontinued as set out above on &lt;</w:t>
+            </w:r>
+            <w:proofErr w:type="gramStart"/>
+            <w:r>
+              <w:rPr>
+                <w:rFonts w:ascii="Arial" w:eastAsia="Tahoma" w:hAnsi="Arial" w:cs="Arial"/>
+              </w:rPr>
+              <w:t>&lt;{</w:t>
+            </w:r>
+            <w:proofErr w:type="spellStart"/>
+            <w:r>
+              <w:rPr>
+                <w:rFonts w:ascii="Arial" w:eastAsia="Tahoma" w:hAnsi="Arial" w:cs="Arial"/>
+              </w:rPr>
+              <w:t>dateFormat</w:t>
+            </w:r>
+            <w:proofErr w:type="spellEnd"/>
+            <w:r>
+              <w:rPr>
+                <w:rFonts w:ascii="Arial" w:eastAsia="Tahoma" w:hAnsi="Arial" w:cs="Arial"/>
+              </w:rPr>
+              <w:t>(</w:t>
+            </w:r>
+            <w:proofErr w:type="gramEnd"/>
+            <w:r>
+              <w:rPr>
+                <w:rFonts w:ascii="Arial" w:eastAsia="Tahoma" w:hAnsi="Arial" w:cs="Arial"/>
+              </w:rPr>
+              <w:t>$</w:t>
+            </w:r>
+            <w:proofErr w:type="spellStart"/>
+            <w:proofErr w:type="gramStart"/>
+            <w:r>
+              <w:rPr>
+                <w:rFonts w:ascii="Arial" w:eastAsia="Tahoma" w:hAnsi="Arial" w:cs="Arial"/>
+              </w:rPr>
+              <w:t>nowUTC</w:t>
+            </w:r>
+            <w:proofErr w:type="spellEnd"/>
+            <w:r>
+              <w:rPr>
+                <w:rFonts w:ascii="Arial" w:eastAsia="Tahoma" w:hAnsi="Arial" w:cs="Arial"/>
+              </w:rPr>
+              <w:t xml:space="preserve"> ,</w:t>
+            </w:r>
+            <w:proofErr w:type="gramEnd"/>
+            <w:r>
+              <w:rPr>
+                <w:rFonts w:ascii="Arial" w:eastAsia="Tahoma" w:hAnsi="Arial" w:cs="Arial"/>
+              </w:rPr>
+              <w:t xml:space="preserve">‘d MMMM </w:t>
+            </w:r>
+            <w:proofErr w:type="spellStart"/>
+            <w:r>
+              <w:rPr>
+                <w:rFonts w:ascii="Arial" w:eastAsia="Tahoma" w:hAnsi="Arial" w:cs="Arial"/>
+              </w:rPr>
+              <w:t>yyyy</w:t>
+            </w:r>
+            <w:proofErr w:type="spellEnd"/>
+            <w:r>
+              <w:rPr>
+                <w:rFonts w:ascii="Arial" w:eastAsia="Tahoma" w:hAnsi="Arial" w:cs="Arial"/>
+              </w:rPr>
+              <w:t>’)} &gt;&gt;.</w:t>
             </w:r>
           </w:p>
         </w:tc>
@@ -2456,7 +3087,21 @@
               <w:rPr>
                 <w:rFonts w:ascii="Arial" w:eastAsia="Tahoma" w:hAnsi="Arial" w:cs="Arial"/>
               </w:rPr>
-              <w:t>The claimant(s) may be required to pay costs as a result of the discontinuance – further information can be found in the Civil Procedure Rules under Part 38. You should seek legal advice if you are unsure about how this applies to your claim.</w:t>
+              <w:t xml:space="preserve">The claimant(s) may be required to pay costs </w:t>
+            </w:r>
+            <w:proofErr w:type="gramStart"/>
+            <w:r>
+              <w:rPr>
+                <w:rFonts w:ascii="Arial" w:eastAsia="Tahoma" w:hAnsi="Arial" w:cs="Arial"/>
+              </w:rPr>
+              <w:t>as a result of</w:t>
+            </w:r>
+            <w:proofErr w:type="gramEnd"/>
+            <w:r>
+              <w:rPr>
+                <w:rFonts w:ascii="Arial" w:eastAsia="Tahoma" w:hAnsi="Arial" w:cs="Arial"/>
+              </w:rPr>
+              <w:t xml:space="preserve"> the discontinuance – further information can be found in the Civil Procedure Rules under Part 38. You should seek legal advice if you are unsure about how this applies to your claim.</w:t>
             </w:r>
           </w:p>
         </w:tc>
@@ -2471,7 +3116,7 @@
       </w:pPr>
     </w:p>
     <w:sectPr>
-      <w:footerReference w:type="default" r:id="rId11"/>
+      <w:footerReference w:type="default" r:id="rId12"/>
       <w:pgSz w:w="11906" w:h="16838"/>
       <w:pgMar w:top="1440" w:right="1440" w:bottom="1440" w:left="1440" w:header="680" w:footer="737" w:gutter="0"/>
       <w:cols w:space="708"/>
@@ -2517,7 +3162,16 @@
         <w:sz w:val="16"/>
         <w:szCs w:val="16"/>
       </w:rPr>
-      <w:t>Courts and Tribunals Service Centre Telephone: 0300 123 7050 (Monday to Friday, 9am to 5pm)</w:t>
+      <w:t>Courts and Tribunals Service Centre Telephone: 0300 123 7050 (Monday to Friday, 9am to 5pm</w:t>
+    </w:r>
+    <w:proofErr w:type="gramStart"/>
+    <w:r>
+      <w:rPr>
+        <w:rFonts w:ascii="Arial" w:hAnsi="Arial" w:cs="Arial"/>
+        <w:sz w:val="16"/>
+        <w:szCs w:val="16"/>
+      </w:rPr>
+      <w:t>)</w:t>
     </w:r>
     <w:r>
       <w:rPr>
@@ -2533,7 +3187,16 @@
         <w:sz w:val="16"/>
         <w:szCs w:val="16"/>
       </w:rPr>
-      <w:t>Call charges: www.gov.uk/call-charge</w:t>
+      <w:t>Call</w:t>
+    </w:r>
+    <w:proofErr w:type="gramEnd"/>
+    <w:r>
+      <w:rPr>
+        <w:rFonts w:ascii="Arial" w:hAnsi="Arial" w:cs="Arial"/>
+        <w:sz w:val="16"/>
+        <w:szCs w:val="16"/>
+      </w:rPr>
+      <w:t xml:space="preserve"> charges: www.gov.uk/call-charge</w:t>
     </w:r>
     <w:r>
       <w:rPr>
@@ -3124,7 +3787,6 @@
   <w:style w:type="character" w:default="1" w:styleId="DefaultParagraphFont">
     <w:name w:val="Default Paragraph Font"/>
     <w:uiPriority w:val="1"/>
-    <w:semiHidden/>
     <w:unhideWhenUsed/>
   </w:style>
   <w:style w:type="table" w:default="1" w:styleId="TableNormal">
@@ -3618,6 +4280,18 @@
 </a:theme>
 </file>
 
+<file path=customXml/item1.xml><?xml version="1.0" encoding="utf-8"?>
+<b:Sources xmlns:b="http://schemas.openxmlformats.org/officeDocument/2006/bibliography" xmlns="http://schemas.openxmlformats.org/officeDocument/2006/bibliography" SelectedStyle="\APASixthEditionOfficeOnline.xsl" StyleName="APA" Version="6"/>
+</file>
+
+<file path=customXml/itemProps1.xml><?xml version="1.0" encoding="utf-8"?>
+<ds:datastoreItem xmlns:ds="http://schemas.openxmlformats.org/officeDocument/2006/customXml" ds:itemID="{F7F1D7D9-CA0A-4FA9-8FEA-22BBB2D18C12}">
+  <ds:schemaRefs>
+    <ds:schemaRef ds:uri="http://schemas.openxmlformats.org/officeDocument/2006/bibliography"/>
+  </ds:schemaRefs>
+</ds:datastoreItem>
+</file>
+
 <file path=docMetadata/LabelInfo.xml><?xml version="1.0" encoding="utf-8"?>
 <clbl:labelList xmlns:clbl="http://schemas.microsoft.com/office/2020/mipLabelMetadata">
   <clbl:label id="{fa22dce2-39a9-4bf4-a557-7a50b593b56a}" enabled="1" method="Privileged" siteId="{3e0088dc-0629-4ae6-aa8c-813e7a296f50}" contentBits="0" removed="0"/>

</xml_diff>

<commit_message>
add QM information into template
</commit_message>
<xml_diff>
--- a/docker/docmosis/templates/CV-SPC-GNO-ENG-SD0001.docx
+++ b/docker/docmosis/templates/CV-SPC-GNO-ENG-SD0001.docx
@@ -475,6 +475,58 @@
     <w:p/>
     <w:p>
       <w:r>
+        <w:t>&lt;&lt;</w:t>
+      </w:r>
+      <w:proofErr w:type="spellStart"/>
+      <w:r>
+        <w:t>cs_</w:t>
+      </w:r>
+      <w:r>
+        <w:t>isQMEnabled</w:t>
+      </w:r>
+      <w:proofErr w:type="spellEnd"/>
+      <w:r>
+        <w:t>&gt;&gt;</w:t>
+      </w:r>
+    </w:p>
+    <w:p>
+      <w:r>
+        <w:t>&lt;&lt;cs_</w:t>
+      </w:r>
+      <w:r>
+        <w:t>isRespondent1LiP</w:t>
+      </w:r>
+      <w:r>
+        <w:t>&gt;&gt;</w:t>
+      </w:r>
+    </w:p>
+    <w:p>
+      <w:r>
+        <w:t xml:space="preserve">Send a message (our preferred method of communication): To contact the court, select contact or apply to the court on your dashboard. </w:t>
+      </w:r>
+    </w:p>
+    <w:p>
+      <w:r>
+        <w:t>&lt;&lt;else&gt;&gt;</w:t>
+      </w:r>
+    </w:p>
+    <w:p>
+      <w:r>
+        <w:t>Send a query (our preferred method of communication): Contact us about your claim by selecting Raise a query from the next steps menu.</w:t>
+      </w:r>
+    </w:p>
+    <w:p>
+      <w:r>
+        <w:t>&lt;&lt;es_&gt;&gt;</w:t>
+      </w:r>
+    </w:p>
+    <w:p>
+      <w:r>
+        <w:t>&lt;&lt;es_&gt;&gt;</w:t>
+      </w:r>
+    </w:p>
+    <w:p>
+      <w:r>
         <w:t>Telephone: 0300 123 7050</w:t>
       </w:r>
     </w:p>
@@ -498,9 +550,43 @@
     </w:p>
     <w:p>
       <w:r>
+        <w:t>&lt;&lt;</w:t>
+      </w:r>
+      <w:proofErr w:type="spellStart"/>
+      <w:r>
+        <w:t>cs_</w:t>
+      </w:r>
+      <w:r>
+        <w:t>isQMEnabled</w:t>
+      </w:r>
+      <w:proofErr w:type="spellEnd"/>
+      <w:r>
+        <w:t xml:space="preserve"> &gt;&gt;</w:t>
+      </w:r>
+    </w:p>
+    <w:p>
+      <w:r>
         <w:t xml:space="preserve">Email: </w:t>
       </w:r>
       <w:hyperlink r:id="rId10" w:history="1">
+        <w:r>
+          <w:rPr>
+            <w:rStyle w:val="Hyperlink"/>
+          </w:rPr>
+          <w:t>onlinecivilmoneyclaims@justice.gov.uk</w:t>
+        </w:r>
+      </w:hyperlink>
+    </w:p>
+    <w:p>
+      <w:r>
+        <w:t>&lt;&lt;else&gt;&gt;</w:t>
+      </w:r>
+    </w:p>
+    <w:p>
+      <w:r>
+        <w:t xml:space="preserve">Email: </w:t>
+      </w:r>
+      <w:hyperlink r:id="rId11" w:history="1">
         <w:r>
           <w:rPr>
             <w:rStyle w:val="Hyperlink"/>
@@ -508,6 +594,16 @@
           <w:t>contactocmc@justice.gov.uk</w:t>
         </w:r>
       </w:hyperlink>
+    </w:p>
+    <w:p>
+      <w:r>
+        <w:t>&lt;&lt;es_&gt;&gt;</w:t>
+      </w:r>
+    </w:p>
+    <w:p>
+      <w:r>
+        <w:br/>
+      </w:r>
     </w:p>
     <w:p/>
     <w:p>
@@ -851,7 +947,7 @@
                           <pic:cNvPicPr/>
                         </pic:nvPicPr>
                         <pic:blipFill>
-                          <a:blip r:embed="rId11" cstate="print">
+                          <a:blip r:embed="rId12" cstate="print">
                             <a:extLst>
                               <a:ext uri="{28A0092B-C50C-407E-A947-70E740481C1C}">
                                 <a14:useLocalDpi xmlns:a14="http://schemas.microsoft.com/office/drawing/2010/main" val="0"/>
@@ -3116,7 +3212,7 @@
       </w:pPr>
     </w:p>
     <w:sectPr>
-      <w:footerReference w:type="default" r:id="rId12"/>
+      <w:footerReference w:type="default" r:id="rId13"/>
       <w:pgSz w:w="11906" w:h="16838"/>
       <w:pgMar w:top="1440" w:right="1440" w:bottom="1440" w:left="1440" w:header="680" w:footer="737" w:gutter="0"/>
       <w:cols w:space="708"/>
@@ -3782,11 +3878,12 @@
   <w:style w:type="paragraph" w:default="1" w:styleId="Normal">
     <w:name w:val="Normal"/>
     <w:qFormat/>
-    <w:rsid w:val="009A2FF4"/>
+    <w:rsid w:val="00651B5B"/>
   </w:style>
   <w:style w:type="character" w:default="1" w:styleId="DefaultParagraphFont">
     <w:name w:val="Default Paragraph Font"/>
     <w:uiPriority w:val="1"/>
+    <w:semiHidden/>
     <w:unhideWhenUsed/>
   </w:style>
   <w:style w:type="table" w:default="1" w:styleId="TableNormal">
@@ -3980,6 +4077,18 @@
       <w:rFonts w:ascii="Consolas" w:hAnsi="Consolas" w:cs="Consolas"/>
       <w:sz w:val="20"/>
       <w:szCs w:val="20"/>
+    </w:rPr>
+  </w:style>
+  <w:style w:type="character" w:styleId="FollowedHyperlink">
+    <w:name w:val="FollowedHyperlink"/>
+    <w:basedOn w:val="DefaultParagraphFont"/>
+    <w:uiPriority w:val="99"/>
+    <w:semiHidden/>
+    <w:unhideWhenUsed/>
+    <w:rsid w:val="00947F73"/>
+    <w:rPr>
+      <w:color w:val="954F72" w:themeColor="followedHyperlink"/>
+      <w:u w:val="single"/>
     </w:rPr>
   </w:style>
 </w:styles>

</xml_diff>

<commit_message>
fix issue with the file
</commit_message>
<xml_diff>
--- a/docker/docmosis/templates/CV-SPC-GNO-ENG-SD0001.docx
+++ b/docker/docmosis/templates/CV-SPC-GNO-ENG-SD0001.docx
@@ -295,7 +295,6 @@
         </w:rPr>
         <w:t>&lt;</w:t>
       </w:r>
-      <w:proofErr w:type="spellStart"/>
       <w:r>
         <w:rPr>
           <w:sz w:val="24"/>
@@ -303,7 +302,6 @@
         </w:rPr>
         <w:t>coverLetterName</w:t>
       </w:r>
-      <w:proofErr w:type="spellEnd"/>
       <w:r>
         <w:rPr>
           <w:sz w:val="24"/>
@@ -371,92 +369,70 @@
         <w:rPr>
           <w:rFonts w:ascii="Arial" w:hAnsi="Arial" w:cs="Arial"/>
         </w:rPr>
-        <w:t>&lt;&lt;</w:t>
-      </w:r>
-      <w:proofErr w:type="spellStart"/>
-      <w:r>
+        <w:t>&lt;&lt;postCode&gt;&gt;</w:t>
+      </w:r>
+    </w:p>
+    <w:p>
+      <w:pPr>
         <w:rPr>
           <w:rFonts w:ascii="Arial" w:hAnsi="Arial" w:cs="Arial"/>
         </w:rPr>
-        <w:t>postCode</w:t>
-      </w:r>
-      <w:proofErr w:type="spellEnd"/>
-      <w:r>
+      </w:pPr>
+    </w:p>
+    <w:p>
+      <w:pPr>
         <w:rPr>
           <w:rFonts w:ascii="Arial" w:hAnsi="Arial" w:cs="Arial"/>
         </w:rPr>
+      </w:pPr>
+      <w:r>
+        <w:rPr>
+          <w:rFonts w:ascii="Arial" w:hAnsi="Arial" w:cs="Arial"/>
+        </w:rPr>
+        <w:t>Dear &lt;&lt;</w:t>
+      </w:r>
+      <w:r>
+        <w:rPr>
+          <w:rFonts w:ascii="Arial" w:hAnsi="Arial" w:cs="Arial"/>
+        </w:rPr>
+        <w:t>coverLetterName</w:t>
+      </w:r>
+      <w:r>
+        <w:rPr>
+          <w:rFonts w:ascii="Arial" w:hAnsi="Arial" w:cs="Arial"/>
+        </w:rPr>
+        <w:t>&gt;&gt;,</w:t>
+      </w:r>
+      <w:r>
+        <w:br/>
+      </w:r>
+    </w:p>
+    <w:p>
+      <w:pPr>
+        <w:rPr>
+          <w:rFonts w:ascii="Arial" w:eastAsia="Tahoma" w:hAnsi="Arial" w:cs="Arial"/>
+        </w:rPr>
+      </w:pPr>
+      <w:r>
+        <w:rPr>
+          <w:rFonts w:ascii="Arial" w:hAnsi="Arial" w:cs="Arial"/>
+        </w:rPr>
+        <w:t>We’ve attached the notice of discontinuance to this letter, for the claim number &lt;&lt;</w:t>
+      </w:r>
+      <w:r>
+        <w:rPr>
+          <w:rFonts w:ascii="Arial" w:eastAsia="Tahoma" w:hAnsi="Arial" w:cs="Arial"/>
+        </w:rPr>
+        <w:t>claimReferenceNumber</w:t>
+      </w:r>
+      <w:r>
+        <w:rPr>
+          <w:rFonts w:ascii="Arial" w:eastAsia="Tahoma" w:hAnsi="Arial" w:cs="Arial"/>
+        </w:rPr>
         <w:t>&gt;&gt;</w:t>
       </w:r>
     </w:p>
-    <w:p>
-      <w:pPr>
-        <w:rPr>
-          <w:rFonts w:ascii="Arial" w:hAnsi="Arial" w:cs="Arial"/>
-        </w:rPr>
-      </w:pPr>
-    </w:p>
-    <w:p>
-      <w:pPr>
-        <w:rPr>
-          <w:rFonts w:ascii="Arial" w:hAnsi="Arial" w:cs="Arial"/>
-        </w:rPr>
-      </w:pPr>
-      <w:r>
-        <w:rPr>
-          <w:rFonts w:ascii="Arial" w:hAnsi="Arial" w:cs="Arial"/>
-        </w:rPr>
-        <w:t>Dear &lt;&lt;</w:t>
-      </w:r>
-      <w:proofErr w:type="spellStart"/>
-      <w:r>
-        <w:rPr>
-          <w:rFonts w:ascii="Arial" w:hAnsi="Arial" w:cs="Arial"/>
-        </w:rPr>
-        <w:t>coverLetterName</w:t>
-      </w:r>
-      <w:proofErr w:type="spellEnd"/>
-      <w:r>
-        <w:rPr>
-          <w:rFonts w:ascii="Arial" w:hAnsi="Arial" w:cs="Arial"/>
-        </w:rPr>
-        <w:t>&gt;&gt;,</w:t>
-      </w:r>
-      <w:r>
-        <w:br/>
-      </w:r>
-    </w:p>
-    <w:p>
-      <w:pPr>
-        <w:rPr>
-          <w:rFonts w:ascii="Arial" w:eastAsia="Tahoma" w:hAnsi="Arial" w:cs="Arial"/>
-        </w:rPr>
-      </w:pPr>
-      <w:r>
-        <w:rPr>
-          <w:rFonts w:ascii="Arial" w:hAnsi="Arial" w:cs="Arial"/>
-        </w:rPr>
-        <w:t>We’ve attached the notice of discontinuance to this letter, for the claim number &lt;&lt;</w:t>
-      </w:r>
-      <w:proofErr w:type="spellStart"/>
-      <w:r>
-        <w:rPr>
-          <w:rFonts w:ascii="Arial" w:eastAsia="Tahoma" w:hAnsi="Arial" w:cs="Arial"/>
-        </w:rPr>
-        <w:t>claimReferenceNumber</w:t>
-      </w:r>
-      <w:proofErr w:type="spellEnd"/>
-      <w:r>
-        <w:rPr>
-          <w:rFonts w:ascii="Arial" w:eastAsia="Tahoma" w:hAnsi="Arial" w:cs="Arial"/>
-        </w:rPr>
-        <w:t>&gt;&gt;</w:t>
-      </w:r>
-    </w:p>
-    <w:p>
-      <w:r>
-        <w:br/>
-      </w:r>
-    </w:p>
+    <w:p/>
     <w:p>
       <w:pPr>
         <w:rPr>
@@ -472,24 +448,30 @@
         <w:t>Help and support</w:t>
       </w:r>
     </w:p>
-    <w:p/>
-    <w:p>
-      <w:r>
-        <w:t>&lt;&lt;</w:t>
-      </w:r>
-      <w:proofErr w:type="spellStart"/>
-      <w:r>
-        <w:t>cs_</w:t>
+    <w:p>
+      <w:pPr>
+        <w:rPr>
+          <w:b/>
+          <w:bCs/>
+        </w:rPr>
+      </w:pPr>
+      <w:r>
+        <w:t>&lt;&lt;cs_</w:t>
       </w:r>
       <w:r>
         <w:t>isQMEnabled</w:t>
       </w:r>
-      <w:proofErr w:type="spellEnd"/>
       <w:r>
         <w:t>&gt;&gt;</w:t>
       </w:r>
     </w:p>
     <w:p>
+      <w:pPr>
+        <w:rPr>
+          <w:b/>
+          <w:bCs/>
+        </w:rPr>
+      </w:pPr>
       <w:r>
         <w:t>&lt;&lt;cs_</w:t>
       </w:r>
@@ -550,18 +532,13 @@
     </w:p>
     <w:p>
       <w:r>
-        <w:t>&lt;&lt;</w:t>
-      </w:r>
-      <w:proofErr w:type="spellStart"/>
-      <w:r>
-        <w:t>cs_</w:t>
+        <w:t>&lt;&lt;cs_</w:t>
       </w:r>
       <w:r>
         <w:t>isQMEnabled</w:t>
       </w:r>
-      <w:proofErr w:type="spellEnd"/>
-      <w:r>
-        <w:t xml:space="preserve"> &gt;&gt;</w:t>
+      <w:r>
+        <w:t>&gt;&gt;</w:t>
       </w:r>
     </w:p>
     <w:p>
@@ -601,18 +578,15 @@
       </w:r>
     </w:p>
     <w:p>
-      <w:r>
-        <w:br/>
-      </w:r>
-    </w:p>
-    <w:p/>
-    <w:p>
       <w:pPr>
         <w:rPr>
           <w:b/>
           <w:bCs/>
         </w:rPr>
       </w:pPr>
+      <w:r>
+        <w:br/>
+      </w:r>
       <w:r>
         <w:rPr>
           <w:b/>
@@ -747,14 +721,7 @@
               <w:rPr>
                 <w:rFonts w:ascii="Arial" w:eastAsia="Tahoma" w:hAnsi="Arial" w:cs="Arial"/>
               </w:rPr>
-              <w:t>&lt;</w:t>
-            </w:r>
-            <w:proofErr w:type="gramStart"/>
-            <w:r>
-              <w:rPr>
-                <w:rFonts w:ascii="Arial" w:eastAsia="Tahoma" w:hAnsi="Arial" w:cs="Arial"/>
-              </w:rPr>
-              <w:t>&lt;</w:t>
+              <w:t>&lt;&lt;</w:t>
             </w:r>
             <w:r>
               <w:rPr>
@@ -762,62 +729,11 @@
               </w:rPr>
               <w:t>{</w:t>
             </w:r>
-            <w:proofErr w:type="spellStart"/>
-            <w:r>
-              <w:rPr>
-                <w:rFonts w:ascii="Arial" w:eastAsia="Tahoma" w:hAnsi="Arial" w:cs="Arial"/>
-              </w:rPr>
-              <w:t>dateFormat</w:t>
-            </w:r>
-            <w:proofErr w:type="spellEnd"/>
-            <w:r>
-              <w:rPr>
-                <w:rFonts w:ascii="Arial" w:eastAsia="Tahoma" w:hAnsi="Arial" w:cs="Arial"/>
-              </w:rPr>
-              <w:t>(</w:t>
-            </w:r>
-            <w:proofErr w:type="gramEnd"/>
-            <w:r>
-              <w:rPr>
-                <w:rFonts w:ascii="Arial" w:eastAsia="Tahoma" w:hAnsi="Arial" w:cs="Arial"/>
-              </w:rPr>
-              <w:t>$</w:t>
-            </w:r>
-            <w:proofErr w:type="spellStart"/>
-            <w:proofErr w:type="gramStart"/>
-            <w:r>
-              <w:rPr>
-                <w:rFonts w:ascii="Arial" w:eastAsia="Tahoma" w:hAnsi="Arial" w:cs="Arial"/>
-              </w:rPr>
-              <w:t>nowUTC</w:t>
-            </w:r>
-            <w:proofErr w:type="spellEnd"/>
-            <w:r>
-              <w:rPr>
-                <w:rFonts w:ascii="Arial" w:eastAsia="Tahoma" w:hAnsi="Arial" w:cs="Arial"/>
-              </w:rPr>
-              <w:t xml:space="preserve"> ,</w:t>
-            </w:r>
-            <w:proofErr w:type="gramEnd"/>
-            <w:r>
-              <w:rPr>
-                <w:rFonts w:ascii="Arial" w:eastAsia="Tahoma" w:hAnsi="Arial" w:cs="Arial"/>
-              </w:rPr>
-              <w:t xml:space="preserve">‘d MMMM </w:t>
-            </w:r>
-            <w:proofErr w:type="spellStart"/>
-            <w:r>
-              <w:rPr>
-                <w:rFonts w:ascii="Arial" w:eastAsia="Tahoma" w:hAnsi="Arial" w:cs="Arial"/>
-              </w:rPr>
-              <w:t>yyyy</w:t>
-            </w:r>
-            <w:proofErr w:type="spellEnd"/>
-            <w:r>
-              <w:rPr>
-                <w:rFonts w:ascii="Arial" w:eastAsia="Tahoma" w:hAnsi="Arial" w:cs="Arial"/>
-              </w:rPr>
-              <w:t>’)} &gt;&gt;</w:t>
+            <w:r>
+              <w:rPr>
+                <w:rFonts w:ascii="Arial" w:eastAsia="Tahoma" w:hAnsi="Arial" w:cs="Arial"/>
+              </w:rPr>
+              <w:t>dateFormat($nowUTC ,‘d MMMM yyyy’)} &gt;&gt;</w:t>
             </w:r>
           </w:p>
         </w:tc>
@@ -855,21 +771,7 @@
               <w:rPr>
                 <w:rFonts w:ascii="Arial" w:eastAsia="Tahoma" w:hAnsi="Arial" w:cs="Arial"/>
               </w:rPr>
-              <w:t>&lt;&lt;</w:t>
-            </w:r>
-            <w:proofErr w:type="spellStart"/>
-            <w:r>
-              <w:rPr>
-                <w:rFonts w:ascii="Arial" w:eastAsia="Tahoma" w:hAnsi="Arial" w:cs="Arial"/>
-              </w:rPr>
-              <w:t>caseNumber</w:t>
-            </w:r>
-            <w:proofErr w:type="spellEnd"/>
-            <w:r>
-              <w:rPr>
-                <w:rFonts w:ascii="Arial" w:eastAsia="Tahoma" w:hAnsi="Arial" w:cs="Arial"/>
-              </w:rPr>
-              <w:t>&gt;&gt;</w:t>
+              <w:t>&lt;&lt;caseNumber&gt;&gt;</w:t>
             </w:r>
           </w:p>
         </w:tc>
@@ -1068,21 +970,7 @@
               <w:rPr>
                 <w:rFonts w:ascii="Arial" w:eastAsia="Tahoma" w:hAnsi="Arial" w:cs="Arial"/>
               </w:rPr>
-              <w:t>&lt;&lt;</w:t>
-            </w:r>
-            <w:proofErr w:type="spellStart"/>
-            <w:r>
-              <w:rPr>
-                <w:rFonts w:ascii="Arial" w:eastAsia="Tahoma" w:hAnsi="Arial" w:cs="Arial"/>
-              </w:rPr>
-              <w:t>claimantNum</w:t>
-            </w:r>
-            <w:proofErr w:type="spellEnd"/>
-            <w:r>
-              <w:rPr>
-                <w:rFonts w:ascii="Arial" w:eastAsia="Tahoma" w:hAnsi="Arial" w:cs="Arial"/>
-              </w:rPr>
-              <w:t>&gt;&gt;</w:t>
+              <w:t>&lt;&lt;claimantNum&gt;&gt;</w:t>
             </w:r>
           </w:p>
         </w:tc>
@@ -1106,44 +994,27 @@
           <w:rFonts w:ascii="Arial" w:hAnsi="Arial" w:cs="Arial"/>
           <w:lang w:val="en-US"/>
         </w:rPr>
-        <w:t>&lt;&lt;</w:t>
-      </w:r>
-      <w:proofErr w:type="gramStart"/>
+        <w:t>&lt;&lt;cs_{</w:t>
+      </w:r>
+      <w:r>
+        <w:rPr>
+          <w:rFonts w:ascii="Arial" w:eastAsia="Tahoma" w:hAnsi="Arial" w:cs="Arial"/>
+        </w:rPr>
+        <w:t>claimant2Name</w:t>
+      </w:r>
+      <w:r>
+        <w:rPr>
+          <w:rFonts w:ascii="Arial" w:eastAsia="Tahoma" w:hAnsi="Arial" w:cs="Arial"/>
+        </w:rPr>
+        <w:t>!</w:t>
+      </w:r>
       <w:r>
         <w:rPr>
           <w:rFonts w:ascii="Arial" w:hAnsi="Arial" w:cs="Arial"/>
           <w:lang w:val="en-US"/>
         </w:rPr>
-        <w:t>cs_{</w:t>
-      </w:r>
-      <w:proofErr w:type="gramEnd"/>
-      <w:r>
-        <w:rPr>
-          <w:rFonts w:ascii="Arial" w:eastAsia="Tahoma" w:hAnsi="Arial" w:cs="Arial"/>
-        </w:rPr>
-        <w:t>claimant2</w:t>
-      </w:r>
-      <w:proofErr w:type="gramStart"/>
-      <w:r>
-        <w:rPr>
-          <w:rFonts w:ascii="Arial" w:eastAsia="Tahoma" w:hAnsi="Arial" w:cs="Arial"/>
-        </w:rPr>
-        <w:t>Name</w:t>
-      </w:r>
-      <w:r>
-        <w:rPr>
-          <w:rFonts w:ascii="Arial" w:eastAsia="Tahoma" w:hAnsi="Arial" w:cs="Arial"/>
-        </w:rPr>
-        <w:t>!</w:t>
-      </w:r>
-      <w:r>
-        <w:rPr>
-          <w:rFonts w:ascii="Arial" w:hAnsi="Arial" w:cs="Arial"/>
-          <w:lang w:val="en-US"/>
-        </w:rPr>
         <w:t>=</w:t>
       </w:r>
-      <w:proofErr w:type="gramEnd"/>
       <w:r>
         <w:rPr>
           <w:rFonts w:ascii="Arial" w:hAnsi="Arial" w:cs="Arial"/>
@@ -1361,21 +1232,7 @@
               <w:rPr>
                 <w:rFonts w:ascii="Arial" w:eastAsia="Tahoma" w:hAnsi="Arial" w:cs="Arial"/>
               </w:rPr>
-              <w:t>&lt;&lt;</w:t>
-            </w:r>
-            <w:proofErr w:type="spellStart"/>
-            <w:r>
-              <w:rPr>
-                <w:rFonts w:ascii="Arial" w:eastAsia="Tahoma" w:hAnsi="Arial" w:cs="Arial"/>
-              </w:rPr>
-              <w:t>defendantNum</w:t>
-            </w:r>
-            <w:proofErr w:type="spellEnd"/>
-            <w:r>
-              <w:rPr>
-                <w:rFonts w:ascii="Arial" w:eastAsia="Tahoma" w:hAnsi="Arial" w:cs="Arial"/>
-              </w:rPr>
-              <w:t>&gt;&gt;</w:t>
+              <w:t>&lt;&lt;defendantNum&gt;&gt;</w:t>
             </w:r>
           </w:p>
         </w:tc>
@@ -1399,42 +1256,19 @@
           <w:rFonts w:ascii="Arial" w:hAnsi="Arial" w:cs="Arial"/>
           <w:lang w:val="en-US"/>
         </w:rPr>
-        <w:t>&lt;&lt;</w:t>
-      </w:r>
-      <w:proofErr w:type="gramStart"/>
-      <w:r>
-        <w:rPr>
-          <w:rFonts w:ascii="Arial" w:hAnsi="Arial" w:cs="Arial"/>
-          <w:lang w:val="en-US"/>
-        </w:rPr>
-        <w:t>cs_{</w:t>
-      </w:r>
-      <w:proofErr w:type="gramEnd"/>
+        <w:t>&lt;&lt;cs_{</w:t>
+      </w:r>
       <w:r>
         <w:rPr>
           <w:rFonts w:ascii="Arial" w:eastAsia="Tahoma" w:hAnsi="Arial" w:cs="Arial"/>
         </w:rPr>
-        <w:t>defendant2</w:t>
-      </w:r>
-      <w:proofErr w:type="gramStart"/>
+        <w:t>defendant2Name</w:t>
+      </w:r>
       <w:r>
         <w:rPr>
           <w:rFonts w:ascii="Arial" w:eastAsia="Tahoma" w:hAnsi="Arial" w:cs="Arial"/>
         </w:rPr>
-        <w:t>Name</w:t>
-      </w:r>
-      <w:r>
-        <w:rPr>
-          <w:rFonts w:ascii="Arial" w:eastAsia="Tahoma" w:hAnsi="Arial" w:cs="Arial"/>
-        </w:rPr>
-        <w:t>!=</w:t>
-      </w:r>
-      <w:proofErr w:type="gramEnd"/>
-      <w:r>
-        <w:rPr>
-          <w:rFonts w:ascii="Arial" w:eastAsia="Tahoma" w:hAnsi="Arial" w:cs="Arial"/>
-        </w:rPr>
-        <w:t>null</w:t>
+        <w:t>!=null</w:t>
       </w:r>
       <w:r>
         <w:rPr>
@@ -1673,43 +1507,7 @@
               <w:rPr>
                 <w:rFonts w:ascii="Arial" w:eastAsia="Tahoma" w:hAnsi="Arial" w:cs="Arial"/>
               </w:rPr>
-              <w:t>&lt;&lt;</w:t>
-            </w:r>
-            <w:proofErr w:type="spellStart"/>
-            <w:r>
-              <w:rPr>
-                <w:rFonts w:ascii="Arial" w:eastAsia="Tahoma" w:hAnsi="Arial" w:cs="Arial"/>
-              </w:rPr>
-              <w:t>cr</w:t>
-            </w:r>
-            <w:proofErr w:type="spellEnd"/>
-            <w:r>
-              <w:rPr>
-                <w:rFonts w:ascii="Arial" w:eastAsia="Tahoma" w:hAnsi="Arial" w:cs="Arial"/>
-              </w:rPr>
-              <w:t>_{</w:t>
-            </w:r>
-            <w:proofErr w:type="spellStart"/>
-            <w:proofErr w:type="gramStart"/>
-            <w:r>
-              <w:rPr>
-                <w:rFonts w:ascii="Arial" w:eastAsia="Tahoma" w:hAnsi="Arial" w:cs="Arial"/>
-              </w:rPr>
-              <w:t>claimantWhoIsDiscontinue</w:t>
-            </w:r>
-            <w:proofErr w:type="spellEnd"/>
-            <w:r>
-              <w:rPr>
-                <w:rFonts w:ascii="Arial" w:eastAsia="Tahoma" w:hAnsi="Arial" w:cs="Arial"/>
-              </w:rPr>
-              <w:t>!=</w:t>
-            </w:r>
-            <w:proofErr w:type="gramEnd"/>
-            <w:r>
-              <w:rPr>
-                <w:rFonts w:ascii="Arial" w:eastAsia="Tahoma" w:hAnsi="Arial" w:cs="Arial"/>
-              </w:rPr>
-              <w:t>null}&gt;&gt;</w:t>
+              <w:t>&lt;&lt;cr_{claimantWhoIsDiscontinue!=null}&gt;&gt;</w:t>
             </w:r>
           </w:p>
         </w:tc>
@@ -1772,21 +1570,7 @@
               <w:rPr>
                 <w:rFonts w:ascii="Arial" w:eastAsia="Tahoma" w:hAnsi="Arial" w:cs="Arial"/>
               </w:rPr>
-              <w:t>&lt;&lt;</w:t>
-            </w:r>
-            <w:proofErr w:type="spellStart"/>
-            <w:r>
-              <w:rPr>
-                <w:rFonts w:ascii="Arial" w:eastAsia="Tahoma" w:hAnsi="Arial" w:cs="Arial"/>
-              </w:rPr>
-              <w:t>claimantWhoIsDiscontinue</w:t>
-            </w:r>
-            <w:proofErr w:type="spellEnd"/>
-            <w:r>
-              <w:rPr>
-                <w:rFonts w:ascii="Arial" w:eastAsia="Tahoma" w:hAnsi="Arial" w:cs="Arial"/>
-              </w:rPr>
-              <w:t>&gt;&gt;</w:t>
+              <w:t>&lt;&lt;claimantWhoIsDiscontinue&gt;&gt;</w:t>
             </w:r>
           </w:p>
         </w:tc>
@@ -1844,43 +1628,7 @@
               <w:rPr>
                 <w:rFonts w:ascii="Arial" w:eastAsia="Tahoma" w:hAnsi="Arial" w:cs="Arial"/>
               </w:rPr>
-              <w:t>&lt;&lt;</w:t>
-            </w:r>
-            <w:proofErr w:type="spellStart"/>
-            <w:r>
-              <w:rPr>
-                <w:rFonts w:ascii="Arial" w:eastAsia="Tahoma" w:hAnsi="Arial" w:cs="Arial"/>
-              </w:rPr>
-              <w:t>cr</w:t>
-            </w:r>
-            <w:proofErr w:type="spellEnd"/>
-            <w:r>
-              <w:rPr>
-                <w:rFonts w:ascii="Arial" w:eastAsia="Tahoma" w:hAnsi="Arial" w:cs="Arial"/>
-              </w:rPr>
-              <w:t>_{</w:t>
-            </w:r>
-            <w:proofErr w:type="spellStart"/>
-            <w:proofErr w:type="gramStart"/>
-            <w:r>
-              <w:rPr>
-                <w:rFonts w:ascii="Arial" w:eastAsia="Tahoma" w:hAnsi="Arial" w:cs="Arial"/>
-              </w:rPr>
-              <w:t>claimantsConsentToDiscontinuance</w:t>
-            </w:r>
-            <w:proofErr w:type="spellEnd"/>
-            <w:r>
-              <w:rPr>
-                <w:rFonts w:ascii="Arial" w:eastAsia="Tahoma" w:hAnsi="Arial" w:cs="Arial"/>
-              </w:rPr>
-              <w:t>!=</w:t>
-            </w:r>
-            <w:proofErr w:type="gramEnd"/>
-            <w:r>
-              <w:rPr>
-                <w:rFonts w:ascii="Arial" w:eastAsia="Tahoma" w:hAnsi="Arial" w:cs="Arial"/>
-              </w:rPr>
-              <w:t>null}&gt;&gt;</w:t>
+              <w:t>&lt;&lt;cr_{claimantsConsentToDiscontinuance!=null}&gt;&gt;</w:t>
             </w:r>
           </w:p>
         </w:tc>
@@ -1936,21 +1684,7 @@
               <w:rPr>
                 <w:rFonts w:ascii="Arial" w:eastAsia="Tahoma" w:hAnsi="Arial" w:cs="Arial"/>
               </w:rPr>
-              <w:t>&lt;&lt;</w:t>
-            </w:r>
-            <w:proofErr w:type="spellStart"/>
-            <w:r>
-              <w:rPr>
-                <w:rFonts w:ascii="Arial" w:eastAsia="Tahoma" w:hAnsi="Arial" w:cs="Arial"/>
-              </w:rPr>
-              <w:t>claimantsConsentToDiscontinuance</w:t>
-            </w:r>
-            <w:proofErr w:type="spellEnd"/>
-            <w:r>
-              <w:rPr>
-                <w:rFonts w:ascii="Arial" w:eastAsia="Tahoma" w:hAnsi="Arial" w:cs="Arial"/>
-              </w:rPr>
-              <w:t xml:space="preserve"> &gt;&gt;</w:t>
+              <w:t>&lt;&lt;claimantsConsentToDiscontinuance &gt;&gt;</w:t>
             </w:r>
           </w:p>
         </w:tc>
@@ -2008,43 +1742,7 @@
               <w:rPr>
                 <w:rFonts w:ascii="Arial" w:eastAsia="Tahoma" w:hAnsi="Arial" w:cs="Arial"/>
               </w:rPr>
-              <w:t>&lt;&lt;</w:t>
-            </w:r>
-            <w:proofErr w:type="spellStart"/>
-            <w:r>
-              <w:rPr>
-                <w:rFonts w:ascii="Arial" w:eastAsia="Tahoma" w:hAnsi="Arial" w:cs="Arial"/>
-              </w:rPr>
-              <w:t>cr</w:t>
-            </w:r>
-            <w:proofErr w:type="spellEnd"/>
-            <w:r>
-              <w:rPr>
-                <w:rFonts w:ascii="Arial" w:eastAsia="Tahoma" w:hAnsi="Arial" w:cs="Arial"/>
-              </w:rPr>
-              <w:t>_{</w:t>
-            </w:r>
-            <w:proofErr w:type="spellStart"/>
-            <w:proofErr w:type="gramStart"/>
-            <w:r>
-              <w:rPr>
-                <w:rFonts w:ascii="Arial" w:eastAsia="Tahoma" w:hAnsi="Arial" w:cs="Arial"/>
-              </w:rPr>
-              <w:t>courtPermission</w:t>
-            </w:r>
-            <w:proofErr w:type="spellEnd"/>
-            <w:r>
-              <w:rPr>
-                <w:rFonts w:ascii="Arial" w:eastAsia="Tahoma" w:hAnsi="Arial" w:cs="Arial"/>
-              </w:rPr>
-              <w:t>!=</w:t>
-            </w:r>
-            <w:proofErr w:type="gramEnd"/>
-            <w:r>
-              <w:rPr>
-                <w:rFonts w:ascii="Arial" w:eastAsia="Tahoma" w:hAnsi="Arial" w:cs="Arial"/>
-              </w:rPr>
-              <w:t>null}&gt;&gt;</w:t>
+              <w:t>&lt;&lt;cr_{courtPermission!=null}&gt;&gt;</w:t>
             </w:r>
           </w:p>
         </w:tc>
@@ -2100,21 +1798,7 @@
               <w:rPr>
                 <w:rFonts w:ascii="Arial" w:eastAsia="Tahoma" w:hAnsi="Arial" w:cs="Arial"/>
               </w:rPr>
-              <w:t>&lt;&lt;</w:t>
-            </w:r>
-            <w:proofErr w:type="spellStart"/>
-            <w:r>
-              <w:rPr>
-                <w:rFonts w:ascii="Arial" w:eastAsia="Tahoma" w:hAnsi="Arial" w:cs="Arial"/>
-              </w:rPr>
-              <w:t>courtPermission</w:t>
-            </w:r>
-            <w:proofErr w:type="spellEnd"/>
-            <w:r>
-              <w:rPr>
-                <w:rFonts w:ascii="Arial" w:eastAsia="Tahoma" w:hAnsi="Arial" w:cs="Arial"/>
-              </w:rPr>
-              <w:t>&gt;&gt;</w:t>
+              <w:t>&lt;&lt;courtPermission&gt;&gt;</w:t>
             </w:r>
           </w:p>
         </w:tc>
@@ -2172,37 +1856,7 @@
               <w:rPr>
                 <w:rFonts w:ascii="Arial" w:eastAsia="Tahoma" w:hAnsi="Arial" w:cs="Arial"/>
               </w:rPr>
-              <w:t>&lt;&lt;</w:t>
-            </w:r>
-            <w:proofErr w:type="spellStart"/>
-            <w:r>
-              <w:rPr>
-                <w:rFonts w:ascii="Arial" w:eastAsia="Tahoma" w:hAnsi="Arial" w:cs="Arial"/>
-              </w:rPr>
-              <w:t>cr</w:t>
-            </w:r>
-            <w:proofErr w:type="spellEnd"/>
-            <w:proofErr w:type="gramStart"/>
-            <w:r>
-              <w:rPr>
-                <w:rFonts w:ascii="Arial" w:eastAsia="Tahoma" w:hAnsi="Arial" w:cs="Arial"/>
-              </w:rPr>
-              <w:t xml:space="preserve">_{ </w:t>
-            </w:r>
-            <w:proofErr w:type="spellStart"/>
-            <w:r>
-              <w:rPr>
-                <w:rFonts w:ascii="Arial" w:eastAsia="Tahoma" w:hAnsi="Arial" w:cs="Arial"/>
-              </w:rPr>
-              <w:t>permissionGranted</w:t>
-            </w:r>
-            <w:proofErr w:type="spellEnd"/>
-            <w:proofErr w:type="gramEnd"/>
-            <w:r>
-              <w:rPr>
-                <w:rFonts w:ascii="Arial" w:eastAsia="Tahoma" w:hAnsi="Arial" w:cs="Arial"/>
-              </w:rPr>
-              <w:t>=’Yes’}&gt;&gt;</w:t>
+              <w:t>&lt;&lt;cr_{ permissionGranted=’Yes’}&gt;&gt;</w:t>
             </w:r>
           </w:p>
         </w:tc>
@@ -2258,21 +1912,7 @@
               <w:rPr>
                 <w:rFonts w:ascii="Arial" w:eastAsia="Tahoma" w:hAnsi="Arial" w:cs="Arial"/>
               </w:rPr>
-              <w:t>&lt;&lt;</w:t>
-            </w:r>
-            <w:proofErr w:type="spellStart"/>
-            <w:r>
-              <w:rPr>
-                <w:rFonts w:ascii="Arial" w:eastAsia="Tahoma" w:hAnsi="Arial" w:cs="Arial"/>
-              </w:rPr>
-              <w:t>permissionGranted</w:t>
-            </w:r>
-            <w:proofErr w:type="spellEnd"/>
-            <w:r>
-              <w:rPr>
-                <w:rFonts w:ascii="Arial" w:eastAsia="Tahoma" w:hAnsi="Arial" w:cs="Arial"/>
-              </w:rPr>
-              <w:t>&gt;&gt;</w:t>
+              <w:t>&lt;&lt;permissionGranted&gt;&gt;</w:t>
             </w:r>
           </w:p>
         </w:tc>
@@ -2318,42 +1958,14 @@
               <w:rPr>
                 <w:rFonts w:ascii="Arial" w:eastAsia="Tahoma" w:hAnsi="Arial" w:cs="Arial"/>
               </w:rPr>
-              <w:t>&lt;&lt;</w:t>
-            </w:r>
-            <w:proofErr w:type="spellStart"/>
-            <w:r>
-              <w:rPr>
-                <w:rFonts w:ascii="Arial" w:eastAsia="Tahoma" w:hAnsi="Arial" w:cs="Arial"/>
-              </w:rPr>
-              <w:t>judgeName</w:t>
-            </w:r>
-            <w:proofErr w:type="spellEnd"/>
-            <w:r>
-              <w:rPr>
-                <w:rFonts w:ascii="Arial" w:eastAsia="Tahoma" w:hAnsi="Arial" w:cs="Arial"/>
-              </w:rPr>
-              <w:t>&gt;&gt;</w:t>
+              <w:t>&lt;&lt;judgeName&gt;&gt;</w:t>
             </w:r>
             <w:r>
               <w:rPr>
                 <w:rFonts w:ascii="Arial" w:eastAsia="Tahoma" w:hAnsi="Arial" w:cs="Arial"/>
               </w:rPr>
               <w:br/>
-              <w:t>&lt;&lt;</w:t>
-            </w:r>
-            <w:proofErr w:type="spellStart"/>
-            <w:r>
-              <w:rPr>
-                <w:rFonts w:ascii="Arial" w:eastAsia="Tahoma" w:hAnsi="Arial" w:cs="Arial"/>
-              </w:rPr>
-              <w:t>judgementDate</w:t>
-            </w:r>
-            <w:proofErr w:type="spellEnd"/>
-            <w:r>
-              <w:rPr>
-                <w:rFonts w:ascii="Arial" w:eastAsia="Tahoma" w:hAnsi="Arial" w:cs="Arial"/>
-              </w:rPr>
-              <w:t>&gt;&gt;</w:t>
+              <w:t>&lt;&lt;judgementDate&gt;&gt;</w:t>
             </w:r>
           </w:p>
         </w:tc>
@@ -2411,43 +2023,7 @@
               <w:rPr>
                 <w:rFonts w:ascii="Arial" w:eastAsia="Tahoma" w:hAnsi="Arial" w:cs="Arial"/>
               </w:rPr>
-              <w:t>&lt;&lt;</w:t>
-            </w:r>
-            <w:proofErr w:type="spellStart"/>
-            <w:r>
-              <w:rPr>
-                <w:rFonts w:ascii="Arial" w:eastAsia="Tahoma" w:hAnsi="Arial" w:cs="Arial"/>
-              </w:rPr>
-              <w:t>cr</w:t>
-            </w:r>
-            <w:proofErr w:type="spellEnd"/>
-            <w:r>
-              <w:rPr>
-                <w:rFonts w:ascii="Arial" w:eastAsia="Tahoma" w:hAnsi="Arial" w:cs="Arial"/>
-              </w:rPr>
-              <w:t>_{</w:t>
-            </w:r>
-            <w:proofErr w:type="spellStart"/>
-            <w:proofErr w:type="gramStart"/>
-            <w:r>
-              <w:rPr>
-                <w:rFonts w:ascii="Arial" w:eastAsia="Tahoma" w:hAnsi="Arial" w:cs="Arial"/>
-              </w:rPr>
-              <w:t>discontinuingAgainstBothDefendants</w:t>
-            </w:r>
-            <w:proofErr w:type="spellEnd"/>
-            <w:r>
-              <w:rPr>
-                <w:rFonts w:ascii="Arial" w:eastAsia="Tahoma" w:hAnsi="Arial" w:cs="Arial"/>
-              </w:rPr>
-              <w:t>!=</w:t>
-            </w:r>
-            <w:proofErr w:type="gramEnd"/>
-            <w:r>
-              <w:rPr>
-                <w:rFonts w:ascii="Arial" w:eastAsia="Tahoma" w:hAnsi="Arial" w:cs="Arial"/>
-              </w:rPr>
-              <w:t>null}&gt;&gt;</w:t>
+              <w:t>&lt;&lt;cr_{discontinuingAgainstBothDefendants!=null}&gt;&gt;</w:t>
             </w:r>
           </w:p>
         </w:tc>
@@ -2504,21 +2080,7 @@
               <w:rPr>
                 <w:rFonts w:ascii="Arial" w:eastAsia="Tahoma" w:hAnsi="Arial" w:cs="Arial"/>
               </w:rPr>
-              <w:t>&lt;&lt;</w:t>
-            </w:r>
-            <w:proofErr w:type="spellStart"/>
-            <w:r>
-              <w:rPr>
-                <w:rFonts w:ascii="Arial" w:eastAsia="Tahoma" w:hAnsi="Arial" w:cs="Arial"/>
-              </w:rPr>
-              <w:t>discontinuingAgainstBothDefendants</w:t>
-            </w:r>
-            <w:proofErr w:type="spellEnd"/>
-            <w:r>
-              <w:rPr>
-                <w:rFonts w:ascii="Arial" w:eastAsia="Tahoma" w:hAnsi="Arial" w:cs="Arial"/>
-              </w:rPr>
-              <w:t>&gt;&gt;</w:t>
+              <w:t>&lt;&lt;discontinuingAgainstBothDefendants&gt;&gt;</w:t>
             </w:r>
           </w:p>
         </w:tc>
@@ -2541,35 +2103,7 @@
               <w:rPr>
                 <w:rFonts w:ascii="Arial" w:eastAsia="Tahoma" w:hAnsi="Arial" w:cs="Arial"/>
               </w:rPr>
-              <w:t>&lt;&lt;</w:t>
-            </w:r>
-            <w:proofErr w:type="spellStart"/>
-            <w:r>
-              <w:rPr>
-                <w:rFonts w:ascii="Arial" w:eastAsia="Tahoma" w:hAnsi="Arial" w:cs="Arial"/>
-              </w:rPr>
-              <w:t>cr</w:t>
-            </w:r>
-            <w:proofErr w:type="spellEnd"/>
-            <w:r>
-              <w:rPr>
-                <w:rFonts w:ascii="Arial" w:eastAsia="Tahoma" w:hAnsi="Arial" w:cs="Arial"/>
-              </w:rPr>
-              <w:t>_{</w:t>
-            </w:r>
-            <w:proofErr w:type="spellStart"/>
-            <w:r>
-              <w:rPr>
-                <w:rFonts w:ascii="Arial" w:eastAsia="Tahoma" w:hAnsi="Arial" w:cs="Arial"/>
-              </w:rPr>
-              <w:t>discontinuingAgainstBothDefendants</w:t>
-            </w:r>
-            <w:proofErr w:type="spellEnd"/>
-            <w:r>
-              <w:rPr>
-                <w:rFonts w:ascii="Arial" w:eastAsia="Tahoma" w:hAnsi="Arial" w:cs="Arial"/>
-              </w:rPr>
-              <w:t>=’No’}&gt;&gt;</w:t>
+              <w:t>&lt;&lt;cr_{discontinuingAgainstBothDefendants=’No’}&gt;&gt;</w:t>
             </w:r>
           </w:p>
         </w:tc>
@@ -2628,21 +2162,7 @@
               <w:rPr>
                 <w:rFonts w:ascii="Arial" w:eastAsia="Tahoma" w:hAnsi="Arial" w:cs="Arial"/>
               </w:rPr>
-              <w:t>&lt;&lt;</w:t>
-            </w:r>
-            <w:proofErr w:type="spellStart"/>
-            <w:r>
-              <w:rPr>
-                <w:rFonts w:ascii="Arial" w:eastAsia="Tahoma" w:hAnsi="Arial" w:cs="Arial"/>
-              </w:rPr>
-              <w:t>discontinuingAgainstOneDefendant</w:t>
-            </w:r>
-            <w:proofErr w:type="spellEnd"/>
-            <w:r>
-              <w:rPr>
-                <w:rFonts w:ascii="Arial" w:eastAsia="Tahoma" w:hAnsi="Arial" w:cs="Arial"/>
-              </w:rPr>
-              <w:t>&gt;&gt;</w:t>
+              <w:t>&lt;&lt;discontinuingAgainstOneDefendant&gt;&gt;</w:t>
             </w:r>
           </w:p>
         </w:tc>
@@ -2756,21 +2276,7 @@
               <w:rPr>
                 <w:rFonts w:ascii="Arial" w:eastAsia="Tahoma" w:hAnsi="Arial" w:cs="Arial"/>
               </w:rPr>
-              <w:t>&lt;&lt;</w:t>
-            </w:r>
-            <w:proofErr w:type="spellStart"/>
-            <w:r>
-              <w:rPr>
-                <w:rFonts w:ascii="Arial" w:eastAsia="Tahoma" w:hAnsi="Arial" w:cs="Arial"/>
-              </w:rPr>
-              <w:t>typeOfDiscontinuanceTxt</w:t>
-            </w:r>
-            <w:proofErr w:type="spellEnd"/>
-            <w:r>
-              <w:rPr>
-                <w:rFonts w:ascii="Arial" w:eastAsia="Tahoma" w:hAnsi="Arial" w:cs="Arial"/>
-              </w:rPr>
-              <w:t>&gt;&gt;</w:t>
+              <w:t>&lt;&lt;typeOfDiscontinuanceTxt&gt;&gt;</w:t>
             </w:r>
           </w:p>
         </w:tc>
@@ -2793,65 +2299,7 @@
               <w:rPr>
                 <w:rFonts w:ascii="Arial" w:eastAsia="Tahoma" w:hAnsi="Arial" w:cs="Arial"/>
               </w:rPr>
-              <w:t>&lt;&lt;</w:t>
-            </w:r>
-            <w:proofErr w:type="spellStart"/>
-            <w:r>
-              <w:rPr>
-                <w:rFonts w:ascii="Arial" w:eastAsia="Tahoma" w:hAnsi="Arial" w:cs="Arial"/>
-              </w:rPr>
-              <w:t>cr</w:t>
-            </w:r>
-            <w:proofErr w:type="spellEnd"/>
-            <w:proofErr w:type="gramStart"/>
-            <w:r>
-              <w:rPr>
-                <w:rFonts w:ascii="Arial" w:eastAsia="Tahoma" w:hAnsi="Arial" w:cs="Arial"/>
-              </w:rPr>
-              <w:t>_{</w:t>
-            </w:r>
-            <w:proofErr w:type="spellStart"/>
-            <w:proofErr w:type="gramEnd"/>
-            <w:r>
-              <w:rPr>
-                <w:rFonts w:ascii="Arial" w:eastAsia="Tahoma" w:hAnsi="Arial" w:cs="Arial"/>
-              </w:rPr>
-              <w:t>typeOfDiscontinuance</w:t>
-            </w:r>
-            <w:proofErr w:type="spellEnd"/>
-            <w:r>
-              <w:rPr>
-                <w:rFonts w:ascii="Arial" w:eastAsia="Tahoma" w:hAnsi="Arial" w:cs="Arial"/>
-              </w:rPr>
-              <w:t xml:space="preserve"> </w:t>
-            </w:r>
-            <w:proofErr w:type="gramStart"/>
-            <w:r>
-              <w:rPr>
-                <w:rFonts w:ascii="Arial" w:eastAsia="Tahoma" w:hAnsi="Arial" w:cs="Arial"/>
-              </w:rPr>
-              <w:t>=‘</w:t>
-            </w:r>
-            <w:proofErr w:type="gramEnd"/>
-            <w:r>
-              <w:rPr>
-                <w:rFonts w:ascii="Arial" w:eastAsia="Tahoma" w:hAnsi="Arial" w:cs="Arial"/>
-              </w:rPr>
-              <w:t>PART_</w:t>
-            </w:r>
-            <w:proofErr w:type="gramStart"/>
-            <w:r>
-              <w:rPr>
-                <w:rFonts w:ascii="Arial" w:eastAsia="Tahoma" w:hAnsi="Arial" w:cs="Arial"/>
-              </w:rPr>
-              <w:t>DISCONTINUANCE‘</w:t>
-            </w:r>
-            <w:proofErr w:type="gramEnd"/>
-            <w:r>
-              <w:rPr>
-                <w:rFonts w:ascii="Arial" w:eastAsia="Tahoma" w:hAnsi="Arial" w:cs="Arial"/>
-              </w:rPr>
-              <w:t>}&gt;&gt;</w:t>
+              <w:t>&lt;&lt;cr_{typeOfDiscontinuance =‘PART_DISCONTINUANCE‘}&gt;&gt;</w:t>
             </w:r>
           </w:p>
         </w:tc>
@@ -2911,21 +2359,7 @@
               <w:rPr>
                 <w:rFonts w:ascii="Arial" w:eastAsia="Tahoma" w:hAnsi="Arial" w:cs="Arial"/>
               </w:rPr>
-              <w:t>&lt;&lt;</w:t>
-            </w:r>
-            <w:proofErr w:type="spellStart"/>
-            <w:r>
-              <w:rPr>
-                <w:rFonts w:ascii="Arial" w:eastAsia="Tahoma" w:hAnsi="Arial" w:cs="Arial"/>
-              </w:rPr>
-              <w:t>partOfDiscontinuanceTxt</w:t>
-            </w:r>
-            <w:proofErr w:type="spellEnd"/>
-            <w:r>
-              <w:rPr>
-                <w:rFonts w:ascii="Arial" w:eastAsia="Tahoma" w:hAnsi="Arial" w:cs="Arial"/>
-              </w:rPr>
-              <w:t>&gt;&gt;</w:t>
+              <w:t>&lt;&lt;partOfDiscontinuanceTxt&gt;&gt;</w:t>
             </w:r>
           </w:p>
           <w:p>
@@ -3034,71 +2468,7 @@
               <w:rPr>
                 <w:rFonts w:ascii="Arial" w:eastAsia="Tahoma" w:hAnsi="Arial" w:cs="Arial"/>
               </w:rPr>
-              <w:t>iscontinued as set out above on &lt;</w:t>
-            </w:r>
-            <w:proofErr w:type="gramStart"/>
-            <w:r>
-              <w:rPr>
-                <w:rFonts w:ascii="Arial" w:eastAsia="Tahoma" w:hAnsi="Arial" w:cs="Arial"/>
-              </w:rPr>
-              <w:t>&lt;{</w:t>
-            </w:r>
-            <w:proofErr w:type="spellStart"/>
-            <w:r>
-              <w:rPr>
-                <w:rFonts w:ascii="Arial" w:eastAsia="Tahoma" w:hAnsi="Arial" w:cs="Arial"/>
-              </w:rPr>
-              <w:t>dateFormat</w:t>
-            </w:r>
-            <w:proofErr w:type="spellEnd"/>
-            <w:r>
-              <w:rPr>
-                <w:rFonts w:ascii="Arial" w:eastAsia="Tahoma" w:hAnsi="Arial" w:cs="Arial"/>
-              </w:rPr>
-              <w:t>(</w:t>
-            </w:r>
-            <w:proofErr w:type="gramEnd"/>
-            <w:r>
-              <w:rPr>
-                <w:rFonts w:ascii="Arial" w:eastAsia="Tahoma" w:hAnsi="Arial" w:cs="Arial"/>
-              </w:rPr>
-              <w:t>$</w:t>
-            </w:r>
-            <w:proofErr w:type="spellStart"/>
-            <w:proofErr w:type="gramStart"/>
-            <w:r>
-              <w:rPr>
-                <w:rFonts w:ascii="Arial" w:eastAsia="Tahoma" w:hAnsi="Arial" w:cs="Arial"/>
-              </w:rPr>
-              <w:t>nowUTC</w:t>
-            </w:r>
-            <w:proofErr w:type="spellEnd"/>
-            <w:r>
-              <w:rPr>
-                <w:rFonts w:ascii="Arial" w:eastAsia="Tahoma" w:hAnsi="Arial" w:cs="Arial"/>
-              </w:rPr>
-              <w:t xml:space="preserve"> ,</w:t>
-            </w:r>
-            <w:proofErr w:type="gramEnd"/>
-            <w:r>
-              <w:rPr>
-                <w:rFonts w:ascii="Arial" w:eastAsia="Tahoma" w:hAnsi="Arial" w:cs="Arial"/>
-              </w:rPr>
-              <w:t xml:space="preserve">‘d MMMM </w:t>
-            </w:r>
-            <w:proofErr w:type="spellStart"/>
-            <w:r>
-              <w:rPr>
-                <w:rFonts w:ascii="Arial" w:eastAsia="Tahoma" w:hAnsi="Arial" w:cs="Arial"/>
-              </w:rPr>
-              <w:t>yyyy</w:t>
-            </w:r>
-            <w:proofErr w:type="spellEnd"/>
-            <w:r>
-              <w:rPr>
-                <w:rFonts w:ascii="Arial" w:eastAsia="Tahoma" w:hAnsi="Arial" w:cs="Arial"/>
-              </w:rPr>
-              <w:t>’)} &gt;&gt;.</w:t>
+              <w:t>iscontinued as set out above on &lt;&lt;{dateFormat($nowUTC ,‘d MMMM yyyy’)} &gt;&gt;.</w:t>
             </w:r>
           </w:p>
         </w:tc>
@@ -3183,21 +2553,7 @@
               <w:rPr>
                 <w:rFonts w:ascii="Arial" w:eastAsia="Tahoma" w:hAnsi="Arial" w:cs="Arial"/>
               </w:rPr>
-              <w:t xml:space="preserve">The claimant(s) may be required to pay costs </w:t>
-            </w:r>
-            <w:proofErr w:type="gramStart"/>
-            <w:r>
-              <w:rPr>
-                <w:rFonts w:ascii="Arial" w:eastAsia="Tahoma" w:hAnsi="Arial" w:cs="Arial"/>
-              </w:rPr>
-              <w:t>as a result of</w:t>
-            </w:r>
-            <w:proofErr w:type="gramEnd"/>
-            <w:r>
-              <w:rPr>
-                <w:rFonts w:ascii="Arial" w:eastAsia="Tahoma" w:hAnsi="Arial" w:cs="Arial"/>
-              </w:rPr>
-              <w:t xml:space="preserve"> the discontinuance – further information can be found in the Civil Procedure Rules under Part 38. You should seek legal advice if you are unsure about how this applies to your claim.</w:t>
+              <w:t>The claimant(s) may be required to pay costs as a result of the discontinuance – further information can be found in the Civil Procedure Rules under Part 38. You should seek legal advice if you are unsure about how this applies to your claim.</w:t>
             </w:r>
           </w:p>
         </w:tc>
@@ -3258,16 +2614,7 @@
         <w:sz w:val="16"/>
         <w:szCs w:val="16"/>
       </w:rPr>
-      <w:t>Courts and Tribunals Service Centre Telephone: 0300 123 7050 (Monday to Friday, 9am to 5pm</w:t>
-    </w:r>
-    <w:proofErr w:type="gramStart"/>
-    <w:r>
-      <w:rPr>
-        <w:rFonts w:ascii="Arial" w:hAnsi="Arial" w:cs="Arial"/>
-        <w:sz w:val="16"/>
-        <w:szCs w:val="16"/>
-      </w:rPr>
-      <w:t>)</w:t>
+      <w:t>Courts and Tribunals Service Centre Telephone: 0300 123 7050 (Monday to Friday, 9am to 5pm)</w:t>
     </w:r>
     <w:r>
       <w:rPr>
@@ -3283,16 +2630,7 @@
         <w:sz w:val="16"/>
         <w:szCs w:val="16"/>
       </w:rPr>
-      <w:t>Call</w:t>
-    </w:r>
-    <w:proofErr w:type="gramEnd"/>
-    <w:r>
-      <w:rPr>
-        <w:rFonts w:ascii="Arial" w:hAnsi="Arial" w:cs="Arial"/>
-        <w:sz w:val="16"/>
-        <w:szCs w:val="16"/>
-      </w:rPr>
-      <w:t xml:space="preserve"> charges: www.gov.uk/call-charge</w:t>
+      <w:t>Call charges: www.gov.uk/call-charge</w:t>
     </w:r>
     <w:r>
       <w:rPr>
@@ -3878,7 +3216,7 @@
   <w:style w:type="paragraph" w:default="1" w:styleId="Normal">
     <w:name w:val="Normal"/>
     <w:qFormat/>
-    <w:rsid w:val="00651B5B"/>
+    <w:rsid w:val="00B40FBD"/>
   </w:style>
   <w:style w:type="character" w:default="1" w:styleId="DefaultParagraphFont">
     <w:name w:val="Default Paragraph Font"/>

</xml_diff>

<commit_message>
CIV-17611 add QM information into template (#6938)
* add QM information into template

* change docmosis to att

* add logs

* add logs

* fix the code to show information correctly for LIPS and LRs

* fix issue with the file

* fix issue with the file

* add suppression

* add logs

* fix comments

* back to original information

---------

Co-authored-by: vasudevganesanhmcts <100689363+vasudevganesanhmcts@users.noreply.github.com>
</commit_message>
<xml_diff>
--- a/docker/docmosis/templates/CV-SPC-GNO-ENG-SD0001.docx
+++ b/docker/docmosis/templates/CV-SPC-GNO-ENG-SD0001.docx
@@ -295,7 +295,6 @@
         </w:rPr>
         <w:t>&lt;</w:t>
       </w:r>
-      <w:proofErr w:type="spellStart"/>
       <w:r>
         <w:rPr>
           <w:sz w:val="24"/>
@@ -303,7 +302,6 @@
         </w:rPr>
         <w:t>coverLetterName</w:t>
       </w:r>
-      <w:proofErr w:type="spellEnd"/>
       <w:r>
         <w:rPr>
           <w:sz w:val="24"/>
@@ -371,92 +369,70 @@
         <w:rPr>
           <w:rFonts w:ascii="Arial" w:hAnsi="Arial" w:cs="Arial"/>
         </w:rPr>
-        <w:t>&lt;&lt;</w:t>
-      </w:r>
-      <w:proofErr w:type="spellStart"/>
-      <w:r>
+        <w:t>&lt;&lt;postCode&gt;&gt;</w:t>
+      </w:r>
+    </w:p>
+    <w:p>
+      <w:pPr>
         <w:rPr>
           <w:rFonts w:ascii="Arial" w:hAnsi="Arial" w:cs="Arial"/>
         </w:rPr>
-        <w:t>postCode</w:t>
-      </w:r>
-      <w:proofErr w:type="spellEnd"/>
-      <w:r>
+      </w:pPr>
+    </w:p>
+    <w:p>
+      <w:pPr>
         <w:rPr>
           <w:rFonts w:ascii="Arial" w:hAnsi="Arial" w:cs="Arial"/>
         </w:rPr>
+      </w:pPr>
+      <w:r>
+        <w:rPr>
+          <w:rFonts w:ascii="Arial" w:hAnsi="Arial" w:cs="Arial"/>
+        </w:rPr>
+        <w:t>Dear &lt;&lt;</w:t>
+      </w:r>
+      <w:r>
+        <w:rPr>
+          <w:rFonts w:ascii="Arial" w:hAnsi="Arial" w:cs="Arial"/>
+        </w:rPr>
+        <w:t>coverLetterName</w:t>
+      </w:r>
+      <w:r>
+        <w:rPr>
+          <w:rFonts w:ascii="Arial" w:hAnsi="Arial" w:cs="Arial"/>
+        </w:rPr>
+        <w:t>&gt;&gt;,</w:t>
+      </w:r>
+      <w:r>
+        <w:br/>
+      </w:r>
+    </w:p>
+    <w:p>
+      <w:pPr>
+        <w:rPr>
+          <w:rFonts w:ascii="Arial" w:eastAsia="Tahoma" w:hAnsi="Arial" w:cs="Arial"/>
+        </w:rPr>
+      </w:pPr>
+      <w:r>
+        <w:rPr>
+          <w:rFonts w:ascii="Arial" w:hAnsi="Arial" w:cs="Arial"/>
+        </w:rPr>
+        <w:t>We’ve attached the notice of discontinuance to this letter, for the claim number &lt;&lt;</w:t>
+      </w:r>
+      <w:r>
+        <w:rPr>
+          <w:rFonts w:ascii="Arial" w:eastAsia="Tahoma" w:hAnsi="Arial" w:cs="Arial"/>
+        </w:rPr>
+        <w:t>claimReferenceNumber</w:t>
+      </w:r>
+      <w:r>
+        <w:rPr>
+          <w:rFonts w:ascii="Arial" w:eastAsia="Tahoma" w:hAnsi="Arial" w:cs="Arial"/>
+        </w:rPr>
         <w:t>&gt;&gt;</w:t>
       </w:r>
     </w:p>
-    <w:p>
-      <w:pPr>
-        <w:rPr>
-          <w:rFonts w:ascii="Arial" w:hAnsi="Arial" w:cs="Arial"/>
-        </w:rPr>
-      </w:pPr>
-    </w:p>
-    <w:p>
-      <w:pPr>
-        <w:rPr>
-          <w:rFonts w:ascii="Arial" w:hAnsi="Arial" w:cs="Arial"/>
-        </w:rPr>
-      </w:pPr>
-      <w:r>
-        <w:rPr>
-          <w:rFonts w:ascii="Arial" w:hAnsi="Arial" w:cs="Arial"/>
-        </w:rPr>
-        <w:t>Dear &lt;&lt;</w:t>
-      </w:r>
-      <w:proofErr w:type="spellStart"/>
-      <w:r>
-        <w:rPr>
-          <w:rFonts w:ascii="Arial" w:hAnsi="Arial" w:cs="Arial"/>
-        </w:rPr>
-        <w:t>coverLetterName</w:t>
-      </w:r>
-      <w:proofErr w:type="spellEnd"/>
-      <w:r>
-        <w:rPr>
-          <w:rFonts w:ascii="Arial" w:hAnsi="Arial" w:cs="Arial"/>
-        </w:rPr>
-        <w:t>&gt;&gt;,</w:t>
-      </w:r>
-      <w:r>
-        <w:br/>
-      </w:r>
-    </w:p>
-    <w:p>
-      <w:pPr>
-        <w:rPr>
-          <w:rFonts w:ascii="Arial" w:eastAsia="Tahoma" w:hAnsi="Arial" w:cs="Arial"/>
-        </w:rPr>
-      </w:pPr>
-      <w:r>
-        <w:rPr>
-          <w:rFonts w:ascii="Arial" w:hAnsi="Arial" w:cs="Arial"/>
-        </w:rPr>
-        <w:t>We’ve attached the notice of discontinuance to this letter, for the claim number &lt;&lt;</w:t>
-      </w:r>
-      <w:proofErr w:type="spellStart"/>
-      <w:r>
-        <w:rPr>
-          <w:rFonts w:ascii="Arial" w:eastAsia="Tahoma" w:hAnsi="Arial" w:cs="Arial"/>
-        </w:rPr>
-        <w:t>claimReferenceNumber</w:t>
-      </w:r>
-      <w:proofErr w:type="spellEnd"/>
-      <w:r>
-        <w:rPr>
-          <w:rFonts w:ascii="Arial" w:eastAsia="Tahoma" w:hAnsi="Arial" w:cs="Arial"/>
-        </w:rPr>
-        <w:t>&gt;&gt;</w:t>
-      </w:r>
-    </w:p>
-    <w:p>
-      <w:r>
-        <w:br/>
-      </w:r>
-    </w:p>
+    <w:p/>
     <w:p>
       <w:pPr>
         <w:rPr>
@@ -472,7 +448,65 @@
         <w:t>Help and support</w:t>
       </w:r>
     </w:p>
-    <w:p/>
+    <w:p>
+      <w:pPr>
+        <w:rPr>
+          <w:b/>
+          <w:bCs/>
+        </w:rPr>
+      </w:pPr>
+      <w:r>
+        <w:t>&lt;&lt;cs_</w:t>
+      </w:r>
+      <w:r>
+        <w:t>isQMEnabled</w:t>
+      </w:r>
+      <w:r>
+        <w:t>&gt;&gt;</w:t>
+      </w:r>
+    </w:p>
+    <w:p>
+      <w:pPr>
+        <w:rPr>
+          <w:b/>
+          <w:bCs/>
+        </w:rPr>
+      </w:pPr>
+      <w:r>
+        <w:t>&lt;&lt;cs_</w:t>
+      </w:r>
+      <w:r>
+        <w:t>isRespondent1LiP</w:t>
+      </w:r>
+      <w:r>
+        <w:t>&gt;&gt;</w:t>
+      </w:r>
+    </w:p>
+    <w:p>
+      <w:r>
+        <w:t xml:space="preserve">Send a message (our preferred method of communication): To contact the court, select contact or apply to the court on your dashboard. </w:t>
+      </w:r>
+    </w:p>
+    <w:p>
+      <w:r>
+        <w:t>&lt;&lt;else&gt;&gt;</w:t>
+      </w:r>
+    </w:p>
+    <w:p>
+      <w:r>
+        <w:t>Send a query (our preferred method of communication): Contact us about your claim by selecting Raise a query from the next steps menu.</w:t>
+      </w:r>
+    </w:p>
+    <w:p>
+      <w:r>
+        <w:t>&lt;&lt;es_&gt;&gt;</w:t>
+      </w:r>
+    </w:p>
+    <w:p>
+      <w:r>
+        <w:t>&lt;&lt;es_&gt;&gt;</w:t>
+      </w:r>
+    </w:p>
     <w:p>
       <w:r>
         <w:t>Telephone: 0300 123 7050</w:t>
@@ -498,9 +532,38 @@
     </w:p>
     <w:p>
       <w:r>
+        <w:t>&lt;&lt;cs_</w:t>
+      </w:r>
+      <w:r>
+        <w:t>isQMEnabled</w:t>
+      </w:r>
+      <w:r>
+        <w:t>&gt;&gt;</w:t>
+      </w:r>
+    </w:p>
+    <w:p>
+      <w:r>
         <w:t xml:space="preserve">Email: </w:t>
       </w:r>
       <w:hyperlink r:id="rId10" w:history="1">
+        <w:r>
+          <w:rPr>
+            <w:rStyle w:val="Hyperlink"/>
+          </w:rPr>
+          <w:t>onlinecivilmoneyclaims@justice.gov.uk</w:t>
+        </w:r>
+      </w:hyperlink>
+    </w:p>
+    <w:p>
+      <w:r>
+        <w:t>&lt;&lt;else&gt;&gt;</w:t>
+      </w:r>
+    </w:p>
+    <w:p>
+      <w:r>
+        <w:t xml:space="preserve">Email: </w:t>
+      </w:r>
+      <w:hyperlink r:id="rId11" w:history="1">
         <w:r>
           <w:rPr>
             <w:rStyle w:val="Hyperlink"/>
@@ -509,7 +572,11 @@
         </w:r>
       </w:hyperlink>
     </w:p>
-    <w:p/>
+    <w:p>
+      <w:r>
+        <w:t>&lt;&lt;es_&gt;&gt;</w:t>
+      </w:r>
+    </w:p>
     <w:p>
       <w:pPr>
         <w:rPr>
@@ -517,6 +584,9 @@
           <w:bCs/>
         </w:rPr>
       </w:pPr>
+      <w:r>
+        <w:br/>
+      </w:r>
       <w:r>
         <w:rPr>
           <w:b/>
@@ -651,14 +721,7 @@
               <w:rPr>
                 <w:rFonts w:ascii="Arial" w:eastAsia="Tahoma" w:hAnsi="Arial" w:cs="Arial"/>
               </w:rPr>
-              <w:t>&lt;</w:t>
-            </w:r>
-            <w:proofErr w:type="gramStart"/>
-            <w:r>
-              <w:rPr>
-                <w:rFonts w:ascii="Arial" w:eastAsia="Tahoma" w:hAnsi="Arial" w:cs="Arial"/>
-              </w:rPr>
-              <w:t>&lt;</w:t>
+              <w:t>&lt;&lt;</w:t>
             </w:r>
             <w:r>
               <w:rPr>
@@ -666,62 +729,11 @@
               </w:rPr>
               <w:t>{</w:t>
             </w:r>
-            <w:proofErr w:type="spellStart"/>
-            <w:r>
-              <w:rPr>
-                <w:rFonts w:ascii="Arial" w:eastAsia="Tahoma" w:hAnsi="Arial" w:cs="Arial"/>
-              </w:rPr>
-              <w:t>dateFormat</w:t>
-            </w:r>
-            <w:proofErr w:type="spellEnd"/>
-            <w:r>
-              <w:rPr>
-                <w:rFonts w:ascii="Arial" w:eastAsia="Tahoma" w:hAnsi="Arial" w:cs="Arial"/>
-              </w:rPr>
-              <w:t>(</w:t>
-            </w:r>
-            <w:proofErr w:type="gramEnd"/>
-            <w:r>
-              <w:rPr>
-                <w:rFonts w:ascii="Arial" w:eastAsia="Tahoma" w:hAnsi="Arial" w:cs="Arial"/>
-              </w:rPr>
-              <w:t>$</w:t>
-            </w:r>
-            <w:proofErr w:type="spellStart"/>
-            <w:proofErr w:type="gramStart"/>
-            <w:r>
-              <w:rPr>
-                <w:rFonts w:ascii="Arial" w:eastAsia="Tahoma" w:hAnsi="Arial" w:cs="Arial"/>
-              </w:rPr>
-              <w:t>nowUTC</w:t>
-            </w:r>
-            <w:proofErr w:type="spellEnd"/>
-            <w:r>
-              <w:rPr>
-                <w:rFonts w:ascii="Arial" w:eastAsia="Tahoma" w:hAnsi="Arial" w:cs="Arial"/>
-              </w:rPr>
-              <w:t xml:space="preserve"> ,</w:t>
-            </w:r>
-            <w:proofErr w:type="gramEnd"/>
-            <w:r>
-              <w:rPr>
-                <w:rFonts w:ascii="Arial" w:eastAsia="Tahoma" w:hAnsi="Arial" w:cs="Arial"/>
-              </w:rPr>
-              <w:t xml:space="preserve">‘d MMMM </w:t>
-            </w:r>
-            <w:proofErr w:type="spellStart"/>
-            <w:r>
-              <w:rPr>
-                <w:rFonts w:ascii="Arial" w:eastAsia="Tahoma" w:hAnsi="Arial" w:cs="Arial"/>
-              </w:rPr>
-              <w:t>yyyy</w:t>
-            </w:r>
-            <w:proofErr w:type="spellEnd"/>
-            <w:r>
-              <w:rPr>
-                <w:rFonts w:ascii="Arial" w:eastAsia="Tahoma" w:hAnsi="Arial" w:cs="Arial"/>
-              </w:rPr>
-              <w:t>’)} &gt;&gt;</w:t>
+            <w:r>
+              <w:rPr>
+                <w:rFonts w:ascii="Arial" w:eastAsia="Tahoma" w:hAnsi="Arial" w:cs="Arial"/>
+              </w:rPr>
+              <w:t>dateFormat($nowUTC ,‘d MMMM yyyy’)} &gt;&gt;</w:t>
             </w:r>
           </w:p>
         </w:tc>
@@ -759,21 +771,7 @@
               <w:rPr>
                 <w:rFonts w:ascii="Arial" w:eastAsia="Tahoma" w:hAnsi="Arial" w:cs="Arial"/>
               </w:rPr>
-              <w:t>&lt;&lt;</w:t>
-            </w:r>
-            <w:proofErr w:type="spellStart"/>
-            <w:r>
-              <w:rPr>
-                <w:rFonts w:ascii="Arial" w:eastAsia="Tahoma" w:hAnsi="Arial" w:cs="Arial"/>
-              </w:rPr>
-              <w:t>caseNumber</w:t>
-            </w:r>
-            <w:proofErr w:type="spellEnd"/>
-            <w:r>
-              <w:rPr>
-                <w:rFonts w:ascii="Arial" w:eastAsia="Tahoma" w:hAnsi="Arial" w:cs="Arial"/>
-              </w:rPr>
-              <w:t>&gt;&gt;</w:t>
+              <w:t>&lt;&lt;caseNumber&gt;&gt;</w:t>
             </w:r>
           </w:p>
         </w:tc>
@@ -851,7 +849,7 @@
                           <pic:cNvPicPr/>
                         </pic:nvPicPr>
                         <pic:blipFill>
-                          <a:blip r:embed="rId11" cstate="print">
+                          <a:blip r:embed="rId12" cstate="print">
                             <a:extLst>
                               <a:ext uri="{28A0092B-C50C-407E-A947-70E740481C1C}">
                                 <a14:useLocalDpi xmlns:a14="http://schemas.microsoft.com/office/drawing/2010/main" val="0"/>
@@ -972,21 +970,7 @@
               <w:rPr>
                 <w:rFonts w:ascii="Arial" w:eastAsia="Tahoma" w:hAnsi="Arial" w:cs="Arial"/>
               </w:rPr>
-              <w:t>&lt;&lt;</w:t>
-            </w:r>
-            <w:proofErr w:type="spellStart"/>
-            <w:r>
-              <w:rPr>
-                <w:rFonts w:ascii="Arial" w:eastAsia="Tahoma" w:hAnsi="Arial" w:cs="Arial"/>
-              </w:rPr>
-              <w:t>claimantNum</w:t>
-            </w:r>
-            <w:proofErr w:type="spellEnd"/>
-            <w:r>
-              <w:rPr>
-                <w:rFonts w:ascii="Arial" w:eastAsia="Tahoma" w:hAnsi="Arial" w:cs="Arial"/>
-              </w:rPr>
-              <w:t>&gt;&gt;</w:t>
+              <w:t>&lt;&lt;claimantNum&gt;&gt;</w:t>
             </w:r>
           </w:p>
         </w:tc>
@@ -1010,44 +994,27 @@
           <w:rFonts w:ascii="Arial" w:hAnsi="Arial" w:cs="Arial"/>
           <w:lang w:val="en-US"/>
         </w:rPr>
-        <w:t>&lt;&lt;</w:t>
-      </w:r>
-      <w:proofErr w:type="gramStart"/>
+        <w:t>&lt;&lt;cs_{</w:t>
+      </w:r>
+      <w:r>
+        <w:rPr>
+          <w:rFonts w:ascii="Arial" w:eastAsia="Tahoma" w:hAnsi="Arial" w:cs="Arial"/>
+        </w:rPr>
+        <w:t>claimant2Name</w:t>
+      </w:r>
+      <w:r>
+        <w:rPr>
+          <w:rFonts w:ascii="Arial" w:eastAsia="Tahoma" w:hAnsi="Arial" w:cs="Arial"/>
+        </w:rPr>
+        <w:t>!</w:t>
+      </w:r>
       <w:r>
         <w:rPr>
           <w:rFonts w:ascii="Arial" w:hAnsi="Arial" w:cs="Arial"/>
           <w:lang w:val="en-US"/>
         </w:rPr>
-        <w:t>cs_{</w:t>
-      </w:r>
-      <w:proofErr w:type="gramEnd"/>
-      <w:r>
-        <w:rPr>
-          <w:rFonts w:ascii="Arial" w:eastAsia="Tahoma" w:hAnsi="Arial" w:cs="Arial"/>
-        </w:rPr>
-        <w:t>claimant2</w:t>
-      </w:r>
-      <w:proofErr w:type="gramStart"/>
-      <w:r>
-        <w:rPr>
-          <w:rFonts w:ascii="Arial" w:eastAsia="Tahoma" w:hAnsi="Arial" w:cs="Arial"/>
-        </w:rPr>
-        <w:t>Name</w:t>
-      </w:r>
-      <w:r>
-        <w:rPr>
-          <w:rFonts w:ascii="Arial" w:eastAsia="Tahoma" w:hAnsi="Arial" w:cs="Arial"/>
-        </w:rPr>
-        <w:t>!</w:t>
-      </w:r>
-      <w:r>
-        <w:rPr>
-          <w:rFonts w:ascii="Arial" w:hAnsi="Arial" w:cs="Arial"/>
-          <w:lang w:val="en-US"/>
-        </w:rPr>
         <w:t>=</w:t>
       </w:r>
-      <w:proofErr w:type="gramEnd"/>
       <w:r>
         <w:rPr>
           <w:rFonts w:ascii="Arial" w:hAnsi="Arial" w:cs="Arial"/>
@@ -1265,21 +1232,7 @@
               <w:rPr>
                 <w:rFonts w:ascii="Arial" w:eastAsia="Tahoma" w:hAnsi="Arial" w:cs="Arial"/>
               </w:rPr>
-              <w:t>&lt;&lt;</w:t>
-            </w:r>
-            <w:proofErr w:type="spellStart"/>
-            <w:r>
-              <w:rPr>
-                <w:rFonts w:ascii="Arial" w:eastAsia="Tahoma" w:hAnsi="Arial" w:cs="Arial"/>
-              </w:rPr>
-              <w:t>defendantNum</w:t>
-            </w:r>
-            <w:proofErr w:type="spellEnd"/>
-            <w:r>
-              <w:rPr>
-                <w:rFonts w:ascii="Arial" w:eastAsia="Tahoma" w:hAnsi="Arial" w:cs="Arial"/>
-              </w:rPr>
-              <w:t>&gt;&gt;</w:t>
+              <w:t>&lt;&lt;defendantNum&gt;&gt;</w:t>
             </w:r>
           </w:p>
         </w:tc>
@@ -1303,42 +1256,19 @@
           <w:rFonts w:ascii="Arial" w:hAnsi="Arial" w:cs="Arial"/>
           <w:lang w:val="en-US"/>
         </w:rPr>
-        <w:t>&lt;&lt;</w:t>
-      </w:r>
-      <w:proofErr w:type="gramStart"/>
-      <w:r>
-        <w:rPr>
-          <w:rFonts w:ascii="Arial" w:hAnsi="Arial" w:cs="Arial"/>
-          <w:lang w:val="en-US"/>
-        </w:rPr>
-        <w:t>cs_{</w:t>
-      </w:r>
-      <w:proofErr w:type="gramEnd"/>
+        <w:t>&lt;&lt;cs_{</w:t>
+      </w:r>
       <w:r>
         <w:rPr>
           <w:rFonts w:ascii="Arial" w:eastAsia="Tahoma" w:hAnsi="Arial" w:cs="Arial"/>
         </w:rPr>
-        <w:t>defendant2</w:t>
-      </w:r>
-      <w:proofErr w:type="gramStart"/>
+        <w:t>defendant2Name</w:t>
+      </w:r>
       <w:r>
         <w:rPr>
           <w:rFonts w:ascii="Arial" w:eastAsia="Tahoma" w:hAnsi="Arial" w:cs="Arial"/>
         </w:rPr>
-        <w:t>Name</w:t>
-      </w:r>
-      <w:r>
-        <w:rPr>
-          <w:rFonts w:ascii="Arial" w:eastAsia="Tahoma" w:hAnsi="Arial" w:cs="Arial"/>
-        </w:rPr>
-        <w:t>!=</w:t>
-      </w:r>
-      <w:proofErr w:type="gramEnd"/>
-      <w:r>
-        <w:rPr>
-          <w:rFonts w:ascii="Arial" w:eastAsia="Tahoma" w:hAnsi="Arial" w:cs="Arial"/>
-        </w:rPr>
-        <w:t>null</w:t>
+        <w:t>!=null</w:t>
       </w:r>
       <w:r>
         <w:rPr>
@@ -1577,43 +1507,7 @@
               <w:rPr>
                 <w:rFonts w:ascii="Arial" w:eastAsia="Tahoma" w:hAnsi="Arial" w:cs="Arial"/>
               </w:rPr>
-              <w:t>&lt;&lt;</w:t>
-            </w:r>
-            <w:proofErr w:type="spellStart"/>
-            <w:r>
-              <w:rPr>
-                <w:rFonts w:ascii="Arial" w:eastAsia="Tahoma" w:hAnsi="Arial" w:cs="Arial"/>
-              </w:rPr>
-              <w:t>cr</w:t>
-            </w:r>
-            <w:proofErr w:type="spellEnd"/>
-            <w:r>
-              <w:rPr>
-                <w:rFonts w:ascii="Arial" w:eastAsia="Tahoma" w:hAnsi="Arial" w:cs="Arial"/>
-              </w:rPr>
-              <w:t>_{</w:t>
-            </w:r>
-            <w:proofErr w:type="spellStart"/>
-            <w:proofErr w:type="gramStart"/>
-            <w:r>
-              <w:rPr>
-                <w:rFonts w:ascii="Arial" w:eastAsia="Tahoma" w:hAnsi="Arial" w:cs="Arial"/>
-              </w:rPr>
-              <w:t>claimantWhoIsDiscontinue</w:t>
-            </w:r>
-            <w:proofErr w:type="spellEnd"/>
-            <w:r>
-              <w:rPr>
-                <w:rFonts w:ascii="Arial" w:eastAsia="Tahoma" w:hAnsi="Arial" w:cs="Arial"/>
-              </w:rPr>
-              <w:t>!=</w:t>
-            </w:r>
-            <w:proofErr w:type="gramEnd"/>
-            <w:r>
-              <w:rPr>
-                <w:rFonts w:ascii="Arial" w:eastAsia="Tahoma" w:hAnsi="Arial" w:cs="Arial"/>
-              </w:rPr>
-              <w:t>null}&gt;&gt;</w:t>
+              <w:t>&lt;&lt;cr_{claimantWhoIsDiscontinue!=null}&gt;&gt;</w:t>
             </w:r>
           </w:p>
         </w:tc>
@@ -1676,21 +1570,7 @@
               <w:rPr>
                 <w:rFonts w:ascii="Arial" w:eastAsia="Tahoma" w:hAnsi="Arial" w:cs="Arial"/>
               </w:rPr>
-              <w:t>&lt;&lt;</w:t>
-            </w:r>
-            <w:proofErr w:type="spellStart"/>
-            <w:r>
-              <w:rPr>
-                <w:rFonts w:ascii="Arial" w:eastAsia="Tahoma" w:hAnsi="Arial" w:cs="Arial"/>
-              </w:rPr>
-              <w:t>claimantWhoIsDiscontinue</w:t>
-            </w:r>
-            <w:proofErr w:type="spellEnd"/>
-            <w:r>
-              <w:rPr>
-                <w:rFonts w:ascii="Arial" w:eastAsia="Tahoma" w:hAnsi="Arial" w:cs="Arial"/>
-              </w:rPr>
-              <w:t>&gt;&gt;</w:t>
+              <w:t>&lt;&lt;claimantWhoIsDiscontinue&gt;&gt;</w:t>
             </w:r>
           </w:p>
         </w:tc>
@@ -1748,43 +1628,7 @@
               <w:rPr>
                 <w:rFonts w:ascii="Arial" w:eastAsia="Tahoma" w:hAnsi="Arial" w:cs="Arial"/>
               </w:rPr>
-              <w:t>&lt;&lt;</w:t>
-            </w:r>
-            <w:proofErr w:type="spellStart"/>
-            <w:r>
-              <w:rPr>
-                <w:rFonts w:ascii="Arial" w:eastAsia="Tahoma" w:hAnsi="Arial" w:cs="Arial"/>
-              </w:rPr>
-              <w:t>cr</w:t>
-            </w:r>
-            <w:proofErr w:type="spellEnd"/>
-            <w:r>
-              <w:rPr>
-                <w:rFonts w:ascii="Arial" w:eastAsia="Tahoma" w:hAnsi="Arial" w:cs="Arial"/>
-              </w:rPr>
-              <w:t>_{</w:t>
-            </w:r>
-            <w:proofErr w:type="spellStart"/>
-            <w:proofErr w:type="gramStart"/>
-            <w:r>
-              <w:rPr>
-                <w:rFonts w:ascii="Arial" w:eastAsia="Tahoma" w:hAnsi="Arial" w:cs="Arial"/>
-              </w:rPr>
-              <w:t>claimantsConsentToDiscontinuance</w:t>
-            </w:r>
-            <w:proofErr w:type="spellEnd"/>
-            <w:r>
-              <w:rPr>
-                <w:rFonts w:ascii="Arial" w:eastAsia="Tahoma" w:hAnsi="Arial" w:cs="Arial"/>
-              </w:rPr>
-              <w:t>!=</w:t>
-            </w:r>
-            <w:proofErr w:type="gramEnd"/>
-            <w:r>
-              <w:rPr>
-                <w:rFonts w:ascii="Arial" w:eastAsia="Tahoma" w:hAnsi="Arial" w:cs="Arial"/>
-              </w:rPr>
-              <w:t>null}&gt;&gt;</w:t>
+              <w:t>&lt;&lt;cr_{claimantsConsentToDiscontinuance!=null}&gt;&gt;</w:t>
             </w:r>
           </w:p>
         </w:tc>
@@ -1840,21 +1684,7 @@
               <w:rPr>
                 <w:rFonts w:ascii="Arial" w:eastAsia="Tahoma" w:hAnsi="Arial" w:cs="Arial"/>
               </w:rPr>
-              <w:t>&lt;&lt;</w:t>
-            </w:r>
-            <w:proofErr w:type="spellStart"/>
-            <w:r>
-              <w:rPr>
-                <w:rFonts w:ascii="Arial" w:eastAsia="Tahoma" w:hAnsi="Arial" w:cs="Arial"/>
-              </w:rPr>
-              <w:t>claimantsConsentToDiscontinuance</w:t>
-            </w:r>
-            <w:proofErr w:type="spellEnd"/>
-            <w:r>
-              <w:rPr>
-                <w:rFonts w:ascii="Arial" w:eastAsia="Tahoma" w:hAnsi="Arial" w:cs="Arial"/>
-              </w:rPr>
-              <w:t xml:space="preserve"> &gt;&gt;</w:t>
+              <w:t>&lt;&lt;claimantsConsentToDiscontinuance &gt;&gt;</w:t>
             </w:r>
           </w:p>
         </w:tc>
@@ -1912,43 +1742,7 @@
               <w:rPr>
                 <w:rFonts w:ascii="Arial" w:eastAsia="Tahoma" w:hAnsi="Arial" w:cs="Arial"/>
               </w:rPr>
-              <w:t>&lt;&lt;</w:t>
-            </w:r>
-            <w:proofErr w:type="spellStart"/>
-            <w:r>
-              <w:rPr>
-                <w:rFonts w:ascii="Arial" w:eastAsia="Tahoma" w:hAnsi="Arial" w:cs="Arial"/>
-              </w:rPr>
-              <w:t>cr</w:t>
-            </w:r>
-            <w:proofErr w:type="spellEnd"/>
-            <w:r>
-              <w:rPr>
-                <w:rFonts w:ascii="Arial" w:eastAsia="Tahoma" w:hAnsi="Arial" w:cs="Arial"/>
-              </w:rPr>
-              <w:t>_{</w:t>
-            </w:r>
-            <w:proofErr w:type="spellStart"/>
-            <w:proofErr w:type="gramStart"/>
-            <w:r>
-              <w:rPr>
-                <w:rFonts w:ascii="Arial" w:eastAsia="Tahoma" w:hAnsi="Arial" w:cs="Arial"/>
-              </w:rPr>
-              <w:t>courtPermission</w:t>
-            </w:r>
-            <w:proofErr w:type="spellEnd"/>
-            <w:r>
-              <w:rPr>
-                <w:rFonts w:ascii="Arial" w:eastAsia="Tahoma" w:hAnsi="Arial" w:cs="Arial"/>
-              </w:rPr>
-              <w:t>!=</w:t>
-            </w:r>
-            <w:proofErr w:type="gramEnd"/>
-            <w:r>
-              <w:rPr>
-                <w:rFonts w:ascii="Arial" w:eastAsia="Tahoma" w:hAnsi="Arial" w:cs="Arial"/>
-              </w:rPr>
-              <w:t>null}&gt;&gt;</w:t>
+              <w:t>&lt;&lt;cr_{courtPermission!=null}&gt;&gt;</w:t>
             </w:r>
           </w:p>
         </w:tc>
@@ -2004,21 +1798,7 @@
               <w:rPr>
                 <w:rFonts w:ascii="Arial" w:eastAsia="Tahoma" w:hAnsi="Arial" w:cs="Arial"/>
               </w:rPr>
-              <w:t>&lt;&lt;</w:t>
-            </w:r>
-            <w:proofErr w:type="spellStart"/>
-            <w:r>
-              <w:rPr>
-                <w:rFonts w:ascii="Arial" w:eastAsia="Tahoma" w:hAnsi="Arial" w:cs="Arial"/>
-              </w:rPr>
-              <w:t>courtPermission</w:t>
-            </w:r>
-            <w:proofErr w:type="spellEnd"/>
-            <w:r>
-              <w:rPr>
-                <w:rFonts w:ascii="Arial" w:eastAsia="Tahoma" w:hAnsi="Arial" w:cs="Arial"/>
-              </w:rPr>
-              <w:t>&gt;&gt;</w:t>
+              <w:t>&lt;&lt;courtPermission&gt;&gt;</w:t>
             </w:r>
           </w:p>
         </w:tc>
@@ -2076,37 +1856,7 @@
               <w:rPr>
                 <w:rFonts w:ascii="Arial" w:eastAsia="Tahoma" w:hAnsi="Arial" w:cs="Arial"/>
               </w:rPr>
-              <w:t>&lt;&lt;</w:t>
-            </w:r>
-            <w:proofErr w:type="spellStart"/>
-            <w:r>
-              <w:rPr>
-                <w:rFonts w:ascii="Arial" w:eastAsia="Tahoma" w:hAnsi="Arial" w:cs="Arial"/>
-              </w:rPr>
-              <w:t>cr</w:t>
-            </w:r>
-            <w:proofErr w:type="spellEnd"/>
-            <w:proofErr w:type="gramStart"/>
-            <w:r>
-              <w:rPr>
-                <w:rFonts w:ascii="Arial" w:eastAsia="Tahoma" w:hAnsi="Arial" w:cs="Arial"/>
-              </w:rPr>
-              <w:t xml:space="preserve">_{ </w:t>
-            </w:r>
-            <w:proofErr w:type="spellStart"/>
-            <w:r>
-              <w:rPr>
-                <w:rFonts w:ascii="Arial" w:eastAsia="Tahoma" w:hAnsi="Arial" w:cs="Arial"/>
-              </w:rPr>
-              <w:t>permissionGranted</w:t>
-            </w:r>
-            <w:proofErr w:type="spellEnd"/>
-            <w:proofErr w:type="gramEnd"/>
-            <w:r>
-              <w:rPr>
-                <w:rFonts w:ascii="Arial" w:eastAsia="Tahoma" w:hAnsi="Arial" w:cs="Arial"/>
-              </w:rPr>
-              <w:t>=’Yes’}&gt;&gt;</w:t>
+              <w:t>&lt;&lt;cr_{ permissionGranted=’Yes’}&gt;&gt;</w:t>
             </w:r>
           </w:p>
         </w:tc>
@@ -2162,21 +1912,7 @@
               <w:rPr>
                 <w:rFonts w:ascii="Arial" w:eastAsia="Tahoma" w:hAnsi="Arial" w:cs="Arial"/>
               </w:rPr>
-              <w:t>&lt;&lt;</w:t>
-            </w:r>
-            <w:proofErr w:type="spellStart"/>
-            <w:r>
-              <w:rPr>
-                <w:rFonts w:ascii="Arial" w:eastAsia="Tahoma" w:hAnsi="Arial" w:cs="Arial"/>
-              </w:rPr>
-              <w:t>permissionGranted</w:t>
-            </w:r>
-            <w:proofErr w:type="spellEnd"/>
-            <w:r>
-              <w:rPr>
-                <w:rFonts w:ascii="Arial" w:eastAsia="Tahoma" w:hAnsi="Arial" w:cs="Arial"/>
-              </w:rPr>
-              <w:t>&gt;&gt;</w:t>
+              <w:t>&lt;&lt;permissionGranted&gt;&gt;</w:t>
             </w:r>
           </w:p>
         </w:tc>
@@ -2222,42 +1958,14 @@
               <w:rPr>
                 <w:rFonts w:ascii="Arial" w:eastAsia="Tahoma" w:hAnsi="Arial" w:cs="Arial"/>
               </w:rPr>
-              <w:t>&lt;&lt;</w:t>
-            </w:r>
-            <w:proofErr w:type="spellStart"/>
-            <w:r>
-              <w:rPr>
-                <w:rFonts w:ascii="Arial" w:eastAsia="Tahoma" w:hAnsi="Arial" w:cs="Arial"/>
-              </w:rPr>
-              <w:t>judgeName</w:t>
-            </w:r>
-            <w:proofErr w:type="spellEnd"/>
-            <w:r>
-              <w:rPr>
-                <w:rFonts w:ascii="Arial" w:eastAsia="Tahoma" w:hAnsi="Arial" w:cs="Arial"/>
-              </w:rPr>
-              <w:t>&gt;&gt;</w:t>
+              <w:t>&lt;&lt;judgeName&gt;&gt;</w:t>
             </w:r>
             <w:r>
               <w:rPr>
                 <w:rFonts w:ascii="Arial" w:eastAsia="Tahoma" w:hAnsi="Arial" w:cs="Arial"/>
               </w:rPr>
               <w:br/>
-              <w:t>&lt;&lt;</w:t>
-            </w:r>
-            <w:proofErr w:type="spellStart"/>
-            <w:r>
-              <w:rPr>
-                <w:rFonts w:ascii="Arial" w:eastAsia="Tahoma" w:hAnsi="Arial" w:cs="Arial"/>
-              </w:rPr>
-              <w:t>judgementDate</w:t>
-            </w:r>
-            <w:proofErr w:type="spellEnd"/>
-            <w:r>
-              <w:rPr>
-                <w:rFonts w:ascii="Arial" w:eastAsia="Tahoma" w:hAnsi="Arial" w:cs="Arial"/>
-              </w:rPr>
-              <w:t>&gt;&gt;</w:t>
+              <w:t>&lt;&lt;judgementDate&gt;&gt;</w:t>
             </w:r>
           </w:p>
         </w:tc>
@@ -2315,43 +2023,7 @@
               <w:rPr>
                 <w:rFonts w:ascii="Arial" w:eastAsia="Tahoma" w:hAnsi="Arial" w:cs="Arial"/>
               </w:rPr>
-              <w:t>&lt;&lt;</w:t>
-            </w:r>
-            <w:proofErr w:type="spellStart"/>
-            <w:r>
-              <w:rPr>
-                <w:rFonts w:ascii="Arial" w:eastAsia="Tahoma" w:hAnsi="Arial" w:cs="Arial"/>
-              </w:rPr>
-              <w:t>cr</w:t>
-            </w:r>
-            <w:proofErr w:type="spellEnd"/>
-            <w:r>
-              <w:rPr>
-                <w:rFonts w:ascii="Arial" w:eastAsia="Tahoma" w:hAnsi="Arial" w:cs="Arial"/>
-              </w:rPr>
-              <w:t>_{</w:t>
-            </w:r>
-            <w:proofErr w:type="spellStart"/>
-            <w:proofErr w:type="gramStart"/>
-            <w:r>
-              <w:rPr>
-                <w:rFonts w:ascii="Arial" w:eastAsia="Tahoma" w:hAnsi="Arial" w:cs="Arial"/>
-              </w:rPr>
-              <w:t>discontinuingAgainstBothDefendants</w:t>
-            </w:r>
-            <w:proofErr w:type="spellEnd"/>
-            <w:r>
-              <w:rPr>
-                <w:rFonts w:ascii="Arial" w:eastAsia="Tahoma" w:hAnsi="Arial" w:cs="Arial"/>
-              </w:rPr>
-              <w:t>!=</w:t>
-            </w:r>
-            <w:proofErr w:type="gramEnd"/>
-            <w:r>
-              <w:rPr>
-                <w:rFonts w:ascii="Arial" w:eastAsia="Tahoma" w:hAnsi="Arial" w:cs="Arial"/>
-              </w:rPr>
-              <w:t>null}&gt;&gt;</w:t>
+              <w:t>&lt;&lt;cr_{discontinuingAgainstBothDefendants!=null}&gt;&gt;</w:t>
             </w:r>
           </w:p>
         </w:tc>
@@ -2408,21 +2080,7 @@
               <w:rPr>
                 <w:rFonts w:ascii="Arial" w:eastAsia="Tahoma" w:hAnsi="Arial" w:cs="Arial"/>
               </w:rPr>
-              <w:t>&lt;&lt;</w:t>
-            </w:r>
-            <w:proofErr w:type="spellStart"/>
-            <w:r>
-              <w:rPr>
-                <w:rFonts w:ascii="Arial" w:eastAsia="Tahoma" w:hAnsi="Arial" w:cs="Arial"/>
-              </w:rPr>
-              <w:t>discontinuingAgainstBothDefendants</w:t>
-            </w:r>
-            <w:proofErr w:type="spellEnd"/>
-            <w:r>
-              <w:rPr>
-                <w:rFonts w:ascii="Arial" w:eastAsia="Tahoma" w:hAnsi="Arial" w:cs="Arial"/>
-              </w:rPr>
-              <w:t>&gt;&gt;</w:t>
+              <w:t>&lt;&lt;discontinuingAgainstBothDefendants&gt;&gt;</w:t>
             </w:r>
           </w:p>
         </w:tc>
@@ -2445,35 +2103,7 @@
               <w:rPr>
                 <w:rFonts w:ascii="Arial" w:eastAsia="Tahoma" w:hAnsi="Arial" w:cs="Arial"/>
               </w:rPr>
-              <w:t>&lt;&lt;</w:t>
-            </w:r>
-            <w:proofErr w:type="spellStart"/>
-            <w:r>
-              <w:rPr>
-                <w:rFonts w:ascii="Arial" w:eastAsia="Tahoma" w:hAnsi="Arial" w:cs="Arial"/>
-              </w:rPr>
-              <w:t>cr</w:t>
-            </w:r>
-            <w:proofErr w:type="spellEnd"/>
-            <w:r>
-              <w:rPr>
-                <w:rFonts w:ascii="Arial" w:eastAsia="Tahoma" w:hAnsi="Arial" w:cs="Arial"/>
-              </w:rPr>
-              <w:t>_{</w:t>
-            </w:r>
-            <w:proofErr w:type="spellStart"/>
-            <w:r>
-              <w:rPr>
-                <w:rFonts w:ascii="Arial" w:eastAsia="Tahoma" w:hAnsi="Arial" w:cs="Arial"/>
-              </w:rPr>
-              <w:t>discontinuingAgainstBothDefendants</w:t>
-            </w:r>
-            <w:proofErr w:type="spellEnd"/>
-            <w:r>
-              <w:rPr>
-                <w:rFonts w:ascii="Arial" w:eastAsia="Tahoma" w:hAnsi="Arial" w:cs="Arial"/>
-              </w:rPr>
-              <w:t>=’No’}&gt;&gt;</w:t>
+              <w:t>&lt;&lt;cr_{discontinuingAgainstBothDefendants=’No’}&gt;&gt;</w:t>
             </w:r>
           </w:p>
         </w:tc>
@@ -2532,21 +2162,7 @@
               <w:rPr>
                 <w:rFonts w:ascii="Arial" w:eastAsia="Tahoma" w:hAnsi="Arial" w:cs="Arial"/>
               </w:rPr>
-              <w:t>&lt;&lt;</w:t>
-            </w:r>
-            <w:proofErr w:type="spellStart"/>
-            <w:r>
-              <w:rPr>
-                <w:rFonts w:ascii="Arial" w:eastAsia="Tahoma" w:hAnsi="Arial" w:cs="Arial"/>
-              </w:rPr>
-              <w:t>discontinuingAgainstOneDefendant</w:t>
-            </w:r>
-            <w:proofErr w:type="spellEnd"/>
-            <w:r>
-              <w:rPr>
-                <w:rFonts w:ascii="Arial" w:eastAsia="Tahoma" w:hAnsi="Arial" w:cs="Arial"/>
-              </w:rPr>
-              <w:t>&gt;&gt;</w:t>
+              <w:t>&lt;&lt;discontinuingAgainstOneDefendant&gt;&gt;</w:t>
             </w:r>
           </w:p>
         </w:tc>
@@ -2660,21 +2276,7 @@
               <w:rPr>
                 <w:rFonts w:ascii="Arial" w:eastAsia="Tahoma" w:hAnsi="Arial" w:cs="Arial"/>
               </w:rPr>
-              <w:t>&lt;&lt;</w:t>
-            </w:r>
-            <w:proofErr w:type="spellStart"/>
-            <w:r>
-              <w:rPr>
-                <w:rFonts w:ascii="Arial" w:eastAsia="Tahoma" w:hAnsi="Arial" w:cs="Arial"/>
-              </w:rPr>
-              <w:t>typeOfDiscontinuanceTxt</w:t>
-            </w:r>
-            <w:proofErr w:type="spellEnd"/>
-            <w:r>
-              <w:rPr>
-                <w:rFonts w:ascii="Arial" w:eastAsia="Tahoma" w:hAnsi="Arial" w:cs="Arial"/>
-              </w:rPr>
-              <w:t>&gt;&gt;</w:t>
+              <w:t>&lt;&lt;typeOfDiscontinuanceTxt&gt;&gt;</w:t>
             </w:r>
           </w:p>
         </w:tc>
@@ -2697,65 +2299,7 @@
               <w:rPr>
                 <w:rFonts w:ascii="Arial" w:eastAsia="Tahoma" w:hAnsi="Arial" w:cs="Arial"/>
               </w:rPr>
-              <w:t>&lt;&lt;</w:t>
-            </w:r>
-            <w:proofErr w:type="spellStart"/>
-            <w:r>
-              <w:rPr>
-                <w:rFonts w:ascii="Arial" w:eastAsia="Tahoma" w:hAnsi="Arial" w:cs="Arial"/>
-              </w:rPr>
-              <w:t>cr</w:t>
-            </w:r>
-            <w:proofErr w:type="spellEnd"/>
-            <w:proofErr w:type="gramStart"/>
-            <w:r>
-              <w:rPr>
-                <w:rFonts w:ascii="Arial" w:eastAsia="Tahoma" w:hAnsi="Arial" w:cs="Arial"/>
-              </w:rPr>
-              <w:t>_{</w:t>
-            </w:r>
-            <w:proofErr w:type="spellStart"/>
-            <w:proofErr w:type="gramEnd"/>
-            <w:r>
-              <w:rPr>
-                <w:rFonts w:ascii="Arial" w:eastAsia="Tahoma" w:hAnsi="Arial" w:cs="Arial"/>
-              </w:rPr>
-              <w:t>typeOfDiscontinuance</w:t>
-            </w:r>
-            <w:proofErr w:type="spellEnd"/>
-            <w:r>
-              <w:rPr>
-                <w:rFonts w:ascii="Arial" w:eastAsia="Tahoma" w:hAnsi="Arial" w:cs="Arial"/>
-              </w:rPr>
-              <w:t xml:space="preserve"> </w:t>
-            </w:r>
-            <w:proofErr w:type="gramStart"/>
-            <w:r>
-              <w:rPr>
-                <w:rFonts w:ascii="Arial" w:eastAsia="Tahoma" w:hAnsi="Arial" w:cs="Arial"/>
-              </w:rPr>
-              <w:t>=‘</w:t>
-            </w:r>
-            <w:proofErr w:type="gramEnd"/>
-            <w:r>
-              <w:rPr>
-                <w:rFonts w:ascii="Arial" w:eastAsia="Tahoma" w:hAnsi="Arial" w:cs="Arial"/>
-              </w:rPr>
-              <w:t>PART_</w:t>
-            </w:r>
-            <w:proofErr w:type="gramStart"/>
-            <w:r>
-              <w:rPr>
-                <w:rFonts w:ascii="Arial" w:eastAsia="Tahoma" w:hAnsi="Arial" w:cs="Arial"/>
-              </w:rPr>
-              <w:t>DISCONTINUANCE‘</w:t>
-            </w:r>
-            <w:proofErr w:type="gramEnd"/>
-            <w:r>
-              <w:rPr>
-                <w:rFonts w:ascii="Arial" w:eastAsia="Tahoma" w:hAnsi="Arial" w:cs="Arial"/>
-              </w:rPr>
-              <w:t>}&gt;&gt;</w:t>
+              <w:t>&lt;&lt;cr_{typeOfDiscontinuance =‘PART_DISCONTINUANCE‘}&gt;&gt;</w:t>
             </w:r>
           </w:p>
         </w:tc>
@@ -2815,21 +2359,7 @@
               <w:rPr>
                 <w:rFonts w:ascii="Arial" w:eastAsia="Tahoma" w:hAnsi="Arial" w:cs="Arial"/>
               </w:rPr>
-              <w:t>&lt;&lt;</w:t>
-            </w:r>
-            <w:proofErr w:type="spellStart"/>
-            <w:r>
-              <w:rPr>
-                <w:rFonts w:ascii="Arial" w:eastAsia="Tahoma" w:hAnsi="Arial" w:cs="Arial"/>
-              </w:rPr>
-              <w:t>partOfDiscontinuanceTxt</w:t>
-            </w:r>
-            <w:proofErr w:type="spellEnd"/>
-            <w:r>
-              <w:rPr>
-                <w:rFonts w:ascii="Arial" w:eastAsia="Tahoma" w:hAnsi="Arial" w:cs="Arial"/>
-              </w:rPr>
-              <w:t>&gt;&gt;</w:t>
+              <w:t>&lt;&lt;partOfDiscontinuanceTxt&gt;&gt;</w:t>
             </w:r>
           </w:p>
           <w:p>
@@ -2938,71 +2468,7 @@
               <w:rPr>
                 <w:rFonts w:ascii="Arial" w:eastAsia="Tahoma" w:hAnsi="Arial" w:cs="Arial"/>
               </w:rPr>
-              <w:t>iscontinued as set out above on &lt;</w:t>
-            </w:r>
-            <w:proofErr w:type="gramStart"/>
-            <w:r>
-              <w:rPr>
-                <w:rFonts w:ascii="Arial" w:eastAsia="Tahoma" w:hAnsi="Arial" w:cs="Arial"/>
-              </w:rPr>
-              <w:t>&lt;{</w:t>
-            </w:r>
-            <w:proofErr w:type="spellStart"/>
-            <w:r>
-              <w:rPr>
-                <w:rFonts w:ascii="Arial" w:eastAsia="Tahoma" w:hAnsi="Arial" w:cs="Arial"/>
-              </w:rPr>
-              <w:t>dateFormat</w:t>
-            </w:r>
-            <w:proofErr w:type="spellEnd"/>
-            <w:r>
-              <w:rPr>
-                <w:rFonts w:ascii="Arial" w:eastAsia="Tahoma" w:hAnsi="Arial" w:cs="Arial"/>
-              </w:rPr>
-              <w:t>(</w:t>
-            </w:r>
-            <w:proofErr w:type="gramEnd"/>
-            <w:r>
-              <w:rPr>
-                <w:rFonts w:ascii="Arial" w:eastAsia="Tahoma" w:hAnsi="Arial" w:cs="Arial"/>
-              </w:rPr>
-              <w:t>$</w:t>
-            </w:r>
-            <w:proofErr w:type="spellStart"/>
-            <w:proofErr w:type="gramStart"/>
-            <w:r>
-              <w:rPr>
-                <w:rFonts w:ascii="Arial" w:eastAsia="Tahoma" w:hAnsi="Arial" w:cs="Arial"/>
-              </w:rPr>
-              <w:t>nowUTC</w:t>
-            </w:r>
-            <w:proofErr w:type="spellEnd"/>
-            <w:r>
-              <w:rPr>
-                <w:rFonts w:ascii="Arial" w:eastAsia="Tahoma" w:hAnsi="Arial" w:cs="Arial"/>
-              </w:rPr>
-              <w:t xml:space="preserve"> ,</w:t>
-            </w:r>
-            <w:proofErr w:type="gramEnd"/>
-            <w:r>
-              <w:rPr>
-                <w:rFonts w:ascii="Arial" w:eastAsia="Tahoma" w:hAnsi="Arial" w:cs="Arial"/>
-              </w:rPr>
-              <w:t xml:space="preserve">‘d MMMM </w:t>
-            </w:r>
-            <w:proofErr w:type="spellStart"/>
-            <w:r>
-              <w:rPr>
-                <w:rFonts w:ascii="Arial" w:eastAsia="Tahoma" w:hAnsi="Arial" w:cs="Arial"/>
-              </w:rPr>
-              <w:t>yyyy</w:t>
-            </w:r>
-            <w:proofErr w:type="spellEnd"/>
-            <w:r>
-              <w:rPr>
-                <w:rFonts w:ascii="Arial" w:eastAsia="Tahoma" w:hAnsi="Arial" w:cs="Arial"/>
-              </w:rPr>
-              <w:t>’)} &gt;&gt;.</w:t>
+              <w:t>iscontinued as set out above on &lt;&lt;{dateFormat($nowUTC ,‘d MMMM yyyy’)} &gt;&gt;.</w:t>
             </w:r>
           </w:p>
         </w:tc>
@@ -3087,21 +2553,7 @@
               <w:rPr>
                 <w:rFonts w:ascii="Arial" w:eastAsia="Tahoma" w:hAnsi="Arial" w:cs="Arial"/>
               </w:rPr>
-              <w:t xml:space="preserve">The claimant(s) may be required to pay costs </w:t>
-            </w:r>
-            <w:proofErr w:type="gramStart"/>
-            <w:r>
-              <w:rPr>
-                <w:rFonts w:ascii="Arial" w:eastAsia="Tahoma" w:hAnsi="Arial" w:cs="Arial"/>
-              </w:rPr>
-              <w:t>as a result of</w:t>
-            </w:r>
-            <w:proofErr w:type="gramEnd"/>
-            <w:r>
-              <w:rPr>
-                <w:rFonts w:ascii="Arial" w:eastAsia="Tahoma" w:hAnsi="Arial" w:cs="Arial"/>
-              </w:rPr>
-              <w:t xml:space="preserve"> the discontinuance – further information can be found in the Civil Procedure Rules under Part 38. You should seek legal advice if you are unsure about how this applies to your claim.</w:t>
+              <w:t>The claimant(s) may be required to pay costs as a result of the discontinuance – further information can be found in the Civil Procedure Rules under Part 38. You should seek legal advice if you are unsure about how this applies to your claim.</w:t>
             </w:r>
           </w:p>
         </w:tc>
@@ -3116,7 +2568,7 @@
       </w:pPr>
     </w:p>
     <w:sectPr>
-      <w:footerReference w:type="default" r:id="rId12"/>
+      <w:footerReference w:type="default" r:id="rId13"/>
       <w:pgSz w:w="11906" w:h="16838"/>
       <w:pgMar w:top="1440" w:right="1440" w:bottom="1440" w:left="1440" w:header="680" w:footer="737" w:gutter="0"/>
       <w:cols w:space="708"/>
@@ -3162,16 +2614,7 @@
         <w:sz w:val="16"/>
         <w:szCs w:val="16"/>
       </w:rPr>
-      <w:t>Courts and Tribunals Service Centre Telephone: 0300 123 7050 (Monday to Friday, 9am to 5pm</w:t>
-    </w:r>
-    <w:proofErr w:type="gramStart"/>
-    <w:r>
-      <w:rPr>
-        <w:rFonts w:ascii="Arial" w:hAnsi="Arial" w:cs="Arial"/>
-        <w:sz w:val="16"/>
-        <w:szCs w:val="16"/>
-      </w:rPr>
-      <w:t>)</w:t>
+      <w:t>Courts and Tribunals Service Centre Telephone: 0300 123 7050 (Monday to Friday, 9am to 5pm)</w:t>
     </w:r>
     <w:r>
       <w:rPr>
@@ -3187,16 +2630,7 @@
         <w:sz w:val="16"/>
         <w:szCs w:val="16"/>
       </w:rPr>
-      <w:t>Call</w:t>
-    </w:r>
-    <w:proofErr w:type="gramEnd"/>
-    <w:r>
-      <w:rPr>
-        <w:rFonts w:ascii="Arial" w:hAnsi="Arial" w:cs="Arial"/>
-        <w:sz w:val="16"/>
-        <w:szCs w:val="16"/>
-      </w:rPr>
-      <w:t xml:space="preserve"> charges: www.gov.uk/call-charge</w:t>
+      <w:t>Call charges: www.gov.uk/call-charge</w:t>
     </w:r>
     <w:r>
       <w:rPr>
@@ -3782,11 +3216,12 @@
   <w:style w:type="paragraph" w:default="1" w:styleId="Normal">
     <w:name w:val="Normal"/>
     <w:qFormat/>
-    <w:rsid w:val="009A2FF4"/>
+    <w:rsid w:val="00B40FBD"/>
   </w:style>
   <w:style w:type="character" w:default="1" w:styleId="DefaultParagraphFont">
     <w:name w:val="Default Paragraph Font"/>
     <w:uiPriority w:val="1"/>
+    <w:semiHidden/>
     <w:unhideWhenUsed/>
   </w:style>
   <w:style w:type="table" w:default="1" w:styleId="TableNormal">
@@ -3980,6 +3415,18 @@
       <w:rFonts w:ascii="Consolas" w:hAnsi="Consolas" w:cs="Consolas"/>
       <w:sz w:val="20"/>
       <w:szCs w:val="20"/>
+    </w:rPr>
+  </w:style>
+  <w:style w:type="character" w:styleId="FollowedHyperlink">
+    <w:name w:val="FollowedHyperlink"/>
+    <w:basedOn w:val="DefaultParagraphFont"/>
+    <w:uiPriority w:val="99"/>
+    <w:semiHidden/>
+    <w:unhideWhenUsed/>
+    <w:rsid w:val="00947F73"/>
+    <w:rPr>
+      <w:color w:val="954F72" w:themeColor="followedHyperlink"/>
+      <w:u w:val="single"/>
     </w:rPr>
   </w:style>
 </w:styles>

</xml_diff>